<commit_message>
Publish Fri 19 May 10:14:42 CEST 2017
</commit_message>
<xml_diff>
--- a/cv/cv.docx
+++ b/cv/cv.docx
@@ -3767,7 +3767,7 @@
     </w:lvl>
   </w:abstractNum>
   <w:abstractNum w:abstractNumId="990">
-    <w:nsid w:val="eee79279"/>
+    <w:nsid w:val="10a2acaa"/>
     <w:multiLevelType w:val="multilevel"/>
     <w:lvl w:ilvl="0">
       <w:numFmt w:val="bullet"/>
@@ -3848,7 +3848,7 @@
     </w:lvl>
   </w:abstractNum>
   <w:abstractNum w:abstractNumId="991">
-    <w:nsid w:val="8110a033"/>
+    <w:nsid w:val="1a284528"/>
     <w:multiLevelType w:val="multilevel"/>
     <w:lvl w:ilvl="0">
       <w:numFmt w:val="bullet"/>

</xml_diff>

<commit_message>
Publish Fri 19 May 10:20:04 CEST 2017
</commit_message>
<xml_diff>
--- a/cv/cv.docx
+++ b/cv/cv.docx
@@ -3767,7 +3767,7 @@
     </w:lvl>
   </w:abstractNum>
   <w:abstractNum w:abstractNumId="990">
-    <w:nsid w:val="10a2acaa"/>
+    <w:nsid w:val="a60894e6"/>
     <w:multiLevelType w:val="multilevel"/>
     <w:lvl w:ilvl="0">
       <w:numFmt w:val="bullet"/>
@@ -3848,7 +3848,7 @@
     </w:lvl>
   </w:abstractNum>
   <w:abstractNum w:abstractNumId="991">
-    <w:nsid w:val="1a284528"/>
+    <w:nsid w:val="5cad1ba3"/>
     <w:multiLevelType w:val="multilevel"/>
     <w:lvl w:ilvl="0">
       <w:numFmt w:val="bullet"/>

</xml_diff>

<commit_message>
Publish Fri 19 May 15:25:54 CEST 2017
</commit_message>
<xml_diff>
--- a/cv/cv.docx
+++ b/cv/cv.docx
@@ -3419,7 +3419,7 @@
         <w:rPr>
           <w:i/>
         </w:rPr>
-        <w:t xml:space="preserve">Present</w:t>
+        <w:t xml:space="preserve">May 2012</w:t>
       </w:r>
     </w:p>
     <w:p>
@@ -3478,7 +3478,13 @@
         <w:pStyle w:val="FirstParagraph"/>
       </w:pPr>
       <w:r>
-        <w:t xml:space="preserve">Hiking &amp; the Outdoors • Music &amp; playing the guitar • Badminton • Amateur Photography • Tech News • Hacking</w:t>
+        <w:t xml:space="preserve">Travel, Exploring • Outdoors • Music, Guitar • Badminton, Table Tennis •</w:t>
+      </w:r>
+      <w:r>
+        <w:t xml:space="preserve"> </w:t>
+      </w:r>
+      <w:r>
+        <w:t xml:space="preserve">Amateur Photography • Tech. news, conferences, events •</w:t>
       </w:r>
       <w:r>
         <w:t xml:space="preserve"> </w:t>
@@ -3488,7 +3494,30 @@
           <w:rPr>
             <w:rStyle w:val="Hyperlink"/>
           </w:rPr>
-          <w:t xml:space="preserve">Debian GNU/Linux</w:t>
+          <w:t xml:space="preserve">#freenode</w:t>
+        </w:r>
+      </w:hyperlink>
+      <w:r>
+        <w:t xml:space="preserve"> </w:t>
+      </w:r>
+      <w:r>
+        <w:t xml:space="preserve">IRC OpenSource Community •</w:t>
+      </w:r>
+      <w:r>
+        <w:t xml:space="preserve"> </w:t>
+      </w:r>
+      <w:r>
+        <w:t xml:space="preserve">Hacking</w:t>
+      </w:r>
+      <w:r>
+        <w:t xml:space="preserve"> </w:t>
+      </w:r>
+      <w:hyperlink r:id="rId149">
+        <w:r>
+          <w:rPr>
+            <w:rStyle w:val="Hyperlink"/>
+          </w:rPr>
+          <w:t xml:space="preserve">Debian/Raspberry Pi</w:t>
         </w:r>
       </w:hyperlink>
       <w:r>
@@ -3502,8 +3531,8 @@
       <w:pPr>
         <w:pStyle w:val="Heading3"/>
       </w:pPr>
-      <w:bookmarkStart w:id="149" w:name="personal-details"/>
-      <w:bookmarkEnd w:id="149"/>
+      <w:bookmarkStart w:id="150" w:name="personal-details"/>
+      <w:bookmarkEnd w:id="150"/>
       <w:r>
         <w:t xml:space="preserve">Personal Details</w:t>
       </w:r>
@@ -3604,7 +3633,7 @@
         <w:pStyle w:val="Definition"/>
       </w:pPr>
       <w:r>
-        <w:t xml:space="preserve">08 Jan, 1983</w:t>
+        <w:t xml:space="preserve">08 Jan, 1983 (60645.32)</w:t>
       </w:r>
     </w:p>
     <w:p>
@@ -3628,8 +3657,8 @@
       <w:pPr>
         <w:pStyle w:val="Heading3"/>
       </w:pPr>
-      <w:bookmarkStart w:id="150" w:name="download"/>
-      <w:bookmarkEnd w:id="150"/>
+      <w:bookmarkStart w:id="151" w:name="download"/>
+      <w:bookmarkEnd w:id="151"/>
       <w:r>
         <w:t xml:space="preserve">Download</w:t>
       </w:r>
@@ -3650,7 +3679,7 @@
         <w:pStyle w:val="Compact"/>
         <w:pStyle w:val="Definition"/>
       </w:pPr>
-      <w:hyperlink r:id="rId151">
+      <w:hyperlink r:id="rId152">
         <w:r>
           <w:rPr>
             <w:rStyle w:val="Hyperlink"/>
@@ -3767,7 +3796,7 @@
     </w:lvl>
   </w:abstractNum>
   <w:abstractNum w:abstractNumId="990">
-    <w:nsid w:val="a60894e6"/>
+    <w:nsid w:val="9d2a5552"/>
     <w:multiLevelType w:val="multilevel"/>
     <w:lvl w:ilvl="0">
       <w:numFmt w:val="bullet"/>
@@ -3848,7 +3877,7 @@
     </w:lvl>
   </w:abstractNum>
   <w:abstractNum w:abstractNumId="991">
-    <w:nsid w:val="5cad1ba3"/>
+    <w:nsid w:val="67dfe8e2"/>
     <w:multiLevelType w:val="multilevel"/>
     <w:lvl w:ilvl="0">
       <w:numFmt w:val="bullet"/>

</xml_diff>

<commit_message>
Publish Sat 20 May 18:57:16 CEST 2017
</commit_message>
<xml_diff>
--- a/cv/cv.docx
+++ b/cv/cv.docx
@@ -383,12 +383,30 @@
         <w:t xml:space="preserve"> </w:t>
       </w:r>
       <w:r>
+        <w:t xml:space="preserve">design,</w:t>
+      </w:r>
+      <w:r>
+        <w:t xml:space="preserve"> </w:t>
+      </w:r>
+      <w:r>
         <w:t xml:space="preserve">implement</w:t>
       </w:r>
       <w:r>
         <w:t xml:space="preserve"> </w:t>
       </w:r>
       <w:r>
+        <w:t xml:space="preserve">and</w:t>
+      </w:r>
+      <w:r>
+        <w:t xml:space="preserve"> </w:t>
+      </w:r>
+      <w:r>
+        <w:t xml:space="preserve">maintain</w:t>
+      </w:r>
+      <w:r>
+        <w:t xml:space="preserve"> </w:t>
+      </w:r>
+      <w:r>
         <w:t xml:space="preserve">creative,</w:t>
       </w:r>
       <w:r>
@@ -413,7 +431,13 @@
         <w:t xml:space="preserve"> </w:t>
       </w:r>
       <w:r>
-        <w:t xml:space="preserve">solutions,</w:t>
+        <w:t xml:space="preserve">infrastructure</w:t>
+      </w:r>
+      <w:r>
+        <w:t xml:space="preserve"> </w:t>
+      </w:r>
+      <w:r>
+        <w:t xml:space="preserve">solutions.</w:t>
       </w:r>
       <w:r>
         <w:t xml:space="preserve"> </w:t>
@@ -860,10 +884,24 @@
         <w:rPr>
           <w:b/>
         </w:rPr>
-        <w:t xml:space="preserve">Senior Software Engineer in Test, Quality Assurance</w:t>
-      </w:r>
-      <w:r>
-        <w:t xml:space="preserve">, Enterprise Desktop and Apps.</w:t>
+        <w:t xml:space="preserve">Senior Software Test Engineer, Engineering Productivity</w:t>
+      </w:r>
+      <w:r>
+        <w:t xml:space="preserve">,</w:t>
+      </w:r>
+      <w:r>
+        <w:t xml:space="preserve"> </w:t>
+      </w:r>
+      <w:hyperlink r:id="rId27">
+        <w:r>
+          <w:rPr>
+            <w:rStyle w:val="Hyperlink"/>
+          </w:rPr>
+          <w:t xml:space="preserve">Enterprise Desktop and Apps</w:t>
+        </w:r>
+      </w:hyperlink>
+      <w:r>
+        <w:t xml:space="preserve">.</w:t>
       </w:r>
     </w:p>
     <w:p>
@@ -880,7 +918,7 @@
         <w:t xml:space="preserve"> </w:t>
       </w:r>
       <w:r>
-        <w:t xml:space="preserve">Citrix CloudStack/CloudPlatform • XenServer/Hyper-V/ESX • Citrix XenDesktop • Windows Server 2008/2012/2016 • Windows XP/Vista/7/8/8.x/10 • SQL Server 2008/2012 • Debian/CentOS Linux • Puppetlabs Razor/iPXE • PowerShell • Perl, Bash, Ruby • Dell Compellent • HP StorageWorks * Cisco Nexus, 2960s/g/x • HP Prioliant, Dell PowerEdge</w:t>
+        <w:t xml:space="preserve">Apache CloudStack/Citrix CloudPlatform • XenServer/Hyper-V/ESX • Citrix XenDesktop • Windows Server 2008/2012/2016, 2003 • Windows 7/8/8.x/10, XP/Vista • SQL Server 2008/2012/2016 • PowerShell/.NET • Debian/CentOS Linux • Puppetlabs Razor/iPXE • Perl, Bash, Ruby, Python • HP Prioliant, Dell PowerEdge • Dell Compellent, HP StorageWorks • Cisco 2960s/g/x, Nexus</w:t>
       </w:r>
     </w:p>
     <w:p>
@@ -892,35 +930,29 @@
         </w:numPr>
       </w:pPr>
       <w:r>
-        <w:t xml:space="preserve">Systems Architect/DevOps Engineer of the private IaaS cloud (based on</w:t>
-      </w:r>
-      <w:r>
-        <w:t xml:space="preserve"> </w:t>
-      </w:r>
-      <w:hyperlink r:id="rId27">
-        <w:r>
-          <w:rPr>
-            <w:rStyle w:val="Hyperlink"/>
-          </w:rPr>
-          <w:t xml:space="preserve">Apache</w:t>
-        </w:r>
-        <w:r>
-          <w:rPr>
-            <w:rStyle w:val="Hyperlink"/>
-          </w:rPr>
-          <w:t xml:space="preserve"> </w:t>
-        </w:r>
-        <w:r>
-          <w:rPr>
-            <w:rStyle w:val="Hyperlink"/>
-          </w:rPr>
-          <w:t xml:space="preserve">CloudStack</w:t>
+        <w:t xml:space="preserve">Systems Architect/DevOps Engineer of a self-service private IaaS cloud</w:t>
+      </w:r>
+      <w:r>
+        <w:t xml:space="preserve"> </w:t>
+      </w:r>
+      <w:r>
+        <w:t xml:space="preserve">(based on</w:t>
+      </w:r>
+      <w:r>
+        <w:t xml:space="preserve"> </w:t>
+      </w:r>
+      <w:hyperlink r:id="rId28">
+        <w:r>
+          <w:rPr>
+            <w:rStyle w:val="Hyperlink"/>
+          </w:rPr>
+          <w:t xml:space="preserve">Apache CloudStack</w:t>
         </w:r>
       </w:hyperlink>
       <w:r>
         <w:t xml:space="preserve">/</w:t>
       </w:r>
-      <w:hyperlink r:id="rId28">
+      <w:hyperlink r:id="rId29">
         <w:r>
           <w:rPr>
             <w:rStyle w:val="Hyperlink"/>
@@ -935,7 +967,7 @@
         <w:t xml:space="preserve"> </w:t>
       </w:r>
       <w:r>
-        <w:t xml:space="preserve">used as a self-service deployment platform to facilitate Dev/QA activities of 65+ internal teams.</w:t>
+        <w:t xml:space="preserve">to enable dev/test ad-hoc and continous-testing strategy of 65+ internal teams.</w:t>
       </w:r>
     </w:p>
     <w:p>
@@ -947,13 +979,13 @@
         </w:numPr>
       </w:pPr>
       <w:r>
-        <w:t xml:space="preserve">Building DevOps strategies around the provisioning of cloud offerings, automating OS installs on</w:t>
-      </w:r>
-      <w:r>
-        <w:t xml:space="preserve"> </w:t>
-      </w:r>
-      <w:r>
-        <w:t xml:space="preserve">baremetal, provisioning hypervisors, storage, networking, VMs, applications and test profiles.</w:t>
+        <w:t xml:space="preserve">Building DevOps practices to manage cloud offerings for infrastructure and test;</w:t>
+      </w:r>
+      <w:r>
+        <w:t xml:space="preserve"> </w:t>
+      </w:r>
+      <w:r>
+        <w:t xml:space="preserve">automating provisioning of compute/storage/networking, bare-metal/virtual OS installs, application and test profiles.</w:t>
       </w:r>
     </w:p>
     <w:p>
@@ -965,13 +997,19 @@
         </w:numPr>
       </w:pPr>
       <w:r>
-        <w:t xml:space="preserve">Solving and automating virtual machine image creation and cataloguing strategies for 800+ Windows</w:t>
-      </w:r>
-      <w:r>
-        <w:t xml:space="preserve"> </w:t>
-      </w:r>
-      <w:r>
-        <w:t xml:space="preserve">(Desktop, Server, SQL) and Enterprise Linux (SuSe, RHEL, Ubuntu) OS combinations.</w:t>
+        <w:t xml:space="preserve">Solving and automating virtual disk image creation and cataloguing strategies for 800+ Windows</w:t>
+      </w:r>
+      <w:r>
+        <w:t xml:space="preserve"> </w:t>
+      </w:r>
+      <w:r>
+        <w:t xml:space="preserve">(Desktop, Server, SQL) and Enterprise Linux (SuSe, RHEL, Ubuntu) OS combinations for</w:t>
+      </w:r>
+      <w:r>
+        <w:t xml:space="preserve"> </w:t>
+      </w:r>
+      <w:r>
+        <w:t xml:space="preserve">cloud (CloudStack, Azure) and traditional virtualization (XenServer, ESX, Hyper-V).</w:t>
       </w:r>
     </w:p>
     <w:p>
@@ -983,48 +1021,36 @@
         </w:numPr>
       </w:pPr>
       <w:r>
-        <w:t xml:space="preserve">Member of the core automation team whose remit it is to develop and support the internal test</w:t>
-      </w:r>
-      <w:r>
-        <w:t xml:space="preserve"> </w:t>
-      </w:r>
-      <w:r>
-        <w:t xml:space="preserve">automation framework that underpins quality assurance strategies of the</w:t>
-      </w:r>
-      <w:r>
-        <w:t xml:space="preserve"> </w:t>
-      </w:r>
-      <w:hyperlink r:id="rId29">
-        <w:r>
-          <w:rPr>
-            <w:rStyle w:val="Hyperlink"/>
-          </w:rPr>
-          <w:t xml:space="preserve">Citrix Desktop and App</w:t>
-        </w:r>
-        <w:r>
-          <w:rPr>
-            <w:rStyle w:val="Hyperlink"/>
-          </w:rPr>
-          <w:t xml:space="preserve"> </w:t>
-        </w:r>
-        <w:r>
-          <w:rPr>
-            <w:rStyle w:val="Hyperlink"/>
-          </w:rPr>
-          <w:t xml:space="preserve">virtualization</w:t>
-        </w:r>
-      </w:hyperlink>
-      <w:r>
-        <w:t xml:space="preserve"> </w:t>
-      </w:r>
-      <w:r>
-        <w:t xml:space="preserve">suites. Lead</w:t>
-      </w:r>
-      <w:r>
-        <w:t xml:space="preserve"> </w:t>
-      </w:r>
-      <w:r>
-        <w:t xml:space="preserve">developer for the Perl components of the framework to support testing Linux and Mac end-points.</w:t>
+        <w:t xml:space="preserve">Member of the core automation team with remit to develop and support the test</w:t>
+      </w:r>
+      <w:r>
+        <w:t xml:space="preserve"> </w:t>
+      </w:r>
+      <w:r>
+        <w:t xml:space="preserve">automation framework and library code that underpins QA strategies of the</w:t>
+      </w:r>
+      <w:r>
+        <w:t xml:space="preserve"> </w:t>
+      </w:r>
+      <w:hyperlink r:id="rId30">
+        <w:r>
+          <w:rPr>
+            <w:rStyle w:val="Hyperlink"/>
+          </w:rPr>
+          <w:t xml:space="preserve">Citrix Desktop and App virtualization</w:t>
+        </w:r>
+      </w:hyperlink>
+      <w:r>
+        <w:t xml:space="preserve"> </w:t>
+      </w:r>
+      <w:r>
+        <w:t xml:space="preserve">suites.</w:t>
+      </w:r>
+      <w:r>
+        <w:t xml:space="preserve"> </w:t>
+      </w:r>
+      <w:r>
+        <w:t xml:space="preserve">Lead developer for the Perl component to support testing Linux and Mac end-points.</w:t>
       </w:r>
     </w:p>
     <w:p>
@@ -1036,33 +1062,48 @@
         </w:numPr>
       </w:pPr>
       <w:r>
-        <w:t xml:space="preserve">Other activities included technical support, triage and troubleshooting of, often complex, issues in infrastructure and test environments; application of agile methodologies to evolve both code and infrastructure, setting up the infrastructure for customer demos/roadshows e.g.</w:t>
-      </w:r>
-      <w:r>
-        <w:t xml:space="preserve"> </w:t>
-      </w:r>
-      <w:hyperlink r:id="rId30">
-        <w:r>
-          <w:rPr>
-            <w:rStyle w:val="Hyperlink"/>
-          </w:rPr>
-          <w:t xml:space="preserve">Citrix</w:t>
-        </w:r>
-        <w:r>
-          <w:rPr>
-            <w:rStyle w:val="Hyperlink"/>
-          </w:rPr>
-          <w:t xml:space="preserve"> </w:t>
-        </w:r>
-        <w:r>
-          <w:rPr>
-            <w:rStyle w:val="Hyperlink"/>
-          </w:rPr>
-          <w:t xml:space="preserve">Summit</w:t>
-        </w:r>
-      </w:hyperlink>
-      <w:r>
-        <w:t xml:space="preserve">, procurement and lifecycle maintenance of hardware and software, technical training, etc.</w:t>
+        <w:t xml:space="preserve">Other activities included technical support,</w:t>
+      </w:r>
+      <w:r>
+        <w:t xml:space="preserve"> </w:t>
+      </w:r>
+      <w:r>
+        <w:t xml:space="preserve">triage and troubleshooting of, often complex, full-stack issues;</w:t>
+      </w:r>
+      <w:r>
+        <w:t xml:space="preserve"> </w:t>
+      </w:r>
+      <w:r>
+        <w:t xml:space="preserve">refining agile practices for code and infrastructure evolution,</w:t>
+      </w:r>
+      <w:r>
+        <w:t xml:space="preserve"> </w:t>
+      </w:r>
+      <w:r>
+        <w:t xml:space="preserve">setting up the infrastructure for customer demos/</w:t>
+      </w:r>
+      <w:hyperlink r:id="rId31">
+        <w:r>
+          <w:rPr>
+            <w:rStyle w:val="Hyperlink"/>
+          </w:rPr>
+          <w:t xml:space="preserve">Citrix Summit</w:t>
+        </w:r>
+      </w:hyperlink>
+      <w:r>
+        <w:t xml:space="preserve">,</w:t>
+      </w:r>
+      <w:r>
+        <w:t xml:space="preserve"> </w:t>
+      </w:r>
+      <w:r>
+        <w:t xml:space="preserve">hardware procurement and maintenance,</w:t>
+      </w:r>
+      <w:r>
+        <w:t xml:space="preserve"> </w:t>
+      </w:r>
+      <w:r>
+        <w:t xml:space="preserve">technical training, etc.</w:t>
       </w:r>
     </w:p>
     <w:p>
@@ -1105,7 +1146,7 @@
         <w:rPr>
           <w:b/>
         </w:rPr>
-        <w:t xml:space="preserve">Support Engineer/Systems Administrator</w:t>
+        <w:t xml:space="preserve">Systems Administrator/Support Engineer</w:t>
       </w:r>
     </w:p>
     <w:p>
@@ -1134,7 +1175,7 @@
         </w:numPr>
       </w:pPr>
       <w:r>
-        <w:t xml:space="preserve">Responsible for the technical operations of 90+ internet kiosks, printing solutions.</w:t>
+        <w:t xml:space="preserve">Responsible for the technical operations of 90+ internet/games kiosks, printing solutions.</w:t>
       </w:r>
     </w:p>
     <w:p>
@@ -1156,7 +1197,7 @@
       <w:r>
         <w:t xml:space="preserve"> </w:t>
       </w:r>
-      <w:hyperlink r:id="rId31">
+      <w:hyperlink r:id="rId32">
         <w:r>
           <w:rPr>
             <w:rStyle w:val="Hyperlink"/>
@@ -1288,18 +1329,26 @@
       <w:pPr>
         <w:pStyle w:val="Heading3"/>
       </w:pPr>
-      <w:bookmarkStart w:id="32" w:name="technical-experience"/>
-      <w:bookmarkEnd w:id="32"/>
+      <w:bookmarkStart w:id="33" w:name="technical-experience"/>
+      <w:bookmarkEnd w:id="33"/>
       <w:r>
         <w:t xml:space="preserve">Technical Experience</w:t>
       </w:r>
     </w:p>
     <w:p>
       <w:pPr>
+        <w:pStyle w:val="FirstParagraph"/>
+      </w:pPr>
+      <w:r>
+        <w:t xml:space="preserve">Proficiency from left-to-right, right-leaning technologies are more from exposure/self-interest.</w:t>
+      </w:r>
+    </w:p>
+    <w:p>
+      <w:pPr>
         <w:pStyle w:val="DefinitionTerm"/>
       </w:pPr>
       <w:r>
-        <w:t xml:space="preserve">Scripting</w:t>
+        <w:t xml:space="preserve">Cloud</w:t>
       </w:r>
     </w:p>
     <w:p>
@@ -1307,37 +1356,23 @@
         <w:pStyle w:val="Compact"/>
         <w:pStyle w:val="Definition"/>
       </w:pPr>
-      <w:hyperlink r:id="rId33">
-        <w:r>
-          <w:rPr>
-            <w:rStyle w:val="Hyperlink"/>
-          </w:rPr>
-          <w:t xml:space="preserve">Bash</w:t>
+      <w:hyperlink r:id="rId34">
+        <w:r>
+          <w:rPr>
+            <w:rStyle w:val="Hyperlink"/>
+          </w:rPr>
+          <w:t xml:space="preserve">Amazon ec2</w:t>
         </w:r>
       </w:hyperlink>
       <w:r>
         <w:t xml:space="preserve">/</w:t>
       </w:r>
-      <w:hyperlink r:id="rId34">
-        <w:r>
-          <w:rPr>
-            <w:rStyle w:val="Hyperlink"/>
-          </w:rPr>
-          <w:t xml:space="preserve">POSIX Shell</w:t>
-        </w:r>
-      </w:hyperlink>
-      <w:r>
-        <w:t xml:space="preserve">,</w:t>
-      </w:r>
-      <w:r>
-        <w:t xml:space="preserve"> </w:t>
-      </w:r>
       <w:hyperlink r:id="rId35">
         <w:r>
           <w:rPr>
             <w:rStyle w:val="Hyperlink"/>
           </w:rPr>
-          <w:t xml:space="preserve">Perl</w:t>
+          <w:t xml:space="preserve">AWS</w:t>
         </w:r>
       </w:hyperlink>
       <w:r>
@@ -1351,18 +1386,21 @@
           <w:rPr>
             <w:rStyle w:val="Hyperlink"/>
           </w:rPr>
-          <w:t xml:space="preserve">Powershell</w:t>
-        </w:r>
-      </w:hyperlink>
-      <w:r>
-        <w:t xml:space="preserve">/</w:t>
+          <w:t xml:space="preserve">Apache Cloudstack</w:t>
+        </w:r>
+      </w:hyperlink>
+      <w:r>
+        <w:t xml:space="preserve">,</w:t>
+      </w:r>
+      <w:r>
+        <w:t xml:space="preserve"> </w:t>
       </w:r>
       <w:hyperlink r:id="rId37">
         <w:r>
           <w:rPr>
             <w:rStyle w:val="Hyperlink"/>
           </w:rPr>
-          <w:t xml:space="preserve">.NET</w:t>
+          <w:t xml:space="preserve">DigitalOcean</w:t>
         </w:r>
       </w:hyperlink>
       <w:r>
@@ -1376,77 +1414,7 @@
           <w:rPr>
             <w:rStyle w:val="Hyperlink"/>
           </w:rPr>
-          <w:t xml:space="preserve">Ruby</w:t>
-        </w:r>
-      </w:hyperlink>
-      <w:r>
-        <w:t xml:space="preserve">,</w:t>
-      </w:r>
-      <w:r>
-        <w:t xml:space="preserve"> </w:t>
-      </w:r>
-      <w:hyperlink r:id="rId39">
-        <w:r>
-          <w:rPr>
-            <w:rStyle w:val="Hyperlink"/>
-          </w:rPr>
-          <w:t xml:space="preserve">Python</w:t>
-        </w:r>
-      </w:hyperlink>
-      <w:r>
-        <w:t xml:space="preserve">,</w:t>
-      </w:r>
-      <w:r>
-        <w:t xml:space="preserve"> </w:t>
-      </w:r>
-      <w:hyperlink r:id="rId40">
-        <w:r>
-          <w:rPr>
-            <w:rStyle w:val="Hyperlink"/>
-          </w:rPr>
-          <w:t xml:space="preserve">Javascript</w:t>
-        </w:r>
-      </w:hyperlink>
-      <w:r>
-        <w:t xml:space="preserve">,</w:t>
-      </w:r>
-      <w:r>
-        <w:t xml:space="preserve"> </w:t>
-      </w:r>
-      <w:hyperlink r:id="rId41">
-        <w:r>
-          <w:rPr>
-            <w:rStyle w:val="Hyperlink"/>
-          </w:rPr>
-          <w:t xml:space="preserve">Perl6</w:t>
-        </w:r>
-      </w:hyperlink>
-      <w:r>
-        <w:t xml:space="preserve">,</w:t>
-      </w:r>
-      <w:r>
-        <w:t xml:space="preserve"> </w:t>
-      </w:r>
-      <w:hyperlink r:id="rId42">
-        <w:r>
-          <w:rPr>
-            <w:rStyle w:val="Hyperlink"/>
-          </w:rPr>
-          <w:t xml:space="preserve">Java</w:t>
-        </w:r>
-      </w:hyperlink>
-      <w:r>
-        <w:t xml:space="preserve">,</w:t>
-      </w:r>
-      <w:r>
-        <w:t xml:space="preserve"> </w:t>
-      </w:r>
-      <w:hyperlink r:id="rId43">
-        <w:r>
-          <w:rPr>
-            <w:rStyle w:val="Hyperlink"/>
-          </w:rPr>
-          <w:t xml:space="preserve">C</w:t>
+          <w:t xml:space="preserve">Microsoft Azure</w:t>
         </w:r>
       </w:hyperlink>
     </w:p>
@@ -1455,7 +1423,7 @@
         <w:pStyle w:val="DefinitionTerm"/>
       </w:pPr>
       <w:r>
-        <w:t xml:space="preserve">Markup</w:t>
+        <w:t xml:space="preserve">Virtualization</w:t>
       </w:r>
     </w:p>
     <w:p>
@@ -1463,26 +1431,93 @@
         <w:pStyle w:val="Compact"/>
         <w:pStyle w:val="Definition"/>
       </w:pPr>
+      <w:hyperlink r:id="rId39">
+        <w:r>
+          <w:rPr>
+            <w:rStyle w:val="Hyperlink"/>
+          </w:rPr>
+          <w:t xml:space="preserve">Citrix XenServer</w:t>
+        </w:r>
+      </w:hyperlink>
+      <w:r>
+        <w:t xml:space="preserve">,</w:t>
+      </w:r>
+      <w:r>
+        <w:t xml:space="preserve"> </w:t>
+      </w:r>
+      <w:hyperlink r:id="rId40">
+        <w:r>
+          <w:rPr>
+            <w:rStyle w:val="Hyperlink"/>
+          </w:rPr>
+          <w:t xml:space="preserve">Xen</w:t>
+        </w:r>
+      </w:hyperlink>
+      <w:r>
+        <w:t xml:space="preserve">,</w:t>
+      </w:r>
+      <w:r>
+        <w:t xml:space="preserve"> </w:t>
+      </w:r>
+      <w:hyperlink r:id="rId41">
+        <w:r>
+          <w:rPr>
+            <w:rStyle w:val="Hyperlink"/>
+          </w:rPr>
+          <w:t xml:space="preserve">KVM</w:t>
+        </w:r>
+      </w:hyperlink>
+      <w:r>
+        <w:t xml:space="preserve">,</w:t>
+      </w:r>
+      <w:r>
+        <w:t xml:space="preserve"> </w:t>
+      </w:r>
+      <w:hyperlink r:id="rId42">
+        <w:r>
+          <w:rPr>
+            <w:rStyle w:val="Hyperlink"/>
+          </w:rPr>
+          <w:t xml:space="preserve">Oracle VirtualBox</w:t>
+        </w:r>
+      </w:hyperlink>
+      <w:r>
+        <w:t xml:space="preserve">,</w:t>
+      </w:r>
+      <w:r>
+        <w:t xml:space="preserve"> </w:t>
+      </w:r>
+      <w:hyperlink r:id="rId43">
+        <w:r>
+          <w:rPr>
+            <w:rStyle w:val="Hyperlink"/>
+          </w:rPr>
+          <w:t xml:space="preserve">Microsoft Hyper-V</w:t>
+        </w:r>
+      </w:hyperlink>
+      <w:r>
+        <w:t xml:space="preserve">,</w:t>
+      </w:r>
+      <w:r>
+        <w:t xml:space="preserve"> </w:t>
+      </w:r>
       <w:hyperlink r:id="rId44">
         <w:r>
           <w:rPr>
             <w:rStyle w:val="Hyperlink"/>
           </w:rPr>
-          <w:t xml:space="preserve">JSON</w:t>
-        </w:r>
-      </w:hyperlink>
-      <w:r>
-        <w:t xml:space="preserve">,</w:t>
-      </w:r>
-      <w:r>
-        <w:t xml:space="preserve"> </w:t>
+          <w:t xml:space="preserve">VMWare ESX</w:t>
+        </w:r>
+      </w:hyperlink>
+      <w:r>
+        <w:t xml:space="preserve">/</w:t>
       </w:r>
       <w:hyperlink r:id="rId45">
         <w:r>
           <w:rPr>
             <w:rStyle w:val="Hyperlink"/>
           </w:rPr>
-          <w:t xml:space="preserve">YAML</w:t>
+          <w:t xml:space="preserve">vSphere</w:t>
         </w:r>
       </w:hyperlink>
       <w:r>
@@ -1496,49 +1531,7 @@
           <w:rPr>
             <w:rStyle w:val="Hyperlink"/>
           </w:rPr>
-          <w:t xml:space="preserve">HTML</w:t>
-        </w:r>
-      </w:hyperlink>
-      <w:r>
-        <w:t xml:space="preserve">,</w:t>
-      </w:r>
-      <w:r>
-        <w:t xml:space="preserve"> </w:t>
-      </w:r>
-      <w:hyperlink r:id="rId47">
-        <w:r>
-          <w:rPr>
-            <w:rStyle w:val="Hyperlink"/>
-          </w:rPr>
-          <w:t xml:space="preserve">XHTML</w:t>
-        </w:r>
-      </w:hyperlink>
-      <w:r>
-        <w:t xml:space="preserve">,</w:t>
-      </w:r>
-      <w:r>
-        <w:t xml:space="preserve"> </w:t>
-      </w:r>
-      <w:hyperlink r:id="rId48">
-        <w:r>
-          <w:rPr>
-            <w:rStyle w:val="Hyperlink"/>
-          </w:rPr>
-          <w:t xml:space="preserve">XML</w:t>
-        </w:r>
-      </w:hyperlink>
-      <w:r>
-        <w:t xml:space="preserve">,</w:t>
-      </w:r>
-      <w:r>
-        <w:t xml:space="preserve"> </w:t>
-      </w:r>
-      <w:hyperlink r:id="rId49">
-        <w:r>
-          <w:rPr>
-            <w:rStyle w:val="Hyperlink"/>
-          </w:rPr>
-          <w:t xml:space="preserve">CSS</w:t>
+          <w:t xml:space="preserve">docker</w:t>
         </w:r>
       </w:hyperlink>
     </w:p>
@@ -1555,31 +1548,70 @@
         <w:pStyle w:val="Compact"/>
         <w:pStyle w:val="Definition"/>
       </w:pPr>
+      <w:hyperlink r:id="rId47">
+        <w:r>
+          <w:rPr>
+            <w:rStyle w:val="Hyperlink"/>
+          </w:rPr>
+          <w:t xml:space="preserve">Debian</w:t>
+        </w:r>
+      </w:hyperlink>
+      <w:r>
+        <w:t xml:space="preserve">/</w:t>
+      </w:r>
+      <w:hyperlink r:id="rId48">
+        <w:r>
+          <w:rPr>
+            <w:rStyle w:val="Hyperlink"/>
+          </w:rPr>
+          <w:t xml:space="preserve">Ubuntu</w:t>
+        </w:r>
+      </w:hyperlink>
+      <w:r>
+        <w:t xml:space="preserve">,</w:t>
+      </w:r>
+      <w:r>
+        <w:t xml:space="preserve"> </w:t>
+      </w:r>
+      <w:hyperlink r:id="rId49">
+        <w:r>
+          <w:rPr>
+            <w:rStyle w:val="Hyperlink"/>
+          </w:rPr>
+          <w:t xml:space="preserve">Microsoft Windows Server 2003/2008/2012/2016</w:t>
+        </w:r>
+      </w:hyperlink>
+      <w:r>
+        <w:t xml:space="preserve">,</w:t>
+      </w:r>
+      <w:r>
+        <w:t xml:space="preserve"> </w:t>
+      </w:r>
       <w:hyperlink r:id="rId50">
         <w:r>
           <w:rPr>
             <w:rStyle w:val="Hyperlink"/>
           </w:rPr>
-          <w:t xml:space="preserve">Debian</w:t>
+          <w:t xml:space="preserve">Windows XP/7/8/8.x/10</w:t>
+        </w:r>
+      </w:hyperlink>
+      <w:r>
+        <w:t xml:space="preserve">,</w:t>
+      </w:r>
+      <w:r>
+        <w:t xml:space="preserve"> </w:t>
+      </w:r>
+      <w:hyperlink r:id="rId51">
+        <w:r>
+          <w:rPr>
+            <w:rStyle w:val="Hyperlink"/>
+          </w:rPr>
+          <w:t xml:space="preserve">CentOS</w:t>
         </w:r>
       </w:hyperlink>
       <w:r>
         <w:t xml:space="preserve">/</w:t>
       </w:r>
-      <w:hyperlink r:id="rId51">
-        <w:r>
-          <w:rPr>
-            <w:rStyle w:val="Hyperlink"/>
-          </w:rPr>
-          <w:t xml:space="preserve">Ubuntu</w:t>
-        </w:r>
-      </w:hyperlink>
-      <w:r>
-        <w:t xml:space="preserve">,</w:t>
-      </w:r>
-      <w:r>
-        <w:t xml:space="preserve"> </w:t>
-      </w:r>
       <w:hyperlink r:id="rId52">
         <w:r>
           <w:rPr>
@@ -1589,22 +1621,22 @@
         </w:r>
       </w:hyperlink>
       <w:r>
+        <w:t xml:space="preserve">,</w:t>
+      </w:r>
+      <w:r>
+        <w:t xml:space="preserve"> </w:t>
+      </w:r>
+      <w:hyperlink r:id="rId53">
+        <w:r>
+          <w:rPr>
+            <w:rStyle w:val="Hyperlink"/>
+          </w:rPr>
+          <w:t xml:space="preserve">OpenSuSe</w:t>
+        </w:r>
+      </w:hyperlink>
+      <w:r>
         <w:t xml:space="preserve">/</w:t>
       </w:r>
-      <w:hyperlink r:id="rId53">
-        <w:r>
-          <w:rPr>
-            <w:rStyle w:val="Hyperlink"/>
-          </w:rPr>
-          <w:t xml:space="preserve">CentOS</w:t>
-        </w:r>
-      </w:hyperlink>
-      <w:r>
-        <w:t xml:space="preserve">,</w:t>
-      </w:r>
-      <w:r>
-        <w:t xml:space="preserve"> </w:t>
-      </w:r>
       <w:hyperlink r:id="rId54">
         <w:r>
           <w:rPr>
@@ -1614,55 +1646,16 @@
         </w:r>
       </w:hyperlink>
       <w:r>
-        <w:t xml:space="preserve">/</w:t>
+        <w:t xml:space="preserve">,</w:t>
+      </w:r>
+      <w:r>
+        <w:t xml:space="preserve"> </w:t>
       </w:r>
       <w:hyperlink r:id="rId55">
         <w:r>
           <w:rPr>
             <w:rStyle w:val="Hyperlink"/>
           </w:rPr>
-          <w:t xml:space="preserve">OpenSuSe</w:t>
-        </w:r>
-      </w:hyperlink>
-      <w:r>
-        <w:t xml:space="preserve">,</w:t>
-      </w:r>
-      <w:r>
-        <w:t xml:space="preserve"> </w:t>
-      </w:r>
-      <w:hyperlink r:id="rId56">
-        <w:r>
-          <w:rPr>
-            <w:rStyle w:val="Hyperlink"/>
-          </w:rPr>
-          <w:t xml:space="preserve">Microsoft Windows Server 2003/2008/2012/2016</w:t>
-        </w:r>
-      </w:hyperlink>
-      <w:r>
-        <w:t xml:space="preserve">,</w:t>
-      </w:r>
-      <w:r>
-        <w:t xml:space="preserve"> </w:t>
-      </w:r>
-      <w:hyperlink r:id="rId57">
-        <w:r>
-          <w:rPr>
-            <w:rStyle w:val="Hyperlink"/>
-          </w:rPr>
-          <w:t xml:space="preserve">Windows XP/7/8/8.x/10</w:t>
-        </w:r>
-      </w:hyperlink>
-      <w:r>
-        <w:t xml:space="preserve">,</w:t>
-      </w:r>
-      <w:r>
-        <w:t xml:space="preserve"> </w:t>
-      </w:r>
-      <w:hyperlink r:id="rId58">
-        <w:r>
-          <w:rPr>
-            <w:rStyle w:val="Hyperlink"/>
-          </w:rPr>
           <w:t xml:space="preserve">FreeBSD 9/10</w:t>
         </w:r>
       </w:hyperlink>
@@ -1672,7 +1665,7 @@
         <w:pStyle w:val="DefinitionTerm"/>
       </w:pPr>
       <w:r>
-        <w:t xml:space="preserve">Networking</w:t>
+        <w:t xml:space="preserve">Config. Mgmt</w:t>
       </w:r>
     </w:p>
     <w:p>
@@ -1680,19 +1673,55 @@
         <w:pStyle w:val="Compact"/>
         <w:pStyle w:val="Definition"/>
       </w:pPr>
+      <w:hyperlink r:id="rId56">
+        <w:r>
+          <w:rPr>
+            <w:rStyle w:val="Hyperlink"/>
+          </w:rPr>
+          <w:t xml:space="preserve">Ansible</w:t>
+        </w:r>
+      </w:hyperlink>
+      <w:r>
+        <w:t xml:space="preserve">,</w:t>
+      </w:r>
+      <w:r>
+        <w:t xml:space="preserve"> </w:t>
+      </w:r>
+      <w:hyperlink r:id="rId57">
+        <w:r>
+          <w:rPr>
+            <w:rStyle w:val="Hyperlink"/>
+          </w:rPr>
+          <w:t xml:space="preserve">Thor</w:t>
+        </w:r>
+      </w:hyperlink>
+      <w:r>
+        <w:t xml:space="preserve">/</w:t>
+      </w:r>
+      <w:hyperlink r:id="rId58">
+        <w:r>
+          <w:rPr>
+            <w:rStyle w:val="Hyperlink"/>
+          </w:rPr>
+          <w:t xml:space="preserve">SSH</w:t>
+        </w:r>
+      </w:hyperlink>
+      <w:r>
+        <w:t xml:space="preserve">,</w:t>
+      </w:r>
+      <w:r>
+        <w:t xml:space="preserve"> </w:t>
+      </w:r>
       <w:hyperlink r:id="rId59">
         <w:r>
           <w:rPr>
             <w:rStyle w:val="Hyperlink"/>
           </w:rPr>
-          <w:t xml:space="preserve">TCP/IP</w:t>
-        </w:r>
-      </w:hyperlink>
-      <w:r>
-        <w:t xml:space="preserve"> </w:t>
-      </w:r>
-      <w:r>
-        <w:t xml:space="preserve">(IPv4 &amp; IPv6),</w:t>
+          <w:t xml:space="preserve">Chef</w:t>
+        </w:r>
+      </w:hyperlink>
+      <w:r>
+        <w:t xml:space="preserve">,</w:t>
       </w:r>
       <w:r>
         <w:t xml:space="preserve"> </w:t>
@@ -1702,7 +1731,7 @@
           <w:rPr>
             <w:rStyle w:val="Hyperlink"/>
           </w:rPr>
-          <w:t xml:space="preserve">DNS</w:t>
+          <w:t xml:space="preserve">Puppet</w:t>
         </w:r>
       </w:hyperlink>
       <w:r>
@@ -1716,61 +1745,16 @@
           <w:rPr>
             <w:rStyle w:val="Hyperlink"/>
           </w:rPr>
-          <w:t xml:space="preserve">DHCP</w:t>
-        </w:r>
-      </w:hyperlink>
-      <w:r>
-        <w:t xml:space="preserve">,</w:t>
-      </w:r>
-      <w:r>
-        <w:t xml:space="preserve"> </w:t>
-      </w:r>
-      <w:hyperlink r:id="rId62">
-        <w:r>
-          <w:rPr>
-            <w:rStyle w:val="Hyperlink"/>
-          </w:rPr>
-          <w:t xml:space="preserve">HTTP</w:t>
-        </w:r>
-      </w:hyperlink>
-      <w:r>
-        <w:t xml:space="preserve">,</w:t>
-      </w:r>
-      <w:r>
-        <w:t xml:space="preserve"> </w:t>
-      </w:r>
-      <w:hyperlink r:id="rId63">
-        <w:r>
-          <w:rPr>
-            <w:rStyle w:val="Hyperlink"/>
-          </w:rPr>
-          <w:t xml:space="preserve">LDAP</w:t>
-        </w:r>
-      </w:hyperlink>
-      <w:r>
-        <w:t xml:space="preserve">, VLANs, VPNs, Cisco Routing &amp; Switching, Citrix</w:t>
-      </w:r>
-      <w:r>
-        <w:t xml:space="preserve"> </w:t>
-      </w:r>
-      <w:hyperlink r:id="rId64">
-        <w:r>
-          <w:rPr>
-            <w:rStyle w:val="Hyperlink"/>
-          </w:rPr>
-          <w:t xml:space="preserve">NetScaler</w:t>
-        </w:r>
-      </w:hyperlink>
-      <w:r>
-        <w:t xml:space="preserve">, NFS, Samba, iSCSI</w:t>
-      </w:r>
+          <w:t xml:space="preserve">WinRM</w:t>
+        </w:r>
+      </w:hyperlink>
     </w:p>
     <w:p>
       <w:pPr>
         <w:pStyle w:val="DefinitionTerm"/>
       </w:pPr>
       <w:r>
-        <w:t xml:space="preserve">Virtualization</w:t>
+        <w:t xml:space="preserve">Scripting</w:t>
       </w:r>
     </w:p>
     <w:p>
@@ -1778,12 +1762,48 @@
         <w:pStyle w:val="Compact"/>
         <w:pStyle w:val="Definition"/>
       </w:pPr>
+      <w:hyperlink r:id="rId62">
+        <w:r>
+          <w:rPr>
+            <w:rStyle w:val="Hyperlink"/>
+          </w:rPr>
+          <w:t xml:space="preserve">Bash</w:t>
+        </w:r>
+      </w:hyperlink>
+      <w:r>
+        <w:t xml:space="preserve">/</w:t>
+      </w:r>
+      <w:hyperlink r:id="rId63">
+        <w:r>
+          <w:rPr>
+            <w:rStyle w:val="Hyperlink"/>
+          </w:rPr>
+          <w:t xml:space="preserve">POSIX Shell</w:t>
+        </w:r>
+      </w:hyperlink>
+      <w:r>
+        <w:t xml:space="preserve">,</w:t>
+      </w:r>
+      <w:r>
+        <w:t xml:space="preserve"> </w:t>
+      </w:r>
+      <w:hyperlink r:id="rId64">
+        <w:r>
+          <w:rPr>
+            <w:rStyle w:val="Hyperlink"/>
+          </w:rPr>
+          <w:t xml:space="preserve">Powershell</w:t>
+        </w:r>
+      </w:hyperlink>
+      <w:r>
+        <w:t xml:space="preserve">/</w:t>
+      </w:r>
       <w:hyperlink r:id="rId65">
         <w:r>
           <w:rPr>
             <w:rStyle w:val="Hyperlink"/>
           </w:rPr>
-          <w:t xml:space="preserve">Xen</w:t>
+          <w:t xml:space="preserve">.NET</w:t>
         </w:r>
       </w:hyperlink>
       <w:r>
@@ -1797,7 +1817,7 @@
           <w:rPr>
             <w:rStyle w:val="Hyperlink"/>
           </w:rPr>
-          <w:t xml:space="preserve">Citrix XenServer</w:t>
+          <w:t xml:space="preserve">Perl</w:t>
         </w:r>
       </w:hyperlink>
       <w:r>
@@ -1811,7 +1831,7 @@
           <w:rPr>
             <w:rStyle w:val="Hyperlink"/>
           </w:rPr>
-          <w:t xml:space="preserve">Microsoft Hyper-V</w:t>
+          <w:t xml:space="preserve">Ruby</w:t>
         </w:r>
       </w:hyperlink>
       <w:r>
@@ -1825,7 +1845,7 @@
           <w:rPr>
             <w:rStyle w:val="Hyperlink"/>
           </w:rPr>
-          <w:t xml:space="preserve">Oracle VirtualBox</w:t>
+          <w:t xml:space="preserve">Python</w:t>
         </w:r>
       </w:hyperlink>
       <w:r>
@@ -1839,18 +1859,21 @@
           <w:rPr>
             <w:rStyle w:val="Hyperlink"/>
           </w:rPr>
-          <w:t xml:space="preserve">VMWare ESX</w:t>
-        </w:r>
-      </w:hyperlink>
-      <w:r>
-        <w:t xml:space="preserve">/</w:t>
+          <w:t xml:space="preserve">Javascript</w:t>
+        </w:r>
+      </w:hyperlink>
+      <w:r>
+        <w:t xml:space="preserve">,</w:t>
+      </w:r>
+      <w:r>
+        <w:t xml:space="preserve"> </w:t>
       </w:r>
       <w:hyperlink r:id="rId70">
         <w:r>
           <w:rPr>
             <w:rStyle w:val="Hyperlink"/>
           </w:rPr>
-          <w:t xml:space="preserve">vSphere</w:t>
+          <w:t xml:space="preserve">Perl6</w:t>
         </w:r>
       </w:hyperlink>
       <w:r>
@@ -1864,7 +1887,21 @@
           <w:rPr>
             <w:rStyle w:val="Hyperlink"/>
           </w:rPr>
-          <w:t xml:space="preserve">docker</w:t>
+          <w:t xml:space="preserve">Java</w:t>
+        </w:r>
+      </w:hyperlink>
+      <w:r>
+        <w:t xml:space="preserve">,</w:t>
+      </w:r>
+      <w:r>
+        <w:t xml:space="preserve"> </w:t>
+      </w:r>
+      <w:hyperlink r:id="rId72">
+        <w:r>
+          <w:rPr>
+            <w:rStyle w:val="Hyperlink"/>
+          </w:rPr>
+          <w:t xml:space="preserve">C</w:t>
         </w:r>
       </w:hyperlink>
     </w:p>
@@ -1873,7 +1910,7 @@
         <w:pStyle w:val="DefinitionTerm"/>
       </w:pPr>
       <w:r>
-        <w:t xml:space="preserve">Cloud</w:t>
+        <w:t xml:space="preserve">Markup</w:t>
       </w:r>
     </w:p>
     <w:p>
@@ -1881,23 +1918,12 @@
         <w:pStyle w:val="Compact"/>
         <w:pStyle w:val="Definition"/>
       </w:pPr>
-      <w:hyperlink r:id="rId72">
-        <w:r>
-          <w:rPr>
-            <w:rStyle w:val="Hyperlink"/>
-          </w:rPr>
-          <w:t xml:space="preserve">Amazon ec2</w:t>
-        </w:r>
-      </w:hyperlink>
-      <w:r>
-        <w:t xml:space="preserve">/</w:t>
-      </w:r>
       <w:hyperlink r:id="rId73">
         <w:r>
           <w:rPr>
             <w:rStyle w:val="Hyperlink"/>
           </w:rPr>
-          <w:t xml:space="preserve">AWS</w:t>
+          <w:t xml:space="preserve">YAML</w:t>
         </w:r>
       </w:hyperlink>
       <w:r>
@@ -1911,7 +1937,7 @@
           <w:rPr>
             <w:rStyle w:val="Hyperlink"/>
           </w:rPr>
-          <w:t xml:space="preserve">Apache Cloudstack</w:t>
+          <w:t xml:space="preserve">JSON</w:t>
         </w:r>
       </w:hyperlink>
       <w:r>
@@ -1925,7 +1951,7 @@
           <w:rPr>
             <w:rStyle w:val="Hyperlink"/>
           </w:rPr>
-          <w:t xml:space="preserve">Citrix CloudPlatform</w:t>
+          <w:t xml:space="preserve">HTML</w:t>
         </w:r>
       </w:hyperlink>
       <w:r>
@@ -1939,7 +1965,7 @@
           <w:rPr>
             <w:rStyle w:val="Hyperlink"/>
           </w:rPr>
-          <w:t xml:space="preserve">DigitalOcean</w:t>
+          <w:t xml:space="preserve">XHTML</w:t>
         </w:r>
       </w:hyperlink>
       <w:r>
@@ -1953,7 +1979,21 @@
           <w:rPr>
             <w:rStyle w:val="Hyperlink"/>
           </w:rPr>
-          <w:t xml:space="preserve">Microsoft Azure</w:t>
+          <w:t xml:space="preserve">XML</w:t>
+        </w:r>
+      </w:hyperlink>
+      <w:r>
+        <w:t xml:space="preserve">,</w:t>
+      </w:r>
+      <w:r>
+        <w:t xml:space="preserve"> </w:t>
+      </w:r>
+      <w:hyperlink r:id="rId78">
+        <w:r>
+          <w:rPr>
+            <w:rStyle w:val="Hyperlink"/>
+          </w:rPr>
+          <w:t xml:space="preserve">CSS</w:t>
         </w:r>
       </w:hyperlink>
     </w:p>
@@ -1970,7 +2010,52 @@
         <w:pStyle w:val="Compact"/>
         <w:pStyle w:val="Definition"/>
       </w:pPr>
-      <w:hyperlink r:id="rId78">
+      <w:hyperlink r:id="rId79">
+        <w:r>
+          <w:rPr>
+            <w:rStyle w:val="Hyperlink"/>
+          </w:rPr>
+          <w:t xml:space="preserve">MariaDB</w:t>
+        </w:r>
+      </w:hyperlink>
+      <w:r>
+        <w:t xml:space="preserve"> </w:t>
+      </w:r>
+      <w:r>
+        <w:t xml:space="preserve">10/</w:t>
+      </w:r>
+      <w:hyperlink r:id="rId80">
+        <w:r>
+          <w:rPr>
+            <w:rStyle w:val="Hyperlink"/>
+          </w:rPr>
+          <w:t xml:space="preserve">MySQL</w:t>
+        </w:r>
+      </w:hyperlink>
+      <w:r>
+        <w:t xml:space="preserve"> </w:t>
+      </w:r>
+      <w:r>
+        <w:t xml:space="preserve">5,</w:t>
+      </w:r>
+      <w:r>
+        <w:t xml:space="preserve"> </w:t>
+      </w:r>
+      <w:hyperlink r:id="rId81">
+        <w:r>
+          <w:rPr>
+            <w:rStyle w:val="Hyperlink"/>
+          </w:rPr>
+          <w:t xml:space="preserve">Postgres 8/9</w:t>
+        </w:r>
+      </w:hyperlink>
+      <w:r>
+        <w:t xml:space="preserve">,</w:t>
+      </w:r>
+      <w:r>
+        <w:t xml:space="preserve"> </w:t>
+      </w:r>
+      <w:hyperlink r:id="rId82">
         <w:r>
           <w:rPr>
             <w:rStyle w:val="Hyperlink"/>
@@ -1984,7 +2069,7 @@
       <w:r>
         <w:t xml:space="preserve"> </w:t>
       </w:r>
-      <w:hyperlink r:id="rId79">
+      <w:hyperlink r:id="rId83">
         <w:r>
           <w:rPr>
             <w:rStyle w:val="Hyperlink"/>
@@ -1998,38 +2083,7 @@
       <w:r>
         <w:t xml:space="preserve"> </w:t>
       </w:r>
-      <w:hyperlink r:id="rId80">
-        <w:r>
-          <w:rPr>
-            <w:rStyle w:val="Hyperlink"/>
-          </w:rPr>
-          <w:t xml:space="preserve">MariaDB</w:t>
-        </w:r>
-      </w:hyperlink>
-      <w:r>
-        <w:t xml:space="preserve"> </w:t>
-      </w:r>
-      <w:r>
-        <w:t xml:space="preserve">10/</w:t>
-      </w:r>
-      <w:hyperlink r:id="rId81">
-        <w:r>
-          <w:rPr>
-            <w:rStyle w:val="Hyperlink"/>
-          </w:rPr>
-          <w:t xml:space="preserve">MySQL</w:t>
-        </w:r>
-      </w:hyperlink>
-      <w:r>
-        <w:t xml:space="preserve"> </w:t>
-      </w:r>
-      <w:r>
-        <w:t xml:space="preserve">5,</w:t>
-      </w:r>
-      <w:r>
-        <w:t xml:space="preserve"> </w:t>
-      </w:r>
-      <w:hyperlink r:id="rId82">
+      <w:hyperlink r:id="rId84">
         <w:r>
           <w:rPr>
             <w:rStyle w:val="Hyperlink"/>
@@ -2043,21 +2097,7 @@
       <w:r>
         <w:t xml:space="preserve"> </w:t>
       </w:r>
-      <w:hyperlink r:id="rId83">
-        <w:r>
-          <w:rPr>
-            <w:rStyle w:val="Hyperlink"/>
-          </w:rPr>
-          <w:t xml:space="preserve">Postgres 8/9</w:t>
-        </w:r>
-      </w:hyperlink>
-      <w:r>
-        <w:t xml:space="preserve">,</w:t>
-      </w:r>
-      <w:r>
-        <w:t xml:space="preserve"> </w:t>
-      </w:r>
-      <w:hyperlink r:id="rId84">
+      <w:hyperlink r:id="rId85">
         <w:r>
           <w:rPr>
             <w:rStyle w:val="Hyperlink"/>
@@ -2071,7 +2111,7 @@
         <w:pStyle w:val="DefinitionTerm"/>
       </w:pPr>
       <w:r>
-        <w:t xml:space="preserve">Monitoring</w:t>
+        <w:t xml:space="preserve">Networking</w:t>
       </w:r>
     </w:p>
     <w:p>
@@ -2079,36 +2119,19 @@
         <w:pStyle w:val="Compact"/>
         <w:pStyle w:val="Definition"/>
       </w:pPr>
-      <w:r>
-        <w:t xml:space="preserve">Syslog, SNMP,</w:t>
-      </w:r>
-      <w:r>
-        <w:t xml:space="preserve"> </w:t>
-      </w:r>
-      <w:hyperlink r:id="rId85">
-        <w:r>
-          <w:rPr>
-            <w:rStyle w:val="Hyperlink"/>
-          </w:rPr>
-          <w:t xml:space="preserve">Graylog</w:t>
-        </w:r>
-      </w:hyperlink>
-      <w:r>
-        <w:t xml:space="preserve">,</w:t>
-      </w:r>
-      <w:r>
-        <w:t xml:space="preserve"> </w:t>
-      </w:r>
       <w:hyperlink r:id="rId86">
         <w:r>
           <w:rPr>
             <w:rStyle w:val="Hyperlink"/>
           </w:rPr>
-          <w:t xml:space="preserve">Nagios</w:t>
-        </w:r>
-      </w:hyperlink>
-      <w:r>
-        <w:t xml:space="preserve">,</w:t>
+          <w:t xml:space="preserve">TCP/IP</w:t>
+        </w:r>
+      </w:hyperlink>
+      <w:r>
+        <w:t xml:space="preserve"> </w:t>
+      </w:r>
+      <w:r>
+        <w:t xml:space="preserve">(IPv4 &amp; IPv6),</w:t>
       </w:r>
       <w:r>
         <w:t xml:space="preserve"> </w:t>
@@ -2118,7 +2141,7 @@
           <w:rPr>
             <w:rStyle w:val="Hyperlink"/>
           </w:rPr>
-          <w:t xml:space="preserve">Cacti</w:t>
+          <w:t xml:space="preserve">DNS</w:t>
         </w:r>
       </w:hyperlink>
       <w:r>
@@ -2132,11 +2155,11 @@
           <w:rPr>
             <w:rStyle w:val="Hyperlink"/>
           </w:rPr>
-          <w:t xml:space="preserve">LogStash</w:t>
-        </w:r>
-      </w:hyperlink>
-      <w:r>
-        <w:t xml:space="preserve">, WMI,</w:t>
+          <w:t xml:space="preserve">DHCP</w:t>
+        </w:r>
+      </w:hyperlink>
+      <w:r>
+        <w:t xml:space="preserve">,</w:t>
       </w:r>
       <w:r>
         <w:t xml:space="preserve"> </w:t>
@@ -2146,11 +2169,41 @@
           <w:rPr>
             <w:rStyle w:val="Hyperlink"/>
           </w:rPr>
-          <w:t xml:space="preserve">Collectd</w:t>
-        </w:r>
-      </w:hyperlink>
-      <w:r>
-        <w:t xml:space="preserve">,</w:t>
+          <w:t xml:space="preserve">HTTP</w:t>
+        </w:r>
+      </w:hyperlink>
+      <w:r>
+        <w:t xml:space="preserve">,</w:t>
+      </w:r>
+      <w:r>
+        <w:t xml:space="preserve"> </w:t>
+      </w:r>
+      <w:r>
+        <w:t xml:space="preserve">Network Design,</w:t>
+      </w:r>
+      <w:r>
+        <w:t xml:space="preserve"> </w:t>
+      </w:r>
+      <w:r>
+        <w:t xml:space="preserve">Cisco Routing &amp; Switching,</w:t>
+      </w:r>
+      <w:r>
+        <w:t xml:space="preserve"> </w:t>
+      </w:r>
+      <w:r>
+        <w:t xml:space="preserve">VLANs,</w:t>
+      </w:r>
+      <w:r>
+        <w:t xml:space="preserve"> </w:t>
+      </w:r>
+      <w:r>
+        <w:t xml:space="preserve">VPNs,</w:t>
+      </w:r>
+      <w:r>
+        <w:t xml:space="preserve"> </w:t>
+      </w:r>
+      <w:r>
+        <w:t xml:space="preserve">Citrix</w:t>
       </w:r>
       <w:r>
         <w:t xml:space="preserve"> </w:t>
@@ -2160,16 +2213,57 @@
           <w:rPr>
             <w:rStyle w:val="Hyperlink"/>
           </w:rPr>
-          <w:t xml:space="preserve">New Relic</w:t>
-        </w:r>
-      </w:hyperlink>
+          <w:t xml:space="preserve">NetScaler</w:t>
+        </w:r>
+      </w:hyperlink>
+      <w:r>
+        <w:t xml:space="preserve">,</w:t>
+      </w:r>
+      <w:r>
+        <w:t xml:space="preserve"> </w:t>
+      </w:r>
+      <w:r>
+        <w:t xml:space="preserve">NFS,</w:t>
+      </w:r>
+      <w:r>
+        <w:t xml:space="preserve"> </w:t>
+      </w:r>
+      <w:hyperlink r:id="rId91">
+        <w:r>
+          <w:rPr>
+            <w:rStyle w:val="Hyperlink"/>
+          </w:rPr>
+          <w:t xml:space="preserve">LDAP</w:t>
+        </w:r>
+      </w:hyperlink>
+      <w:r>
+        <w:t xml:space="preserve">,</w:t>
+      </w:r>
+      <w:r>
+        <w:t xml:space="preserve"> </w:t>
+      </w:r>
+      <w:r>
+        <w:t xml:space="preserve">iSCSI,</w:t>
+      </w:r>
+      <w:r>
+        <w:t xml:space="preserve"> </w:t>
+      </w:r>
+      <w:r>
+        <w:t xml:space="preserve">Samba,</w:t>
+      </w:r>
+      <w:r>
+        <w:t xml:space="preserve"> </w:t>
+      </w:r>
+      <w:r>
+        <w:t xml:space="preserve">SDN</w:t>
+      </w:r>
     </w:p>
     <w:p>
       <w:pPr>
         <w:pStyle w:val="DefinitionTerm"/>
       </w:pPr>
       <w:r>
-        <w:t xml:space="preserve">Provisioning</w:t>
+        <w:t xml:space="preserve">Monitoring</w:t>
       </w:r>
     </w:p>
     <w:p>
@@ -2177,51 +2271,23 @@
         <w:pStyle w:val="Compact"/>
         <w:pStyle w:val="Definition"/>
       </w:pPr>
-      <w:hyperlink r:id="rId71">
-        <w:r>
-          <w:rPr>
-            <w:rStyle w:val="Hyperlink"/>
-          </w:rPr>
-          <w:t xml:space="preserve">Docker</w:t>
-        </w:r>
-      </w:hyperlink>
-      <w:r>
-        <w:t xml:space="preserve">,</w:t>
-      </w:r>
-      <w:r>
-        <w:t xml:space="preserve"> </w:t>
-      </w:r>
-      <w:hyperlink r:id="rId91">
-        <w:r>
-          <w:rPr>
-            <w:rStyle w:val="Hyperlink"/>
-          </w:rPr>
-          <w:t xml:space="preserve">Puppetlabs razor</w:t>
-        </w:r>
-      </w:hyperlink>
-      <w:r>
-        <w:t xml:space="preserve">, PXE/</w:t>
-      </w:r>
       <w:hyperlink r:id="rId92">
         <w:r>
           <w:rPr>
             <w:rStyle w:val="Hyperlink"/>
           </w:rPr>
-          <w:t xml:space="preserve">iPXE</w:t>
-        </w:r>
-      </w:hyperlink>
-      <w:r>
-        <w:t xml:space="preserve">,</w:t>
-      </w:r>
-      <w:r>
-        <w:t xml:space="preserve"> </w:t>
+          <w:t xml:space="preserve">Icinga2</w:t>
+        </w:r>
+      </w:hyperlink>
+      <w:r>
+        <w:t xml:space="preserve">/</w:t>
       </w:r>
       <w:hyperlink r:id="rId93">
         <w:r>
           <w:rPr>
             <w:rStyle w:val="Hyperlink"/>
           </w:rPr>
-          <w:t xml:space="preserve">kickstart</w:t>
+          <w:t xml:space="preserve">Nagios</w:t>
         </w:r>
       </w:hyperlink>
       <w:r>
@@ -2235,7 +2301,7 @@
           <w:rPr>
             <w:rStyle w:val="Hyperlink"/>
           </w:rPr>
-          <w:t xml:space="preserve">preseed</w:t>
+          <w:t xml:space="preserve">Graylog2</w:t>
         </w:r>
       </w:hyperlink>
       <w:r>
@@ -2249,7 +2315,7 @@
           <w:rPr>
             <w:rStyle w:val="Hyperlink"/>
           </w:rPr>
-          <w:t xml:space="preserve">WinPE</w:t>
+          <w:t xml:space="preserve">Cacti</w:t>
         </w:r>
       </w:hyperlink>
       <w:r>
@@ -2263,7 +2329,7 @@
           <w:rPr>
             <w:rStyle w:val="Hyperlink"/>
           </w:rPr>
-          <w:t xml:space="preserve">autoyast</w:t>
+          <w:t xml:space="preserve">New Relic</w:t>
         </w:r>
       </w:hyperlink>
       <w:r>
@@ -2277,7 +2343,49 @@
           <w:rPr>
             <w:rStyle w:val="Hyperlink"/>
           </w:rPr>
-          <w:t xml:space="preserve">vagrant</w:t>
+          <w:t xml:space="preserve">Scout</w:t>
+        </w:r>
+      </w:hyperlink>
+      <w:r>
+        <w:t xml:space="preserve">,</w:t>
+      </w:r>
+      <w:r>
+        <w:t xml:space="preserve"> </w:t>
+      </w:r>
+      <w:hyperlink r:id="rId98">
+        <w:r>
+          <w:rPr>
+            <w:rStyle w:val="Hyperlink"/>
+          </w:rPr>
+          <w:t xml:space="preserve">LogStash</w:t>
+        </w:r>
+      </w:hyperlink>
+      <w:r>
+        <w:t xml:space="preserve">,</w:t>
+      </w:r>
+      <w:r>
+        <w:t xml:space="preserve"> </w:t>
+      </w:r>
+      <w:hyperlink r:id="rId99">
+        <w:r>
+          <w:rPr>
+            <w:rStyle w:val="Hyperlink"/>
+          </w:rPr>
+          <w:t xml:space="preserve">Collectd</w:t>
+        </w:r>
+      </w:hyperlink>
+      <w:r>
+        <w:t xml:space="preserve">,</w:t>
+      </w:r>
+      <w:r>
+        <w:t xml:space="preserve"> </w:t>
+      </w:r>
+      <w:hyperlink r:id="rId100">
+        <w:r>
+          <w:rPr>
+            <w:rStyle w:val="Hyperlink"/>
+          </w:rPr>
+          <w:t xml:space="preserve">Tick Stack</w:t>
         </w:r>
       </w:hyperlink>
     </w:p>
@@ -2286,7 +2394,7 @@
         <w:pStyle w:val="DefinitionTerm"/>
       </w:pPr>
       <w:r>
-        <w:t xml:space="preserve">Config. Mgmt</w:t>
+        <w:t xml:space="preserve">Web/CDN</w:t>
       </w:r>
     </w:p>
     <w:p>
@@ -2294,54 +2402,12 @@
         <w:pStyle w:val="Compact"/>
         <w:pStyle w:val="Definition"/>
       </w:pPr>
-      <w:hyperlink r:id="rId98">
-        <w:r>
-          <w:rPr>
-            <w:rStyle w:val="Hyperlink"/>
-          </w:rPr>
-          <w:t xml:space="preserve">Ansible</w:t>
-        </w:r>
-      </w:hyperlink>
-      <w:r>
-        <w:t xml:space="preserve">,</w:t>
-      </w:r>
-      <w:r>
-        <w:t xml:space="preserve"> </w:t>
-      </w:r>
-      <w:hyperlink r:id="rId99">
-        <w:r>
-          <w:rPr>
-            <w:rStyle w:val="Hyperlink"/>
-          </w:rPr>
-          <w:t xml:space="preserve">Thor</w:t>
-        </w:r>
-      </w:hyperlink>
-      <w:r>
-        <w:t xml:space="preserve">,</w:t>
-      </w:r>
-      <w:r>
-        <w:t xml:space="preserve"> </w:t>
-      </w:r>
-      <w:hyperlink r:id="rId100">
-        <w:r>
-          <w:rPr>
-            <w:rStyle w:val="Hyperlink"/>
-          </w:rPr>
-          <w:t xml:space="preserve">Chef</w:t>
-        </w:r>
-      </w:hyperlink>
-      <w:r>
-        <w:t xml:space="preserve">,</w:t>
-      </w:r>
-      <w:r>
-        <w:t xml:space="preserve"> </w:t>
-      </w:r>
       <w:hyperlink r:id="rId101">
         <w:r>
           <w:rPr>
             <w:rStyle w:val="Hyperlink"/>
           </w:rPr>
-          <w:t xml:space="preserve">Puppet</w:t>
+          <w:t xml:space="preserve">nginx</w:t>
         </w:r>
       </w:hyperlink>
       <w:r>
@@ -2355,7 +2421,7 @@
           <w:rPr>
             <w:rStyle w:val="Hyperlink"/>
           </w:rPr>
-          <w:t xml:space="preserve">SSH</w:t>
+          <w:t xml:space="preserve">Cloudflare</w:t>
         </w:r>
       </w:hyperlink>
       <w:r>
@@ -2369,7 +2435,127 @@
           <w:rPr>
             <w:rStyle w:val="Hyperlink"/>
           </w:rPr>
-          <w:t xml:space="preserve">WinRM</w:t>
+          <w:t xml:space="preserve">CloudFront</w:t>
+        </w:r>
+      </w:hyperlink>
+      <w:r>
+        <w:t xml:space="preserve">,</w:t>
+      </w:r>
+      <w:r>
+        <w:t xml:space="preserve"> </w:t>
+      </w:r>
+      <w:hyperlink r:id="rId104">
+        <w:r>
+          <w:rPr>
+            <w:rStyle w:val="Hyperlink"/>
+          </w:rPr>
+          <w:t xml:space="preserve">Apache httpd</w:t>
+        </w:r>
+      </w:hyperlink>
+      <w:r>
+        <w:t xml:space="preserve">,</w:t>
+      </w:r>
+      <w:r>
+        <w:t xml:space="preserve"> </w:t>
+      </w:r>
+      <w:hyperlink r:id="rId105">
+        <w:r>
+          <w:rPr>
+            <w:rStyle w:val="Hyperlink"/>
+          </w:rPr>
+          <w:t xml:space="preserve">Ruby on Rails</w:t>
+        </w:r>
+      </w:hyperlink>
+      <w:r>
+        <w:t xml:space="preserve">/</w:t>
+      </w:r>
+      <w:hyperlink r:id="rId106">
+        <w:r>
+          <w:rPr>
+            <w:rStyle w:val="Hyperlink"/>
+          </w:rPr>
+          <w:t xml:space="preserve">Rack</w:t>
+        </w:r>
+      </w:hyperlink>
+      <w:r>
+        <w:t xml:space="preserve">,</w:t>
+      </w:r>
+      <w:r>
+        <w:t xml:space="preserve"> </w:t>
+      </w:r>
+      <w:hyperlink r:id="rId107">
+        <w:r>
+          <w:rPr>
+            <w:rStyle w:val="Hyperlink"/>
+          </w:rPr>
+          <w:t xml:space="preserve">Dancer2</w:t>
+        </w:r>
+      </w:hyperlink>
+      <w:r>
+        <w:t xml:space="preserve">/</w:t>
+      </w:r>
+      <w:hyperlink r:id="rId108">
+        <w:r>
+          <w:rPr>
+            <w:rStyle w:val="Hyperlink"/>
+          </w:rPr>
+          <w:t xml:space="preserve">PSGI</w:t>
+        </w:r>
+      </w:hyperlink>
+      <w:r>
+        <w:t xml:space="preserve">/</w:t>
+      </w:r>
+      <w:hyperlink r:id="rId109">
+        <w:r>
+          <w:rPr>
+            <w:rStyle w:val="Hyperlink"/>
+          </w:rPr>
+          <w:t xml:space="preserve">Plack</w:t>
+        </w:r>
+      </w:hyperlink>
+      <w:r>
+        <w:t xml:space="preserve">,</w:t>
+      </w:r>
+      <w:r>
+        <w:t xml:space="preserve"> </w:t>
+      </w:r>
+      <w:r>
+        <w:t xml:space="preserve">Citrix</w:t>
+      </w:r>
+      <w:r>
+        <w:t xml:space="preserve"> </w:t>
+      </w:r>
+      <w:hyperlink r:id="rId90">
+        <w:r>
+          <w:rPr>
+            <w:rStyle w:val="Hyperlink"/>
+          </w:rPr>
+          <w:t xml:space="preserve">NetScaler</w:t>
+        </w:r>
+      </w:hyperlink>
+      <w:r>
+        <w:t xml:space="preserve">,</w:t>
+      </w:r>
+      <w:r>
+        <w:t xml:space="preserve"> </w:t>
+      </w:r>
+      <w:hyperlink r:id="rId110">
+        <w:r>
+          <w:rPr>
+            <w:rStyle w:val="Hyperlink"/>
+          </w:rPr>
+          <w:t xml:space="preserve">SOA</w:t>
+        </w:r>
+      </w:hyperlink>
+      <w:r>
+        <w:t xml:space="preserve">/</w:t>
+      </w:r>
+      <w:hyperlink r:id="rId111">
+        <w:r>
+          <w:rPr>
+            <w:rStyle w:val="Hyperlink"/>
+          </w:rPr>
+          <w:t xml:space="preserve">REST</w:t>
         </w:r>
       </w:hyperlink>
     </w:p>
@@ -2386,7 +2572,7 @@
         <w:pStyle w:val="Compact"/>
         <w:pStyle w:val="Definition"/>
       </w:pPr>
-      <w:hyperlink r:id="rId104">
+      <w:hyperlink r:id="rId112">
         <w:r>
           <w:rPr>
             <w:rStyle w:val="Hyperlink"/>
@@ -2400,7 +2586,35 @@
       <w:r>
         <w:t xml:space="preserve"> </w:t>
       </w:r>
-      <w:hyperlink r:id="rId105">
+      <w:hyperlink r:id="rId113">
+        <w:r>
+          <w:rPr>
+            <w:rStyle w:val="Hyperlink"/>
+          </w:rPr>
+          <w:t xml:space="preserve">github</w:t>
+        </w:r>
+      </w:hyperlink>
+      <w:r>
+        <w:t xml:space="preserve">,</w:t>
+      </w:r>
+      <w:r>
+        <w:t xml:space="preserve"> </w:t>
+      </w:r>
+      <w:hyperlink r:id="rId114">
+        <w:r>
+          <w:rPr>
+            <w:rStyle w:val="Hyperlink"/>
+          </w:rPr>
+          <w:t xml:space="preserve">Jenkins</w:t>
+        </w:r>
+      </w:hyperlink>
+      <w:r>
+        <w:t xml:space="preserve">,</w:t>
+      </w:r>
+      <w:r>
+        <w:t xml:space="preserve"> </w:t>
+      </w:r>
+      <w:hyperlink r:id="rId115">
         <w:r>
           <w:rPr>
             <w:rStyle w:val="Hyperlink"/>
@@ -2414,7 +2628,35 @@
       <w:r>
         <w:t xml:space="preserve"> </w:t>
       </w:r>
-      <w:hyperlink r:id="rId106">
+      <w:hyperlink r:id="rId116">
+        <w:r>
+          <w:rPr>
+            <w:rStyle w:val="Hyperlink"/>
+          </w:rPr>
+          <w:t xml:space="preserve">Mercural</w:t>
+        </w:r>
+      </w:hyperlink>
+      <w:r>
+        <w:t xml:space="preserve">,</w:t>
+      </w:r>
+      <w:r>
+        <w:t xml:space="preserve"> </w:t>
+      </w:r>
+      <w:hyperlink r:id="rId117">
+        <w:r>
+          <w:rPr>
+            <w:rStyle w:val="Hyperlink"/>
+          </w:rPr>
+          <w:t xml:space="preserve">CVS</w:t>
+        </w:r>
+      </w:hyperlink>
+      <w:r>
+        <w:t xml:space="preserve">,</w:t>
+      </w:r>
+      <w:r>
+        <w:t xml:space="preserve"> </w:t>
+      </w:r>
+      <w:hyperlink r:id="rId118">
         <w:r>
           <w:rPr>
             <w:rStyle w:val="Hyperlink"/>
@@ -2428,49 +2670,7 @@
       <w:r>
         <w:t xml:space="preserve"> </w:t>
       </w:r>
-      <w:hyperlink r:id="rId107">
-        <w:r>
-          <w:rPr>
-            <w:rStyle w:val="Hyperlink"/>
-          </w:rPr>
-          <w:t xml:space="preserve">Mercural</w:t>
-        </w:r>
-      </w:hyperlink>
-      <w:r>
-        <w:t xml:space="preserve">,</w:t>
-      </w:r>
-      <w:r>
-        <w:t xml:space="preserve"> </w:t>
-      </w:r>
-      <w:hyperlink r:id="rId108">
-        <w:r>
-          <w:rPr>
-            <w:rStyle w:val="Hyperlink"/>
-          </w:rPr>
-          <w:t xml:space="preserve">CVS</w:t>
-        </w:r>
-      </w:hyperlink>
-      <w:r>
-        <w:t xml:space="preserve">,</w:t>
-      </w:r>
-      <w:r>
-        <w:t xml:space="preserve"> </w:t>
-      </w:r>
-      <w:hyperlink r:id="rId109">
-        <w:r>
-          <w:rPr>
-            <w:rStyle w:val="Hyperlink"/>
-          </w:rPr>
-          <w:t xml:space="preserve">Jenkins</w:t>
-        </w:r>
-      </w:hyperlink>
-      <w:r>
-        <w:t xml:space="preserve">,</w:t>
-      </w:r>
-      <w:r>
-        <w:t xml:space="preserve"> </w:t>
-      </w:r>
-      <w:hyperlink r:id="rId110">
+      <w:hyperlink r:id="rId119">
         <w:r>
           <w:rPr>
             <w:rStyle w:val="Hyperlink"/>
@@ -2484,7 +2684,7 @@
         <w:pStyle w:val="DefinitionTerm"/>
       </w:pPr>
       <w:r>
-        <w:t xml:space="preserve">Hardware</w:t>
+        <w:t xml:space="preserve">Provisioning</w:t>
       </w:r>
     </w:p>
     <w:p>
@@ -2492,46 +2692,99 @@
         <w:pStyle w:val="Compact"/>
         <w:pStyle w:val="Definition"/>
       </w:pPr>
-      <w:r>
-        <w:t xml:space="preserve">Dell</w:t>
-      </w:r>
-      <w:r>
-        <w:t xml:space="preserve"> </w:t>
-      </w:r>
-      <w:hyperlink r:id="rId111">
-        <w:r>
-          <w:rPr>
-            <w:rStyle w:val="Hyperlink"/>
-          </w:rPr>
-          <w:t xml:space="preserve">PowerEdge</w:t>
-        </w:r>
-      </w:hyperlink>
-      <w:r>
-        <w:t xml:space="preserve">, HP</w:t>
-      </w:r>
-      <w:r>
-        <w:t xml:space="preserve"> </w:t>
-      </w:r>
-      <w:hyperlink r:id="rId112">
-        <w:r>
-          <w:rPr>
-            <w:rStyle w:val="Hyperlink"/>
-          </w:rPr>
-          <w:t xml:space="preserve">Proliant</w:t>
-        </w:r>
-      </w:hyperlink>
-      <w:r>
-        <w:t xml:space="preserve">, HP</w:t>
-      </w:r>
-      <w:r>
-        <w:t xml:space="preserve"> </w:t>
-      </w:r>
-      <w:hyperlink r:id="rId113">
-        <w:r>
-          <w:rPr>
-            <w:rStyle w:val="Hyperlink"/>
-          </w:rPr>
-          <w:t xml:space="preserve">BladeSystem</w:t>
+      <w:hyperlink r:id="rId120">
+        <w:r>
+          <w:rPr>
+            <w:rStyle w:val="Hyperlink"/>
+          </w:rPr>
+          <w:t xml:space="preserve">Puppetlabs razor</w:t>
+        </w:r>
+      </w:hyperlink>
+      <w:r>
+        <w:t xml:space="preserve">,</w:t>
+      </w:r>
+      <w:r>
+        <w:t xml:space="preserve"> </w:t>
+      </w:r>
+      <w:r>
+        <w:t xml:space="preserve">PXE/</w:t>
+      </w:r>
+      <w:hyperlink r:id="rId121">
+        <w:r>
+          <w:rPr>
+            <w:rStyle w:val="Hyperlink"/>
+          </w:rPr>
+          <w:t xml:space="preserve">iPXE</w:t>
+        </w:r>
+      </w:hyperlink>
+      <w:r>
+        <w:t xml:space="preserve">,</w:t>
+      </w:r>
+      <w:r>
+        <w:t xml:space="preserve"> </w:t>
+      </w:r>
+      <w:hyperlink r:id="rId122">
+        <w:r>
+          <w:rPr>
+            <w:rStyle w:val="Hyperlink"/>
+          </w:rPr>
+          <w:t xml:space="preserve">kickstart</w:t>
+        </w:r>
+      </w:hyperlink>
+      <w:r>
+        <w:t xml:space="preserve">,</w:t>
+      </w:r>
+      <w:r>
+        <w:t xml:space="preserve"> </w:t>
+      </w:r>
+      <w:hyperlink r:id="rId123">
+        <w:r>
+          <w:rPr>
+            <w:rStyle w:val="Hyperlink"/>
+          </w:rPr>
+          <w:t xml:space="preserve">preseed</w:t>
+        </w:r>
+      </w:hyperlink>
+      <w:r>
+        <w:t xml:space="preserve">,</w:t>
+      </w:r>
+      <w:r>
+        <w:t xml:space="preserve"> </w:t>
+      </w:r>
+      <w:hyperlink r:id="rId124">
+        <w:r>
+          <w:rPr>
+            <w:rStyle w:val="Hyperlink"/>
+          </w:rPr>
+          <w:t xml:space="preserve">WinPE</w:t>
+        </w:r>
+      </w:hyperlink>
+      <w:r>
+        <w:t xml:space="preserve">,</w:t>
+      </w:r>
+      <w:r>
+        <w:t xml:space="preserve"> </w:t>
+      </w:r>
+      <w:hyperlink r:id="rId125">
+        <w:r>
+          <w:rPr>
+            <w:rStyle w:val="Hyperlink"/>
+          </w:rPr>
+          <w:t xml:space="preserve">autoyast</w:t>
+        </w:r>
+      </w:hyperlink>
+      <w:r>
+        <w:t xml:space="preserve">,</w:t>
+      </w:r>
+      <w:r>
+        <w:t xml:space="preserve"> </w:t>
+      </w:r>
+      <w:hyperlink r:id="rId126">
+        <w:r>
+          <w:rPr>
+            <w:rStyle w:val="Hyperlink"/>
+          </w:rPr>
+          <w:t xml:space="preserve">vagrant</w:t>
         </w:r>
       </w:hyperlink>
     </w:p>
@@ -2540,7 +2793,7 @@
         <w:pStyle w:val="DefinitionTerm"/>
       </w:pPr>
       <w:r>
-        <w:t xml:space="preserve">Storage</w:t>
+        <w:t xml:space="preserve">Hardware</w:t>
       </w:r>
     </w:p>
     <w:p>
@@ -2554,82 +2807,52 @@
       <w:r>
         <w:t xml:space="preserve"> </w:t>
       </w:r>
-      <w:hyperlink r:id="rId114">
-        <w:r>
-          <w:rPr>
-            <w:rStyle w:val="Hyperlink"/>
-          </w:rPr>
-          <w:t xml:space="preserve">Compellent</w:t>
-        </w:r>
-      </w:hyperlink>
-      <w:r>
-        <w:t xml:space="preserve">,</w:t>
-      </w:r>
-      <w:r>
-        <w:t xml:space="preserve"> </w:t>
-      </w:r>
-      <w:hyperlink r:id="rId115">
-        <w:r>
-          <w:rPr>
-            <w:rStyle w:val="Hyperlink"/>
-          </w:rPr>
-          <w:t xml:space="preserve">NetApp FS 2000</w:t>
-        </w:r>
-      </w:hyperlink>
-      <w:r>
-        <w:t xml:space="preserve">,</w:t>
-      </w:r>
-      <w:r>
-        <w:t xml:space="preserve"> </w:t>
-      </w:r>
-      <w:hyperlink r:id="rId116">
-        <w:r>
-          <w:rPr>
-            <w:rStyle w:val="Hyperlink"/>
-          </w:rPr>
-          <w:t xml:space="preserve">HP StorageWorks</w:t>
-        </w:r>
-      </w:hyperlink>
-      <w:r>
-        <w:t xml:space="preserve">,</w:t>
-      </w:r>
-      <w:r>
-        <w:t xml:space="preserve"> </w:t>
-      </w:r>
-      <w:hyperlink r:id="rId117">
-        <w:r>
-          <w:rPr>
-            <w:rStyle w:val="Hyperlink"/>
-          </w:rPr>
-          <w:t xml:space="preserve">Nexenta</w:t>
-        </w:r>
-      </w:hyperlink>
-      <w:r>
-        <w:t xml:space="preserve">,</w:t>
-      </w:r>
-      <w:r>
-        <w:t xml:space="preserve"> </w:t>
-      </w:r>
-      <w:hyperlink r:id="rId118">
-        <w:r>
-          <w:rPr>
-            <w:rStyle w:val="Hyperlink"/>
-          </w:rPr>
-          <w:t xml:space="preserve">QuadStor</w:t>
-        </w:r>
-      </w:hyperlink>
-      <w:r>
-        <w:t xml:space="preserve">,</w:t>
-      </w:r>
-      <w:r>
-        <w:t xml:space="preserve"> </w:t>
-      </w:r>
-      <w:hyperlink r:id="rId119">
-        <w:r>
-          <w:rPr>
-            <w:rStyle w:val="Hyperlink"/>
-          </w:rPr>
-          <w:t xml:space="preserve">NetGear ReadyNAS</w:t>
+      <w:hyperlink r:id="rId127">
+        <w:r>
+          <w:rPr>
+            <w:rStyle w:val="Hyperlink"/>
+          </w:rPr>
+          <w:t xml:space="preserve">PowerEdge</w:t>
+        </w:r>
+      </w:hyperlink>
+      <w:r>
+        <w:t xml:space="preserve">,</w:t>
+      </w:r>
+      <w:r>
+        <w:t xml:space="preserve"> </w:t>
+      </w:r>
+      <w:r>
+        <w:t xml:space="preserve">HP</w:t>
+      </w:r>
+      <w:r>
+        <w:t xml:space="preserve"> </w:t>
+      </w:r>
+      <w:hyperlink r:id="rId128">
+        <w:r>
+          <w:rPr>
+            <w:rStyle w:val="Hyperlink"/>
+          </w:rPr>
+          <w:t xml:space="preserve">Proliant</w:t>
+        </w:r>
+      </w:hyperlink>
+      <w:r>
+        <w:t xml:space="preserve">,</w:t>
+      </w:r>
+      <w:r>
+        <w:t xml:space="preserve"> </w:t>
+      </w:r>
+      <w:r>
+        <w:t xml:space="preserve">HP</w:t>
+      </w:r>
+      <w:r>
+        <w:t xml:space="preserve"> </w:t>
+      </w:r>
+      <w:hyperlink r:id="rId129">
+        <w:r>
+          <w:rPr>
+            <w:rStyle w:val="Hyperlink"/>
+          </w:rPr>
+          <w:t xml:space="preserve">BladeSystem</w:t>
         </w:r>
       </w:hyperlink>
     </w:p>
@@ -2638,7 +2861,7 @@
         <w:pStyle w:val="DefinitionTerm"/>
       </w:pPr>
       <w:r>
-        <w:t xml:space="preserve">Web</w:t>
+        <w:t xml:space="preserve">Storage</w:t>
       </w:r>
     </w:p>
     <w:p>
@@ -2646,107 +2869,88 @@
         <w:pStyle w:val="Compact"/>
         <w:pStyle w:val="Definition"/>
       </w:pPr>
-      <w:hyperlink r:id="rId120">
-        <w:r>
-          <w:rPr>
-            <w:rStyle w:val="Hyperlink"/>
-          </w:rPr>
-          <w:t xml:space="preserve">nginx</w:t>
-        </w:r>
-      </w:hyperlink>
-      <w:r>
-        <w:t xml:space="preserve">,</w:t>
-      </w:r>
-      <w:r>
-        <w:t xml:space="preserve"> </w:t>
-      </w:r>
-      <w:hyperlink r:id="rId121">
-        <w:r>
-          <w:rPr>
-            <w:rStyle w:val="Hyperlink"/>
-          </w:rPr>
-          <w:t xml:space="preserve">Apache httpd</w:t>
-        </w:r>
-      </w:hyperlink>
-      <w:r>
-        <w:t xml:space="preserve">,</w:t>
-      </w:r>
-      <w:r>
-        <w:t xml:space="preserve"> </w:t>
-      </w:r>
-      <w:hyperlink r:id="rId122">
-        <w:r>
-          <w:rPr>
-            <w:rStyle w:val="Hyperlink"/>
-          </w:rPr>
-          <w:t xml:space="preserve">Rack</w:t>
-        </w:r>
-      </w:hyperlink>
-      <w:r>
-        <w:t xml:space="preserve">,</w:t>
-      </w:r>
-      <w:r>
-        <w:t xml:space="preserve"> </w:t>
-      </w:r>
-      <w:hyperlink r:id="rId123">
-        <w:r>
-          <w:rPr>
-            <w:rStyle w:val="Hyperlink"/>
-          </w:rPr>
-          <w:t xml:space="preserve">Dancer2</w:t>
-        </w:r>
-      </w:hyperlink>
-      <w:r>
-        <w:t xml:space="preserve">,</w:t>
-      </w:r>
-      <w:r>
-        <w:t xml:space="preserve"> </w:t>
-      </w:r>
-      <w:hyperlink r:id="rId124">
-        <w:r>
-          <w:rPr>
-            <w:rStyle w:val="Hyperlink"/>
-          </w:rPr>
-          <w:t xml:space="preserve">PSGI</w:t>
-        </w:r>
-      </w:hyperlink>
-      <w:r>
-        <w:t xml:space="preserve">/</w:t>
-      </w:r>
-      <w:hyperlink r:id="rId125">
-        <w:r>
-          <w:rPr>
-            <w:rStyle w:val="Hyperlink"/>
-          </w:rPr>
-          <w:t xml:space="preserve">Plack</w:t>
-        </w:r>
-      </w:hyperlink>
-      <w:r>
-        <w:t xml:space="preserve">,</w:t>
-      </w:r>
-      <w:r>
-        <w:t xml:space="preserve"> </w:t>
-      </w:r>
-      <w:hyperlink r:id="rId126">
-        <w:r>
-          <w:rPr>
-            <w:rStyle w:val="Hyperlink"/>
-          </w:rPr>
-          <w:t xml:space="preserve">SOA</w:t>
-        </w:r>
-      </w:hyperlink>
-      <w:r>
-        <w:t xml:space="preserve">,</w:t>
-      </w:r>
-      <w:r>
-        <w:t xml:space="preserve"> </w:t>
-      </w:r>
-      <w:hyperlink r:id="rId127">
-        <w:r>
-          <w:rPr>
-            <w:rStyle w:val="Hyperlink"/>
-          </w:rPr>
-          <w:t xml:space="preserve">REST</w:t>
+      <w:r>
+        <w:t xml:space="preserve">Dell</w:t>
+      </w:r>
+      <w:r>
+        <w:t xml:space="preserve"> </w:t>
+      </w:r>
+      <w:hyperlink r:id="rId130">
+        <w:r>
+          <w:rPr>
+            <w:rStyle w:val="Hyperlink"/>
+          </w:rPr>
+          <w:t xml:space="preserve">Compellent</w:t>
+        </w:r>
+      </w:hyperlink>
+      <w:r>
+        <w:t xml:space="preserve">,</w:t>
+      </w:r>
+      <w:r>
+        <w:t xml:space="preserve"> </w:t>
+      </w:r>
+      <w:hyperlink r:id="rId131">
+        <w:r>
+          <w:rPr>
+            <w:rStyle w:val="Hyperlink"/>
+          </w:rPr>
+          <w:t xml:space="preserve">NetApp FS 2000</w:t>
+        </w:r>
+      </w:hyperlink>
+      <w:r>
+        <w:t xml:space="preserve">,</w:t>
+      </w:r>
+      <w:r>
+        <w:t xml:space="preserve"> </w:t>
+      </w:r>
+      <w:hyperlink r:id="rId132">
+        <w:r>
+          <w:rPr>
+            <w:rStyle w:val="Hyperlink"/>
+          </w:rPr>
+          <w:t xml:space="preserve">HP StorageWorks</w:t>
+        </w:r>
+      </w:hyperlink>
+      <w:r>
+        <w:t xml:space="preserve">,</w:t>
+      </w:r>
+      <w:r>
+        <w:t xml:space="preserve"> </w:t>
+      </w:r>
+      <w:hyperlink r:id="rId133">
+        <w:r>
+          <w:rPr>
+            <w:rStyle w:val="Hyperlink"/>
+          </w:rPr>
+          <w:t xml:space="preserve">Nexenta</w:t>
+        </w:r>
+      </w:hyperlink>
+      <w:r>
+        <w:t xml:space="preserve">,</w:t>
+      </w:r>
+      <w:r>
+        <w:t xml:space="preserve"> </w:t>
+      </w:r>
+      <w:hyperlink r:id="rId134">
+        <w:r>
+          <w:rPr>
+            <w:rStyle w:val="Hyperlink"/>
+          </w:rPr>
+          <w:t xml:space="preserve">QuadStor</w:t>
+        </w:r>
+      </w:hyperlink>
+      <w:r>
+        <w:t xml:space="preserve">,</w:t>
+      </w:r>
+      <w:r>
+        <w:t xml:space="preserve"> </w:t>
+      </w:r>
+      <w:hyperlink r:id="rId135">
+        <w:r>
+          <w:rPr>
+            <w:rStyle w:val="Hyperlink"/>
+          </w:rPr>
+          <w:t xml:space="preserve">NetGear ReadyNAS</w:t>
         </w:r>
       </w:hyperlink>
     </w:p>
@@ -2754,8 +2958,8 @@
       <w:pPr>
         <w:pStyle w:val="Heading3"/>
       </w:pPr>
-      <w:bookmarkStart w:id="128" w:name="education"/>
-      <w:bookmarkEnd w:id="128"/>
+      <w:bookmarkStart w:id="136" w:name="education"/>
+      <w:bookmarkEnd w:id="136"/>
       <w:r>
         <w:t xml:space="preserve">Education</w:t>
       </w:r>
@@ -2809,7 +3013,7 @@
         <w:pStyle w:val="Compact"/>
         <w:pStyle w:val="Definition"/>
       </w:pPr>
-      <w:hyperlink r:id="rId129">
+      <w:hyperlink r:id="rId137">
         <w:r>
           <w:rPr>
             <w:rStyle w:val="Hyperlink"/>
@@ -2833,7 +3037,7 @@
       <w:r>
         <w:t xml:space="preserve"> </w:t>
       </w:r>
-      <w:hyperlink r:id="rId130">
+      <w:hyperlink r:id="rId138">
         <w:r>
           <w:rPr>
             <w:rStyle w:val="Hyperlink"/>
@@ -2915,7 +3119,7 @@
       <w:r>
         <w:t xml:space="preserve"> </w:t>
       </w:r>
-      <w:hyperlink r:id="rId131">
+      <w:hyperlink r:id="rId139">
         <w:r>
           <w:rPr>
             <w:rStyle w:val="Hyperlink"/>
@@ -2931,8 +3135,8 @@
       <w:pPr>
         <w:pStyle w:val="Heading3"/>
       </w:pPr>
-      <w:bookmarkStart w:id="132" w:name="courses-and-qualifications"/>
-      <w:bookmarkEnd w:id="132"/>
+      <w:bookmarkStart w:id="140" w:name="courses-and-qualifications"/>
+      <w:bookmarkEnd w:id="140"/>
       <w:r>
         <w:t xml:space="preserve">Courses and Qualifications</w:t>
       </w:r>
@@ -2945,7 +3149,7 @@
           <w:ilvl w:val="0"/>
         </w:numPr>
       </w:pPr>
-      <w:hyperlink r:id="rId133">
+      <w:hyperlink r:id="rId141">
         <w:r>
           <w:rPr>
             <w:rStyle w:val="Hyperlink"/>
@@ -2974,7 +3178,7 @@
           <w:ilvl w:val="0"/>
         </w:numPr>
       </w:pPr>
-      <w:hyperlink r:id="rId134">
+      <w:hyperlink r:id="rId142">
         <w:r>
           <w:rPr>
             <w:rStyle w:val="Hyperlink"/>
@@ -3003,7 +3207,7 @@
           <w:ilvl w:val="0"/>
         </w:numPr>
       </w:pPr>
-      <w:hyperlink r:id="rId135">
+      <w:hyperlink r:id="rId143">
         <w:r>
           <w:rPr>
             <w:rStyle w:val="Hyperlink"/>
@@ -3032,7 +3236,7 @@
           <w:ilvl w:val="0"/>
         </w:numPr>
       </w:pPr>
-      <w:hyperlink r:id="rId136">
+      <w:hyperlink r:id="rId144">
         <w:r>
           <w:rPr>
             <w:rStyle w:val="Hyperlink"/>
@@ -3061,7 +3265,7 @@
           <w:ilvl w:val="0"/>
         </w:numPr>
       </w:pPr>
-      <w:hyperlink r:id="rId137">
+      <w:hyperlink r:id="rId145">
         <w:r>
           <w:rPr>
             <w:rStyle w:val="Hyperlink"/>
@@ -3090,7 +3294,7 @@
           <w:ilvl w:val="0"/>
         </w:numPr>
       </w:pPr>
-      <w:hyperlink r:id="rId138">
+      <w:hyperlink r:id="rId146">
         <w:r>
           <w:rPr>
             <w:rStyle w:val="Hyperlink"/>
@@ -3119,7 +3323,7 @@
           <w:ilvl w:val="0"/>
         </w:numPr>
       </w:pPr>
-      <w:hyperlink r:id="rId139">
+      <w:hyperlink r:id="rId147">
         <w:r>
           <w:rPr>
             <w:rStyle w:val="Hyperlink"/>
@@ -3148,7 +3352,7 @@
           <w:ilvl w:val="0"/>
         </w:numPr>
       </w:pPr>
-      <w:hyperlink r:id="rId140">
+      <w:hyperlink r:id="rId148">
         <w:r>
           <w:rPr>
             <w:rStyle w:val="Hyperlink"/>
@@ -3177,7 +3381,7 @@
           <w:ilvl w:val="0"/>
         </w:numPr>
       </w:pPr>
-      <w:hyperlink r:id="rId141">
+      <w:hyperlink r:id="rId149">
         <w:r>
           <w:rPr>
             <w:rStyle w:val="Hyperlink"/>
@@ -3265,8 +3469,8 @@
       <w:pPr>
         <w:pStyle w:val="Heading3"/>
       </w:pPr>
-      <w:bookmarkStart w:id="142" w:name="professional-membership"/>
-      <w:bookmarkEnd w:id="142"/>
+      <w:bookmarkStart w:id="150" w:name="professional-membership"/>
+      <w:bookmarkEnd w:id="150"/>
       <w:r>
         <w:t xml:space="preserve">Professional Membership</w:t>
       </w:r>
@@ -3311,7 +3515,7 @@
         <w:pStyle w:val="Compact"/>
         <w:pStyle w:val="Definition"/>
       </w:pPr>
-      <w:hyperlink r:id="rId143">
+      <w:hyperlink r:id="rId151">
         <w:r>
           <w:rPr>
             <w:rStyle w:val="Hyperlink"/>
@@ -3369,7 +3573,7 @@
         <w:pStyle w:val="Compact"/>
         <w:pStyle w:val="Definition"/>
       </w:pPr>
-      <w:hyperlink r:id="rId144">
+      <w:hyperlink r:id="rId152">
         <w:r>
           <w:rPr>
             <w:rStyle w:val="Hyperlink"/>
@@ -3427,7 +3631,7 @@
         <w:pStyle w:val="Compact"/>
         <w:pStyle w:val="Definition"/>
       </w:pPr>
-      <w:hyperlink r:id="rId145">
+      <w:hyperlink r:id="rId153">
         <w:r>
           <w:rPr>
             <w:rStyle w:val="Hyperlink"/>
@@ -3449,8 +3653,8 @@
       <w:pPr>
         <w:pStyle w:val="Heading3"/>
       </w:pPr>
-      <w:bookmarkStart w:id="146" w:name="languages"/>
-      <w:bookmarkEnd w:id="146"/>
+      <w:bookmarkStart w:id="154" w:name="languages"/>
+      <w:bookmarkEnd w:id="154"/>
       <w:r>
         <w:t xml:space="preserve">Languages</w:t>
       </w:r>
@@ -3467,8 +3671,8 @@
       <w:pPr>
         <w:pStyle w:val="Heading3"/>
       </w:pPr>
-      <w:bookmarkStart w:id="147" w:name="hobbies-and-interests"/>
-      <w:bookmarkEnd w:id="147"/>
+      <w:bookmarkStart w:id="155" w:name="hobbies-and-interests"/>
+      <w:bookmarkEnd w:id="155"/>
       <w:r>
         <w:t xml:space="preserve">Hobbies and Interests</w:t>
       </w:r>
@@ -3489,7 +3693,7 @@
       <w:r>
         <w:t xml:space="preserve"> </w:t>
       </w:r>
-      <w:hyperlink r:id="rId148">
+      <w:hyperlink r:id="rId156">
         <w:r>
           <w:rPr>
             <w:rStyle w:val="Hyperlink"/>
@@ -3512,7 +3716,7 @@
       <w:r>
         <w:t xml:space="preserve"> </w:t>
       </w:r>
-      <w:hyperlink r:id="rId149">
+      <w:hyperlink r:id="rId157">
         <w:r>
           <w:rPr>
             <w:rStyle w:val="Hyperlink"/>
@@ -3531,8 +3735,8 @@
       <w:pPr>
         <w:pStyle w:val="Heading3"/>
       </w:pPr>
-      <w:bookmarkStart w:id="150" w:name="personal-details"/>
-      <w:bookmarkEnd w:id="150"/>
+      <w:bookmarkStart w:id="158" w:name="personal-details"/>
+      <w:bookmarkEnd w:id="158"/>
       <w:r>
         <w:t xml:space="preserve">Personal Details</w:t>
       </w:r>
@@ -3542,7 +3746,7 @@
         <w:pStyle w:val="DefinitionTerm"/>
       </w:pPr>
       <w:r>
-        <w:t xml:space="preserve">Telephone</w:t>
+        <w:t xml:space="preserve">Keybase Identity</w:t>
       </w:r>
     </w:p>
     <w:p>
@@ -3550,37 +3754,21 @@
         <w:pStyle w:val="Compact"/>
         <w:pStyle w:val="Definition"/>
       </w:pPr>
-      <w:r>
-        <w:t xml:space="preserve">+421 948 140 290</w:t>
-      </w:r>
-      <w:r>
-        <w:t xml:space="preserve"> </w:t>
-      </w:r>
-      <w:r>
-        <w:rPr>
-          <w:i/>
-        </w:rPr>
-        <w:t xml:space="preserve">(SK)</w:t>
-      </w:r>
-      <w:r>
-        <w:t xml:space="preserve">; +44 7904 190 550</w:t>
-      </w:r>
-      <w:r>
-        <w:t xml:space="preserve"> </w:t>
-      </w:r>
-      <w:r>
-        <w:rPr>
-          <w:i/>
-        </w:rPr>
-        <w:t xml:space="preserve">(UK)</w:t>
-      </w:r>
+      <w:hyperlink r:id="rId159">
+        <w:r>
+          <w:rPr>
+            <w:rStyle w:val="Hyperlink"/>
+          </w:rPr>
+          <w:t xml:space="preserve">https://keybase.io/shalomb</w:t>
+        </w:r>
+      </w:hyperlink>
     </w:p>
     <w:p>
       <w:pPr>
         <w:pStyle w:val="DefinitionTerm"/>
       </w:pPr>
       <w:r>
-        <w:t xml:space="preserve">Email</w:t>
+        <w:t xml:space="preserve">Telephone</w:t>
       </w:r>
     </w:p>
     <w:p>
@@ -3588,21 +3776,37 @@
         <w:pStyle w:val="Compact"/>
         <w:pStyle w:val="Definition"/>
       </w:pPr>
-      <w:hyperlink r:id="rId21">
-        <w:r>
-          <w:rPr>
-            <w:rStyle w:val="Hyperlink"/>
-          </w:rPr>
-          <w:t xml:space="preserve">s.bhooshi@gmail.com</w:t>
-        </w:r>
-      </w:hyperlink>
+      <w:r>
+        <w:t xml:space="preserve">+421 948 140 290</w:t>
+      </w:r>
+      <w:r>
+        <w:t xml:space="preserve"> </w:t>
+      </w:r>
+      <w:r>
+        <w:rPr>
+          <w:i/>
+        </w:rPr>
+        <w:t xml:space="preserve">(SK)</w:t>
+      </w:r>
+      <w:r>
+        <w:t xml:space="preserve">; +44 7904 190 550</w:t>
+      </w:r>
+      <w:r>
+        <w:t xml:space="preserve"> </w:t>
+      </w:r>
+      <w:r>
+        <w:rPr>
+          <w:i/>
+        </w:rPr>
+        <w:t xml:space="preserve">(UK)</w:t>
+      </w:r>
     </w:p>
     <w:p>
       <w:pPr>
         <w:pStyle w:val="DefinitionTerm"/>
       </w:pPr>
       <w:r>
-        <w:t xml:space="preserve">Address</w:t>
+        <w:t xml:space="preserve">Email</w:t>
       </w:r>
     </w:p>
     <w:p>
@@ -3610,12 +3814,12 @@
         <w:pStyle w:val="Compact"/>
         <w:pStyle w:val="Definition"/>
       </w:pPr>
-      <w:hyperlink r:id="rId22">
-        <w:r>
-          <w:rPr>
-            <w:rStyle w:val="Hyperlink"/>
-          </w:rPr>
-          <w:t xml:space="preserve">92, Kosicka 52/A, Bratislava, 821 08</w:t>
+      <w:hyperlink r:id="rId21">
+        <w:r>
+          <w:rPr>
+            <w:rStyle w:val="Hyperlink"/>
+          </w:rPr>
+          <w:t xml:space="preserve">s.bhooshi@gmail.com</w:t>
         </w:r>
       </w:hyperlink>
     </w:p>
@@ -3624,7 +3828,7 @@
         <w:pStyle w:val="DefinitionTerm"/>
       </w:pPr>
       <w:r>
-        <w:t xml:space="preserve">Date of birth</w:t>
+        <w:t xml:space="preserve">Address</w:t>
       </w:r>
     </w:p>
     <w:p>
@@ -3632,16 +3836,21 @@
         <w:pStyle w:val="Compact"/>
         <w:pStyle w:val="Definition"/>
       </w:pPr>
-      <w:r>
-        <w:t xml:space="preserve">08 Jan, 1983 (60645.32)</w:t>
-      </w:r>
+      <w:hyperlink r:id="rId22">
+        <w:r>
+          <w:rPr>
+            <w:rStyle w:val="Hyperlink"/>
+          </w:rPr>
+          <w:t xml:space="preserve">92, Kosicka 52/A, Bratislava, 821 08</w:t>
+        </w:r>
+      </w:hyperlink>
     </w:p>
     <w:p>
       <w:pPr>
         <w:pStyle w:val="DefinitionTerm"/>
       </w:pPr>
       <w:r>
-        <w:t xml:space="preserve">Nationality</w:t>
+        <w:t xml:space="preserve">Date of birth</w:t>
       </w:r>
     </w:p>
     <w:p>
@@ -3650,17 +3859,7 @@
         <w:pStyle w:val="Definition"/>
       </w:pPr>
       <w:r>
-        <w:t xml:space="preserve">British</w:t>
-      </w:r>
-    </w:p>
-    <w:p>
-      <w:pPr>
-        <w:pStyle w:val="Heading3"/>
-      </w:pPr>
-      <w:bookmarkStart w:id="151" w:name="download"/>
-      <w:bookmarkEnd w:id="151"/>
-      <w:r>
-        <w:t xml:space="preserve">Download</w:t>
+        <w:t xml:space="preserve">08 Jan, 1983 (60645.32)</w:t>
       </w:r>
     </w:p>
     <w:p>
@@ -3668,10 +3867,7 @@
         <w:pStyle w:val="DefinitionTerm"/>
       </w:pPr>
       <w:r>
-        <w:rPr>
-          <w:b/>
-        </w:rPr>
-        <w:t xml:space="preserve">PDF Version</w:t>
+        <w:t xml:space="preserve">Nationality</w:t>
       </w:r>
     </w:p>
     <w:p>
@@ -3679,7 +3875,37 @@
         <w:pStyle w:val="Compact"/>
         <w:pStyle w:val="Definition"/>
       </w:pPr>
-      <w:hyperlink r:id="rId152">
+      <w:r>
+        <w:t xml:space="preserve">British</w:t>
+      </w:r>
+    </w:p>
+    <w:p>
+      <w:pPr>
+        <w:pStyle w:val="Heading3"/>
+      </w:pPr>
+      <w:bookmarkStart w:id="160" w:name="download"/>
+      <w:bookmarkEnd w:id="160"/>
+      <w:r>
+        <w:t xml:space="preserve">Download</w:t>
+      </w:r>
+    </w:p>
+    <w:p>
+      <w:pPr>
+        <w:pStyle w:val="DefinitionTerm"/>
+      </w:pPr>
+      <w:r>
+        <w:rPr>
+          <w:b/>
+        </w:rPr>
+        <w:t xml:space="preserve">PDF Version</w:t>
+      </w:r>
+    </w:p>
+    <w:p>
+      <w:pPr>
+        <w:pStyle w:val="Compact"/>
+        <w:pStyle w:val="Definition"/>
+      </w:pPr>
+      <w:hyperlink r:id="rId161">
         <w:r>
           <w:rPr>
             <w:rStyle w:val="Hyperlink"/>
@@ -3796,7 +4022,7 @@
     </w:lvl>
   </w:abstractNum>
   <w:abstractNum w:abstractNumId="990">
-    <w:nsid w:val="9d2a5552"/>
+    <w:nsid w:val="67d1c2a2"/>
     <w:multiLevelType w:val="multilevel"/>
     <w:lvl w:ilvl="0">
       <w:numFmt w:val="bullet"/>
@@ -3877,7 +4103,7 @@
     </w:lvl>
   </w:abstractNum>
   <w:abstractNum w:abstractNumId="991">
-    <w:nsid w:val="67dfe8e2"/>
+    <w:nsid w:val="fb109b81"/>
     <w:multiLevelType w:val="multilevel"/>
     <w:lvl w:ilvl="0">
       <w:numFmt w:val="bullet"/>

</xml_diff>

<commit_message>
Build binaries - Wed 15 Jul 02:32:31 CEST 2020
</commit_message>
<xml_diff>
--- a/cv/cv.docx
+++ b/cv/cv.docx
@@ -68,19 +68,19 @@
         <w:pStyle w:val="Abstract"/>
       </w:pPr>
       <w:r>
-        <w:t xml:space="preserve">A</w:t>
-      </w:r>
-      <w:r>
-        <w:t xml:space="preserve"> </w:t>
-      </w:r>
-      <w:r>
-        <w:t xml:space="preserve">software-centric</w:t>
-      </w:r>
-      <w:r>
-        <w:t xml:space="preserve"> </w:t>
-      </w:r>
-      <w:r>
-        <w:t xml:space="preserve">systems</w:t>
+        <w:t xml:space="preserve">An</w:t>
+      </w:r>
+      <w:r>
+        <w:t xml:space="preserve"> </w:t>
+      </w:r>
+      <w:r>
+        <w:t xml:space="preserve">adept</w:t>
+      </w:r>
+      <w:r>
+        <w:t xml:space="preserve"> </w:t>
+      </w:r>
+      <w:r>
+        <w:t xml:space="preserve">Systems/SRE/DevOps</w:t>
       </w:r>
       <w:r>
         <w:t xml:space="preserve"> </w:t>
@@ -98,19 +98,55 @@
         <w:t xml:space="preserve"> </w:t>
       </w:r>
       <w:r>
-        <w:t xml:space="preserve">15</w:t>
-      </w:r>
-      <w:r>
-        <w:t xml:space="preserve"> </w:t>
-      </w:r>
-      <w:r>
-        <w:t xml:space="preserve">years</w:t>
-      </w:r>
-      <w:r>
-        <w:t xml:space="preserve"> </w:t>
-      </w:r>
-      <w:r>
-        <w:t xml:space="preserve">experience</w:t>
+        <w:t xml:space="preserve">a</w:t>
+      </w:r>
+      <w:r>
+        <w:t xml:space="preserve"> </w:t>
+      </w:r>
+      <w:r>
+        <w:t xml:space="preserve">background</w:t>
+      </w:r>
+      <w:r>
+        <w:t xml:space="preserve"> </w:t>
+      </w:r>
+      <w:r>
+        <w:t xml:space="preserve">in</w:t>
+      </w:r>
+      <w:r>
+        <w:t xml:space="preserve"> </w:t>
+      </w:r>
+      <w:r>
+        <w:t xml:space="preserve">the</w:t>
+      </w:r>
+      <w:r>
+        <w:t xml:space="preserve"> </w:t>
+      </w:r>
+      <w:r>
+        <w:t xml:space="preserve">agile</w:t>
+      </w:r>
+      <w:r>
+        <w:t xml:space="preserve"> </w:t>
+      </w:r>
+      <w:r>
+        <w:t xml:space="preserve">delivery</w:t>
+      </w:r>
+      <w:r>
+        <w:t xml:space="preserve"> </w:t>
+      </w:r>
+      <w:r>
+        <w:t xml:space="preserve">of</w:t>
+      </w:r>
+      <w:r>
+        <w:t xml:space="preserve"> </w:t>
+      </w:r>
+      <w:r>
+        <w:t xml:space="preserve">IT</w:t>
+      </w:r>
+      <w:r>
+        <w:t xml:space="preserve"> </w:t>
+      </w:r>
+      <w:r>
+        <w:t xml:space="preserve">platforms</w:t>
       </w:r>
       <w:r>
         <w:t xml:space="preserve"> </w:t>
@@ -122,7 +158,55 @@
         <w:t xml:space="preserve"> </w:t>
       </w:r>
       <w:r>
-        <w:t xml:space="preserve">background</w:t>
+        <w:t xml:space="preserve">services.</w:t>
+      </w:r>
+      <w:r>
+        <w:t xml:space="preserve"> </w:t>
+      </w:r>
+      <w:r>
+        <w:t xml:space="preserve">Being</w:t>
+      </w:r>
+      <w:r>
+        <w:t xml:space="preserve"> </w:t>
+      </w:r>
+      <w:r>
+        <w:t xml:space="preserve">software-inclined,</w:t>
+      </w:r>
+      <w:r>
+        <w:t xml:space="preserve"> </w:t>
+      </w:r>
+      <w:r>
+        <w:t xml:space="preserve">I</w:t>
+      </w:r>
+      <w:r>
+        <w:t xml:space="preserve"> </w:t>
+      </w:r>
+      <w:r>
+        <w:t xml:space="preserve">subscribe</w:t>
+      </w:r>
+      <w:r>
+        <w:t xml:space="preserve"> </w:t>
+      </w:r>
+      <w:r>
+        <w:t xml:space="preserve">to</w:t>
+      </w:r>
+      <w:r>
+        <w:t xml:space="preserve"> </w:t>
+      </w:r>
+      <w:r>
+        <w:t xml:space="preserve">software-defined</w:t>
+      </w:r>
+      <w:r>
+        <w:t xml:space="preserve"> </w:t>
+      </w:r>
+      <w:r>
+        <w:t xml:space="preserve">everything</w:t>
+      </w:r>
+      <w:r>
+        <w:t xml:space="preserve"> </w:t>
+      </w:r>
+      <w:r>
+        <w:t xml:space="preserve">principles</w:t>
       </w:r>
       <w:r>
         <w:t xml:space="preserve"> </w:t>
@@ -134,103 +218,103 @@
         <w:t xml:space="preserve"> </w:t>
       </w:r>
       <w:r>
+        <w:t xml:space="preserve">building</w:t>
+      </w:r>
+      <w:r>
+        <w:t xml:space="preserve"> </w:t>
+      </w:r>
+      <w:r>
+        <w:t xml:space="preserve">and</w:t>
+      </w:r>
+      <w:r>
+        <w:t xml:space="preserve"> </w:t>
+      </w:r>
+      <w:r>
+        <w:t xml:space="preserve">operating</w:t>
+      </w:r>
+      <w:r>
+        <w:t xml:space="preserve"> </w:t>
+      </w:r>
+      <w:r>
+        <w:t xml:space="preserve">reliable</w:t>
+      </w:r>
+      <w:r>
+        <w:t xml:space="preserve"> </w:t>
+      </w:r>
+      <w:r>
+        <w:t xml:space="preserve">yet</w:t>
+      </w:r>
+      <w:r>
+        <w:t xml:space="preserve"> </w:t>
+      </w:r>
+      <w:r>
+        <w:t xml:space="preserve">flexible</w:t>
+      </w:r>
+      <w:r>
+        <w:t xml:space="preserve"> </w:t>
+      </w:r>
+      <w:r>
+        <w:t xml:space="preserve">solutions.</w:t>
+      </w:r>
+      <w:r>
+        <w:t xml:space="preserve"> </w:t>
+      </w:r>
+      <w:r>
+        <w:t xml:space="preserve">I</w:t>
+      </w:r>
+      <w:r>
+        <w:t xml:space="preserve"> </w:t>
+      </w:r>
+      <w:r>
+        <w:t xml:space="preserve">seek</w:t>
+      </w:r>
+      <w:r>
+        <w:t xml:space="preserve"> </w:t>
+      </w:r>
+      <w:r>
+        <w:t xml:space="preserve">a</w:t>
+      </w:r>
+      <w:r>
+        <w:t xml:space="preserve"> </w:t>
+      </w:r>
+      <w:r>
+        <w:t xml:space="preserve">progressive</w:t>
+      </w:r>
+      <w:r>
+        <w:t xml:space="preserve"> </w:t>
+      </w:r>
+      <w:r>
+        <w:t xml:space="preserve">role</w:t>
+      </w:r>
+      <w:r>
+        <w:t xml:space="preserve"> </w:t>
+      </w:r>
+      <w:r>
+        <w:t xml:space="preserve">in</w:t>
+      </w:r>
+      <w:r>
+        <w:t xml:space="preserve"> </w:t>
+      </w:r>
+      <w:r>
+        <w:t xml:space="preserve">an</w:t>
+      </w:r>
+      <w:r>
+        <w:t xml:space="preserve"> </w:t>
+      </w:r>
+      <w:r>
         <w:t xml:space="preserve">agile</w:t>
       </w:r>
       <w:r>
         <w:t xml:space="preserve"> </w:t>
       </w:r>
       <w:r>
-        <w:t xml:space="preserve">delivery</w:t>
-      </w:r>
-      <w:r>
-        <w:t xml:space="preserve"> </w:t>
-      </w:r>
-      <w:r>
-        <w:t xml:space="preserve">of</w:t>
-      </w:r>
-      <w:r>
-        <w:t xml:space="preserve"> </w:t>
-      </w:r>
-      <w:r>
-        <w:t xml:space="preserve">infrastructure</w:t>
-      </w:r>
-      <w:r>
-        <w:t xml:space="preserve"> </w:t>
-      </w:r>
-      <w:r>
-        <w:t xml:space="preserve">projects</w:t>
-      </w:r>
-      <w:r>
-        <w:t xml:space="preserve"> </w:t>
-      </w:r>
-      <w:r>
-        <w:t xml:space="preserve">in</w:t>
-      </w:r>
-      <w:r>
-        <w:t xml:space="preserve"> </w:t>
-      </w:r>
-      <w:r>
-        <w:t xml:space="preserve">various</w:t>
-      </w:r>
-      <w:r>
-        <w:t xml:space="preserve"> </w:t>
-      </w:r>
-      <w:r>
-        <w:t xml:space="preserve">business</w:t>
-      </w:r>
-      <w:r>
-        <w:t xml:space="preserve"> </w:t>
-      </w:r>
-      <w:r>
-        <w:t xml:space="preserve">settings.</w:t>
-      </w:r>
-      <w:r>
-        <w:t xml:space="preserve"> </w:t>
-      </w:r>
-      <w:r>
-        <w:t xml:space="preserve">I</w:t>
-      </w:r>
-      <w:r>
-        <w:t xml:space="preserve"> </w:t>
-      </w:r>
-      <w:r>
-        <w:t xml:space="preserve">seek</w:t>
-      </w:r>
-      <w:r>
-        <w:t xml:space="preserve"> </w:t>
-      </w:r>
-      <w:r>
-        <w:t xml:space="preserve">a</w:t>
-      </w:r>
-      <w:r>
-        <w:t xml:space="preserve"> </w:t>
-      </w:r>
-      <w:r>
-        <w:t xml:space="preserve">role</w:t>
-      </w:r>
-      <w:r>
-        <w:t xml:space="preserve"> </w:t>
-      </w:r>
-      <w:r>
-        <w:t xml:space="preserve">in</w:t>
-      </w:r>
-      <w:r>
-        <w:t xml:space="preserve"> </w:t>
-      </w:r>
-      <w:r>
-        <w:t xml:space="preserve">a</w:t>
-      </w:r>
-      <w:r>
-        <w:t xml:space="preserve"> </w:t>
-      </w:r>
-      <w:r>
-        <w:t xml:space="preserve">progressive</w:t>
-      </w:r>
-      <w:r>
-        <w:t xml:space="preserve"> </w:t>
-      </w:r>
-      <w:r>
-        <w:t xml:space="preserve">organization</w:t>
+        <w:t xml:space="preserve">work</w:t>
+      </w:r>
+      <w:r>
+        <w:t xml:space="preserve"> </w:t>
+      </w:r>
+      <w:r>
+        <w:t xml:space="preserve">setting</w:t>
       </w:r>
       <w:r>
         <w:t xml:space="preserve"> </w:t>
@@ -242,13 +326,13 @@
         <w:t xml:space="preserve"> </w:t>
       </w:r>
       <w:r>
-        <w:t xml:space="preserve">employs</w:t>
-      </w:r>
-      <w:r>
-        <w:t xml:space="preserve"> </w:t>
-      </w:r>
-      <w:r>
-        <w:t xml:space="preserve">cloud</w:t>
+        <w:t xml:space="preserve">embraces</w:t>
+      </w:r>
+      <w:r>
+        <w:t xml:space="preserve"> </w:t>
+      </w:r>
+      <w:r>
+        <w:t xml:space="preserve">cloud-native</w:t>
       </w:r>
       <w:r>
         <w:t xml:space="preserve"> </w:t>
@@ -260,12 +344,6 @@
         <w:t xml:space="preserve"> </w:t>
       </w:r>
       <w:r>
-        <w:t xml:space="preserve">modern</w:t>
-      </w:r>
-      <w:r>
-        <w:t xml:space="preserve"> </w:t>
-      </w:r>
-      <w:r>
         <w:t xml:space="preserve">open-source</w:t>
       </w:r>
       <w:r>
@@ -273,36 +351,6 @@
       </w:r>
       <w:r>
         <w:t xml:space="preserve">technologies</w:t>
-      </w:r>
-      <w:r>
-        <w:t xml:space="preserve"> </w:t>
-      </w:r>
-      <w:r>
-        <w:t xml:space="preserve">with</w:t>
-      </w:r>
-      <w:r>
-        <w:t xml:space="preserve"> </w:t>
-      </w:r>
-      <w:r>
-        <w:t xml:space="preserve">agile</w:t>
-      </w:r>
-      <w:r>
-        <w:t xml:space="preserve"> </w:t>
-      </w:r>
-      <w:r>
-        <w:t xml:space="preserve">and</w:t>
-      </w:r>
-      <w:r>
-        <w:t xml:space="preserve"> </w:t>
-      </w:r>
-      <w:r>
-        <w:t xml:space="preserve">devops</w:t>
-      </w:r>
-      <w:r>
-        <w:t xml:space="preserve"> </w:t>
-      </w:r>
-      <w:r>
-        <w:t xml:space="preserve">practices</w:t>
       </w:r>
       <w:r>
         <w:t xml:space="preserve"> </w:t>
@@ -354,7 +402,7 @@
         </w:numPr>
       </w:pPr>
       <w:r>
-        <w:t xml:space="preserve">Software Engineering through Infrastructure-as-Code for Infrastructure, Tooling and Automation</w:t>
+        <w:t xml:space="preserve">Software-centric approach to Systems Engineering for IT Infrastructure, Tooling and Platforms</w:t>
       </w:r>
     </w:p>
     <w:p>
@@ -366,7 +414,7 @@
         </w:numPr>
       </w:pPr>
       <w:r>
-        <w:t xml:space="preserve">Site Reliability Engineering practices for business excellence and customer satisfaction</w:t>
+        <w:t xml:space="preserve">Solution Design balancing Big Picture Thinking and Design for Iteration for Agile Delivery</w:t>
       </w:r>
     </w:p>
     <w:p>
@@ -378,7 +426,7 @@
         </w:numPr>
       </w:pPr>
       <w:r>
-        <w:t xml:space="preserve">Application of Agile Methodologies and Dev(Sec|Test)Ops to realize Continuous Delivery</w:t>
+        <w:t xml:space="preserve">Application of Agile and DevOps practices to manage Continuous Delivery pipelines</w:t>
       </w:r>
     </w:p>
     <w:p>
@@ -390,7 +438,7 @@
         </w:numPr>
       </w:pPr>
       <w:r>
-        <w:t xml:space="preserve">Use of Cloud-Native paradigms and technologies to engineer Service Agility and Reliability</w:t>
+        <w:t xml:space="preserve">Site Reliability Engineering in the Continuous Improvement of Service Agility and Reliability</w:t>
       </w:r>
     </w:p>
     <w:p>
@@ -402,25 +450,7 @@
         </w:numPr>
       </w:pPr>
       <w:r>
-        <w:t xml:space="preserve">Solution Design and Implementation with Big Picture Thinking and Design for</w:t>
-      </w:r>
-      <w:r>
-        <w:t xml:space="preserve"> </w:t>
-      </w:r>
-      <w:r>
-        <w:t xml:space="preserve">Iteration</w:t>
-      </w:r>
-    </w:p>
-    <w:p>
-      <w:pPr>
-        <w:pStyle w:val="Compact"/>
-        <w:numPr>
-          <w:numId w:val="1001"/>
-          <w:ilvl w:val="0"/>
-        </w:numPr>
-      </w:pPr>
-      <w:r>
-        <w:t xml:space="preserve">Results-Oriented attitude using Initiative, Organization, Communication and Teamwork</w:t>
+        <w:t xml:space="preserve">Project Delivery using Initiative, Conceptual Thinking, Communication, Teamwork and Pragmatism</w:t>
       </w:r>
     </w:p>
     <w:p>
@@ -513,6 +543,132 @@
         <w:pStyle w:val="DefinitionTerm"/>
       </w:pPr>
       <w:r>
+        <w:t xml:space="preserve">AWS</w:t>
+      </w:r>
+    </w:p>
+    <w:p>
+      <w:pPr>
+        <w:pStyle w:val="Compact"/>
+        <w:pStyle w:val="Definition"/>
+      </w:pPr>
+      <w:r>
+        <w:t xml:space="preserve">VPC, EC2, EBS, ELB, VPN, Route53, Cloudfront, Cloudwatch, S3, Glacier</w:t>
+      </w:r>
+    </w:p>
+    <w:p>
+      <w:pPr>
+        <w:pStyle w:val="DefinitionTerm"/>
+      </w:pPr>
+      <w:r>
+        <w:t xml:space="preserve">Containers</w:t>
+      </w:r>
+    </w:p>
+    <w:p>
+      <w:pPr>
+        <w:pStyle w:val="Compact"/>
+        <w:pStyle w:val="Definition"/>
+      </w:pPr>
+      <w:hyperlink r:id="rId28">
+        <w:r>
+          <w:rPr>
+            <w:rStyle w:val="Hyperlink"/>
+          </w:rPr>
+          <w:t xml:space="preserve">docker</w:t>
+        </w:r>
+      </w:hyperlink>
+      <w:r>
+        <w:t xml:space="preserve">,</w:t>
+      </w:r>
+      <w:r>
+        <w:t xml:space="preserve"> </w:t>
+      </w:r>
+      <w:hyperlink r:id="rId29">
+        <w:r>
+          <w:rPr>
+            <w:rStyle w:val="Hyperlink"/>
+          </w:rPr>
+          <w:t xml:space="preserve">Kubernetes</w:t>
+        </w:r>
+      </w:hyperlink>
+      <w:r>
+        <w:t xml:space="preserve">,</w:t>
+      </w:r>
+      <w:r>
+        <w:t xml:space="preserve"> </w:t>
+      </w:r>
+      <w:hyperlink r:id="rId30">
+        <w:r>
+          <w:rPr>
+            <w:rStyle w:val="Hyperlink"/>
+          </w:rPr>
+          <w:t xml:space="preserve">k3s</w:t>
+        </w:r>
+      </w:hyperlink>
+      <w:r>
+        <w:t xml:space="preserve">,</w:t>
+      </w:r>
+      <w:r>
+        <w:t xml:space="preserve"> </w:t>
+      </w:r>
+      <w:hyperlink r:id="rId31">
+        <w:r>
+          <w:rPr>
+            <w:rStyle w:val="Hyperlink"/>
+          </w:rPr>
+          <w:t xml:space="preserve">docker-compose</w:t>
+        </w:r>
+      </w:hyperlink>
+      <w:r>
+        <w:t xml:space="preserve">,</w:t>
+      </w:r>
+      <w:r>
+        <w:t xml:space="preserve"> </w:t>
+      </w:r>
+      <w:hyperlink r:id="rId32">
+        <w:r>
+          <w:rPr>
+            <w:rStyle w:val="Hyperlink"/>
+          </w:rPr>
+          <w:t xml:space="preserve">kompose</w:t>
+        </w:r>
+      </w:hyperlink>
+      <w:r>
+        <w:t xml:space="preserve">,</w:t>
+      </w:r>
+      <w:r>
+        <w:t xml:space="preserve"> </w:t>
+      </w:r>
+      <w:hyperlink r:id="rId33">
+        <w:r>
+          <w:rPr>
+            <w:rStyle w:val="Hyperlink"/>
+          </w:rPr>
+          <w:t xml:space="preserve">Consul</w:t>
+        </w:r>
+      </w:hyperlink>
+      <w:r>
+        <w:t xml:space="preserve">,</w:t>
+      </w:r>
+      <w:r>
+        <w:t xml:space="preserve"> </w:t>
+      </w:r>
+      <w:hyperlink r:id="rId34">
+        <w:r>
+          <w:rPr>
+            <w:rStyle w:val="Hyperlink"/>
+          </w:rPr>
+          <w:t xml:space="preserve">Istio</w:t>
+        </w:r>
+      </w:hyperlink>
+      <w:r>
+        <w:t xml:space="preserve">*</w:t>
+      </w:r>
+    </w:p>
+    <w:p>
+      <w:pPr>
+        <w:pStyle w:val="DefinitionTerm"/>
+      </w:pPr>
+      <w:r>
         <w:t xml:space="preserve">Operating Systems</w:t>
       </w:r>
     </w:p>
@@ -521,7 +677,7 @@
         <w:pStyle w:val="Compact"/>
         <w:pStyle w:val="Definition"/>
       </w:pPr>
-      <w:hyperlink r:id="rId28">
+      <w:hyperlink r:id="rId35">
         <w:r>
           <w:rPr>
             <w:rStyle w:val="Hyperlink"/>
@@ -532,7 +688,7 @@
       <w:r>
         <w:t xml:space="preserve">/</w:t>
       </w:r>
-      <w:hyperlink r:id="rId29">
+      <w:hyperlink r:id="rId36">
         <w:r>
           <w:rPr>
             <w:rStyle w:val="Hyperlink"/>
@@ -543,7 +699,7 @@
       <w:r>
         <w:t xml:space="preserve">/</w:t>
       </w:r>
-      <w:hyperlink r:id="rId30">
+      <w:hyperlink r:id="rId37">
         <w:r>
           <w:rPr>
             <w:rStyle w:val="Hyperlink"/>
@@ -554,7 +710,7 @@
       <w:r>
         <w:t xml:space="preserve"> </w:t>
       </w:r>
-      <w:hyperlink r:id="rId31">
+      <w:hyperlink r:id="rId38">
         <w:r>
           <w:rPr>
             <w:rStyle w:val="Hyperlink"/>
@@ -568,7 +724,7 @@
       <w:r>
         <w:t xml:space="preserve"> </w:t>
       </w:r>
-      <w:hyperlink r:id="rId32">
+      <w:hyperlink r:id="rId39">
         <w:r>
           <w:rPr>
             <w:rStyle w:val="Hyperlink"/>
@@ -582,12 +738,12 @@
       <w:r>
         <w:t xml:space="preserve"> </w:t>
       </w:r>
-      <w:hyperlink r:id="rId33">
-        <w:r>
-          <w:rPr>
-            <w:rStyle w:val="Hyperlink"/>
-          </w:rPr>
-          <w:t xml:space="preserve">FreeBSD 9+</w:t>
+      <w:hyperlink r:id="rId40">
+        <w:r>
+          <w:rPr>
+            <w:rStyle w:val="Hyperlink"/>
+          </w:rPr>
+          <w:t xml:space="preserve">FreeBSD</w:t>
         </w:r>
       </w:hyperlink>
     </w:p>
@@ -596,6 +752,98 @@
         <w:pStyle w:val="DefinitionTerm"/>
       </w:pPr>
       <w:r>
+        <w:t xml:space="preserve">IaC</w:t>
+      </w:r>
+    </w:p>
+    <w:p>
+      <w:pPr>
+        <w:pStyle w:val="Compact"/>
+        <w:pStyle w:val="Definition"/>
+      </w:pPr>
+      <w:hyperlink r:id="rId41">
+        <w:r>
+          <w:rPr>
+            <w:rStyle w:val="Hyperlink"/>
+          </w:rPr>
+          <w:t xml:space="preserve">Ansible</w:t>
+        </w:r>
+      </w:hyperlink>
+      <w:r>
+        <w:t xml:space="preserve">,</w:t>
+      </w:r>
+      <w:r>
+        <w:t xml:space="preserve"> </w:t>
+      </w:r>
+      <w:hyperlink r:id="rId42">
+        <w:r>
+          <w:rPr>
+            <w:rStyle w:val="Hyperlink"/>
+          </w:rPr>
+          <w:t xml:space="preserve">Terraform</w:t>
+        </w:r>
+      </w:hyperlink>
+      <w:r>
+        <w:t xml:space="preserve">,</w:t>
+      </w:r>
+      <w:r>
+        <w:t xml:space="preserve"> </w:t>
+      </w:r>
+      <w:hyperlink r:id="rId43">
+        <w:r>
+          <w:rPr>
+            <w:rStyle w:val="Hyperlink"/>
+          </w:rPr>
+          <w:t xml:space="preserve">goss</w:t>
+        </w:r>
+      </w:hyperlink>
+      <w:r>
+        <w:t xml:space="preserve">,</w:t>
+      </w:r>
+      <w:r>
+        <w:t xml:space="preserve"> </w:t>
+      </w:r>
+      <w:hyperlink r:id="rId44">
+        <w:r>
+          <w:rPr>
+            <w:rStyle w:val="Hyperlink"/>
+          </w:rPr>
+          <w:t xml:space="preserve">Make</w:t>
+        </w:r>
+      </w:hyperlink>
+      <w:r>
+        <w:t xml:space="preserve">,</w:t>
+      </w:r>
+      <w:r>
+        <w:t xml:space="preserve"> </w:t>
+      </w:r>
+      <w:hyperlink r:id="rId45">
+        <w:r>
+          <w:rPr>
+            <w:rStyle w:val="Hyperlink"/>
+          </w:rPr>
+          <w:t xml:space="preserve">CheckInstall</w:t>
+        </w:r>
+      </w:hyperlink>
+      <w:r>
+        <w:t xml:space="preserve">,</w:t>
+      </w:r>
+      <w:r>
+        <w:t xml:space="preserve"> </w:t>
+      </w:r>
+      <w:hyperlink r:id="rId46">
+        <w:r>
+          <w:rPr>
+            <w:rStyle w:val="Hyperlink"/>
+          </w:rPr>
+          <w:t xml:space="preserve">StackStorm</w:t>
+        </w:r>
+      </w:hyperlink>
+    </w:p>
+    <w:p>
+      <w:pPr>
+        <w:pStyle w:val="DefinitionTerm"/>
+      </w:pPr>
+      <w:r>
         <w:t xml:space="preserve">Scripting Languages</w:t>
       </w:r>
     </w:p>
@@ -604,7 +852,7 @@
         <w:pStyle w:val="Compact"/>
         <w:pStyle w:val="Definition"/>
       </w:pPr>
-      <w:hyperlink r:id="rId34">
+      <w:hyperlink r:id="rId47">
         <w:r>
           <w:rPr>
             <w:rStyle w:val="Hyperlink"/>
@@ -618,7 +866,7 @@
       <w:r>
         <w:t xml:space="preserve"> </w:t>
       </w:r>
-      <w:hyperlink r:id="rId35">
+      <w:hyperlink r:id="rId48">
         <w:r>
           <w:rPr>
             <w:rStyle w:val="Hyperlink"/>
@@ -629,7 +877,7 @@
       <w:r>
         <w:t xml:space="preserve">/</w:t>
       </w:r>
-      <w:hyperlink r:id="rId36">
+      <w:hyperlink r:id="rId49">
         <w:r>
           <w:rPr>
             <w:rStyle w:val="Hyperlink"/>
@@ -643,7 +891,7 @@
       <w:r>
         <w:t xml:space="preserve"> </w:t>
       </w:r>
-      <w:hyperlink r:id="rId37">
+      <w:hyperlink r:id="rId50">
         <w:r>
           <w:rPr>
             <w:rStyle w:val="Hyperlink"/>
@@ -657,7 +905,7 @@
       <w:r>
         <w:t xml:space="preserve"> </w:t>
       </w:r>
-      <w:hyperlink r:id="rId38">
+      <w:hyperlink r:id="rId51">
         <w:r>
           <w:rPr>
             <w:rStyle w:val="Hyperlink"/>
@@ -671,7 +919,32 @@
       <w:r>
         <w:t xml:space="preserve"> </w:t>
       </w:r>
-      <w:hyperlink r:id="rId39">
+      <w:hyperlink r:id="rId52">
+        <w:r>
+          <w:rPr>
+            <w:rStyle w:val="Hyperlink"/>
+          </w:rPr>
+          <w:t xml:space="preserve">Powershell</w:t>
+        </w:r>
+      </w:hyperlink>
+      <w:r>
+        <w:t xml:space="preserve">/</w:t>
+      </w:r>
+      <w:hyperlink r:id="rId53">
+        <w:r>
+          <w:rPr>
+            <w:rStyle w:val="Hyperlink"/>
+          </w:rPr>
+          <w:t xml:space="preserve">.NET</w:t>
+        </w:r>
+      </w:hyperlink>
+      <w:r>
+        <w:t xml:space="preserve">,</w:t>
+      </w:r>
+      <w:r>
+        <w:t xml:space="preserve"> </w:t>
+      </w:r>
+      <w:hyperlink r:id="rId54">
         <w:r>
           <w:rPr>
             <w:rStyle w:val="Hyperlink"/>
@@ -685,37 +958,154 @@
       <w:r>
         <w:t xml:space="preserve"> </w:t>
       </w:r>
-      <w:hyperlink r:id="rId40">
-        <w:r>
-          <w:rPr>
-            <w:rStyle w:val="Hyperlink"/>
-          </w:rPr>
-          <w:t xml:space="preserve">Powershell</w:t>
+      <w:hyperlink r:id="rId55">
+        <w:r>
+          <w:rPr>
+            <w:rStyle w:val="Hyperlink"/>
+          </w:rPr>
+          <w:t xml:space="preserve">Raku/Perl6</w:t>
+        </w:r>
+      </w:hyperlink>
+    </w:p>
+    <w:p>
+      <w:pPr>
+        <w:pStyle w:val="DefinitionTerm"/>
+      </w:pPr>
+      <w:r>
+        <w:t xml:space="preserve">Configuration</w:t>
+      </w:r>
+    </w:p>
+    <w:p>
+      <w:pPr>
+        <w:pStyle w:val="Compact"/>
+        <w:pStyle w:val="Definition"/>
+      </w:pPr>
+      <w:hyperlink r:id="rId56">
+        <w:r>
+          <w:rPr>
+            <w:rStyle w:val="Hyperlink"/>
+          </w:rPr>
+          <w:t xml:space="preserve">systemd</w:t>
+        </w:r>
+      </w:hyperlink>
+      <w:r>
+        <w:t xml:space="preserve">,</w:t>
+      </w:r>
+      <w:r>
+        <w:t xml:space="preserve"> </w:t>
+      </w:r>
+      <w:hyperlink r:id="rId57">
+        <w:r>
+          <w:rPr>
+            <w:rStyle w:val="Hyperlink"/>
+          </w:rPr>
+          <w:t xml:space="preserve">supervisord</w:t>
+        </w:r>
+      </w:hyperlink>
+      <w:r>
+        <w:t xml:space="preserve">,</w:t>
+      </w:r>
+      <w:r>
+        <w:t xml:space="preserve"> </w:t>
+      </w:r>
+      <w:hyperlink r:id="rId58">
+        <w:r>
+          <w:rPr>
+            <w:rStyle w:val="Hyperlink"/>
+          </w:rPr>
+          <w:t xml:space="preserve">monit</w:t>
+        </w:r>
+      </w:hyperlink>
+      <w:r>
+        <w:t xml:space="preserve">,</w:t>
+      </w:r>
+      <w:r>
+        <w:t xml:space="preserve"> </w:t>
+      </w:r>
+      <w:hyperlink r:id="rId59">
+        <w:r>
+          <w:rPr>
+            <w:rStyle w:val="Hyperlink"/>
+          </w:rPr>
+          <w:t xml:space="preserve">Jinja2</w:t>
+        </w:r>
+      </w:hyperlink>
+      <w:r>
+        <w:t xml:space="preserve">,</w:t>
+      </w:r>
+      <w:r>
+        <w:t xml:space="preserve"> </w:t>
+      </w:r>
+      <w:hyperlink r:id="rId60">
+        <w:r>
+          <w:rPr>
+            <w:rStyle w:val="Hyperlink"/>
+          </w:rPr>
+          <w:t xml:space="preserve">ERB</w:t>
+        </w:r>
+      </w:hyperlink>
+      <w:r>
+        <w:t xml:space="preserve">,</w:t>
+      </w:r>
+      <w:r>
+        <w:t xml:space="preserve"> </w:t>
+      </w:r>
+      <w:hyperlink r:id="rId61">
+        <w:r>
+          <w:rPr>
+            <w:rStyle w:val="Hyperlink"/>
+          </w:rPr>
+          <w:t xml:space="preserve">YAML</w:t>
+        </w:r>
+      </w:hyperlink>
+      <w:r>
+        <w:t xml:space="preserve">,</w:t>
+      </w:r>
+      <w:r>
+        <w:t xml:space="preserve"> </w:t>
+      </w:r>
+      <w:hyperlink r:id="rId62">
+        <w:r>
+          <w:rPr>
+            <w:rStyle w:val="Hyperlink"/>
+          </w:rPr>
+          <w:t xml:space="preserve">JSON</w:t>
+        </w:r>
+      </w:hyperlink>
+      <w:r>
+        <w:t xml:space="preserve"> </w:t>
+      </w:r>
+      <w:hyperlink r:id="rId63">
+        <w:r>
+          <w:rPr>
+            <w:rStyle w:val="Hyperlink"/>
+          </w:rPr>
+          <w:t xml:space="preserve">Schema</w:t>
         </w:r>
       </w:hyperlink>
       <w:r>
         <w:t xml:space="preserve">/</w:t>
       </w:r>
-      <w:hyperlink r:id="rId41">
-        <w:r>
-          <w:rPr>
-            <w:rStyle w:val="Hyperlink"/>
-          </w:rPr>
-          <w:t xml:space="preserve">.NET</w:t>
-        </w:r>
-      </w:hyperlink>
-      <w:r>
-        <w:t xml:space="preserve">,</w:t>
-      </w:r>
-      <w:r>
-        <w:t xml:space="preserve"> </w:t>
-      </w:r>
-      <w:hyperlink r:id="rId42">
-        <w:r>
-          <w:rPr>
-            <w:rStyle w:val="Hyperlink"/>
-          </w:rPr>
-          <w:t xml:space="preserve">Raku</w:t>
+      <w:hyperlink r:id="rId64">
+        <w:r>
+          <w:rPr>
+            <w:rStyle w:val="Hyperlink"/>
+          </w:rPr>
+          <w:t xml:space="preserve">Path</w:t>
+        </w:r>
+      </w:hyperlink>
+      <w:r>
+        <w:t xml:space="preserve">,</w:t>
+      </w:r>
+      <w:r>
+        <w:t xml:space="preserve"> </w:t>
+      </w:r>
+      <w:hyperlink r:id="rId65">
+        <w:r>
+          <w:rPr>
+            <w:rStyle w:val="Hyperlink"/>
+          </w:rPr>
+          <w:t xml:space="preserve">TOML</w:t>
         </w:r>
       </w:hyperlink>
     </w:p>
@@ -724,7 +1114,7 @@
         <w:pStyle w:val="DefinitionTerm"/>
       </w:pPr>
       <w:r>
-        <w:t xml:space="preserve">Configuration</w:t>
+        <w:t xml:space="preserve">CI/CD</w:t>
       </w:r>
     </w:p>
     <w:p>
@@ -732,110 +1122,79 @@
         <w:pStyle w:val="Compact"/>
         <w:pStyle w:val="Definition"/>
       </w:pPr>
-      <w:hyperlink r:id="rId43">
-        <w:r>
-          <w:rPr>
-            <w:rStyle w:val="Hyperlink"/>
-          </w:rPr>
-          <w:t xml:space="preserve">Jinja2</w:t>
-        </w:r>
-      </w:hyperlink>
-      <w:r>
-        <w:t xml:space="preserve">,</w:t>
-      </w:r>
-      <w:r>
-        <w:t xml:space="preserve"> </w:t>
-      </w:r>
-      <w:hyperlink r:id="rId44">
-        <w:r>
-          <w:rPr>
-            <w:rStyle w:val="Hyperlink"/>
-          </w:rPr>
-          <w:t xml:space="preserve">ERB</w:t>
-        </w:r>
-      </w:hyperlink>
-      <w:r>
-        <w:t xml:space="preserve">,</w:t>
-      </w:r>
-      <w:r>
-        <w:t xml:space="preserve"> </w:t>
-      </w:r>
-      <w:hyperlink r:id="rId45">
-        <w:r>
-          <w:rPr>
-            <w:rStyle w:val="Hyperlink"/>
-          </w:rPr>
-          <w:t xml:space="preserve">YAML</w:t>
-        </w:r>
-      </w:hyperlink>
-      <w:r>
-        <w:t xml:space="preserve">,</w:t>
-      </w:r>
-      <w:r>
-        <w:t xml:space="preserve"> </w:t>
-      </w:r>
-      <w:hyperlink r:id="rId46">
-        <w:r>
-          <w:rPr>
-            <w:rStyle w:val="Hyperlink"/>
-          </w:rPr>
-          <w:t xml:space="preserve">JSON</w:t>
-        </w:r>
-      </w:hyperlink>
-      <w:r>
-        <w:t xml:space="preserve">,</w:t>
-      </w:r>
-      <w:r>
-        <w:t xml:space="preserve"> </w:t>
-      </w:r>
-      <w:hyperlink r:id="rId47">
-        <w:r>
-          <w:rPr>
-            <w:rStyle w:val="Hyperlink"/>
-          </w:rPr>
-          <w:t xml:space="preserve">JSON Schema</w:t>
-        </w:r>
-      </w:hyperlink>
-      <w:r>
-        <w:t xml:space="preserve">,</w:t>
-      </w:r>
-      <w:r>
-        <w:t xml:space="preserve"> </w:t>
-      </w:r>
-      <w:hyperlink r:id="rId48">
-        <w:r>
-          <w:rPr>
-            <w:rStyle w:val="Hyperlink"/>
-          </w:rPr>
-          <w:t xml:space="preserve">JSON Path</w:t>
-        </w:r>
-      </w:hyperlink>
-      <w:r>
-        <w:t xml:space="preserve">,</w:t>
-      </w:r>
-      <w:r>
-        <w:t xml:space="preserve"> </w:t>
-      </w:r>
-      <w:hyperlink r:id="rId49">
-        <w:r>
-          <w:rPr>
-            <w:rStyle w:val="Hyperlink"/>
-          </w:rPr>
-          <w:t xml:space="preserve">TOML</w:t>
-        </w:r>
-      </w:hyperlink>
-      <w:r>
-        <w:t xml:space="preserve">,</w:t>
-      </w:r>
-      <w:r>
-        <w:t xml:space="preserve"> </w:t>
-      </w:r>
-      <w:hyperlink r:id="rId50">
-        <w:r>
-          <w:rPr>
-            <w:rStyle w:val="Hyperlink"/>
-          </w:rPr>
-          <w:t xml:space="preserve">XML</w:t>
+      <w:hyperlink r:id="rId66">
+        <w:r>
+          <w:rPr>
+            <w:rStyle w:val="Hyperlink"/>
+          </w:rPr>
+          <w:t xml:space="preserve">git</w:t>
+        </w:r>
+      </w:hyperlink>
+      <w:r>
+        <w:t xml:space="preserve">,</w:t>
+      </w:r>
+      <w:r>
+        <w:t xml:space="preserve"> </w:t>
+      </w:r>
+      <w:hyperlink r:id="rId67">
+        <w:r>
+          <w:rPr>
+            <w:rStyle w:val="Hyperlink"/>
+          </w:rPr>
+          <w:t xml:space="preserve">Github</w:t>
+        </w:r>
+      </w:hyperlink>
+      <w:r>
+        <w:t xml:space="preserve">,</w:t>
+      </w:r>
+      <w:r>
+        <w:t xml:space="preserve"> </w:t>
+      </w:r>
+      <w:hyperlink r:id="rId68">
+        <w:r>
+          <w:rPr>
+            <w:rStyle w:val="Hyperlink"/>
+          </w:rPr>
+          <w:t xml:space="preserve">Gitlab CI</w:t>
+        </w:r>
+      </w:hyperlink>
+      <w:r>
+        <w:t xml:space="preserve">/</w:t>
+      </w:r>
+      <w:hyperlink r:id="rId69">
+        <w:r>
+          <w:rPr>
+            <w:rStyle w:val="Hyperlink"/>
+          </w:rPr>
+          <w:t xml:space="preserve">Runners</w:t>
+        </w:r>
+      </w:hyperlink>
+      <w:r>
+        <w:t xml:space="preserve">,</w:t>
+      </w:r>
+      <w:r>
+        <w:t xml:space="preserve"> </w:t>
+      </w:r>
+      <w:hyperlink r:id="rId70">
+        <w:r>
+          <w:rPr>
+            <w:rStyle w:val="Hyperlink"/>
+          </w:rPr>
+          <w:t xml:space="preserve">Travis CI</w:t>
+        </w:r>
+      </w:hyperlink>
+      <w:r>
+        <w:t xml:space="preserve">,</w:t>
+      </w:r>
+      <w:r>
+        <w:t xml:space="preserve"> </w:t>
+      </w:r>
+      <w:hyperlink r:id="rId71">
+        <w:r>
+          <w:rPr>
+            <w:rStyle w:val="Hyperlink"/>
+          </w:rPr>
+          <w:t xml:space="preserve">JFrog Artifactory</w:t>
         </w:r>
       </w:hyperlink>
     </w:p>
@@ -844,7 +1203,7 @@
         <w:pStyle w:val="DefinitionTerm"/>
       </w:pPr>
       <w:r>
-        <w:t xml:space="preserve">IaC</w:t>
+        <w:t xml:space="preserve">Observability</w:t>
       </w:r>
     </w:p>
     <w:p>
@@ -852,96 +1211,107 @@
         <w:pStyle w:val="Compact"/>
         <w:pStyle w:val="Definition"/>
       </w:pPr>
-      <w:hyperlink r:id="rId51">
-        <w:r>
-          <w:rPr>
-            <w:rStyle w:val="Hyperlink"/>
-          </w:rPr>
-          <w:t xml:space="preserve">git</w:t>
-        </w:r>
-      </w:hyperlink>
-      <w:r>
-        <w:t xml:space="preserve">,</w:t>
-      </w:r>
-      <w:r>
-        <w:t xml:space="preserve"> </w:t>
-      </w:r>
-      <w:hyperlink r:id="rId52">
-        <w:r>
-          <w:rPr>
-            <w:rStyle w:val="Hyperlink"/>
-          </w:rPr>
-          <w:t xml:space="preserve">Github</w:t>
-        </w:r>
-      </w:hyperlink>
-      <w:r>
-        <w:t xml:space="preserve">,</w:t>
-      </w:r>
-      <w:r>
-        <w:t xml:space="preserve"> </w:t>
-      </w:r>
-      <w:hyperlink r:id="rId53">
-        <w:r>
-          <w:rPr>
-            <w:rStyle w:val="Hyperlink"/>
-          </w:rPr>
-          <w:t xml:space="preserve">Ansible</w:t>
-        </w:r>
-      </w:hyperlink>
-      <w:r>
-        <w:t xml:space="preserve">,</w:t>
-      </w:r>
-      <w:r>
-        <w:t xml:space="preserve"> </w:t>
-      </w:r>
-      <w:hyperlink r:id="rId54">
-        <w:r>
-          <w:rPr>
-            <w:rStyle w:val="Hyperlink"/>
-          </w:rPr>
-          <w:t xml:space="preserve">Terraform</w:t>
-        </w:r>
-      </w:hyperlink>
-      <w:r>
-        <w:t xml:space="preserve">,</w:t>
-      </w:r>
-      <w:r>
-        <w:t xml:space="preserve"> </w:t>
-      </w:r>
-      <w:hyperlink r:id="rId55">
-        <w:r>
-          <w:rPr>
-            <w:rStyle w:val="Hyperlink"/>
-          </w:rPr>
-          <w:t xml:space="preserve">Makefiles</w:t>
-        </w:r>
-      </w:hyperlink>
-      <w:r>
-        <w:t xml:space="preserve">,</w:t>
-      </w:r>
-      <w:r>
-        <w:t xml:space="preserve"> </w:t>
-      </w:r>
-      <w:hyperlink r:id="rId56">
-        <w:r>
-          <w:rPr>
-            <w:rStyle w:val="Hyperlink"/>
-          </w:rPr>
-          <w:t xml:space="preserve">GitOps</w:t>
-        </w:r>
-      </w:hyperlink>
-      <w:r>
-        <w:t xml:space="preserve">,</w:t>
-      </w:r>
-      <w:r>
-        <w:t xml:space="preserve"> </w:t>
-      </w:r>
-      <w:hyperlink r:id="rId57">
-        <w:r>
-          <w:rPr>
-            <w:rStyle w:val="Hyperlink"/>
-          </w:rPr>
-          <w:t xml:space="preserve">StackStorm</w:t>
+      <w:hyperlink r:id="rId72">
+        <w:r>
+          <w:rPr>
+            <w:rStyle w:val="Hyperlink"/>
+          </w:rPr>
+          <w:t xml:space="preserve">Prometheus</w:t>
+        </w:r>
+      </w:hyperlink>
+      <w:r>
+        <w:t xml:space="preserve">,</w:t>
+      </w:r>
+      <w:r>
+        <w:t xml:space="preserve"> </w:t>
+      </w:r>
+      <w:hyperlink r:id="rId73">
+        <w:r>
+          <w:rPr>
+            <w:rStyle w:val="Hyperlink"/>
+          </w:rPr>
+          <w:t xml:space="preserve">Grafana</w:t>
+        </w:r>
+      </w:hyperlink>
+      <w:r>
+        <w:t xml:space="preserve">,</w:t>
+      </w:r>
+      <w:r>
+        <w:t xml:space="preserve"> </w:t>
+      </w:r>
+      <w:hyperlink r:id="rId74">
+        <w:r>
+          <w:rPr>
+            <w:rStyle w:val="Hyperlink"/>
+          </w:rPr>
+          <w:t xml:space="preserve">Graylog2</w:t>
+        </w:r>
+      </w:hyperlink>
+      <w:r>
+        <w:t xml:space="preserve">,</w:t>
+      </w:r>
+      <w:r>
+        <w:t xml:space="preserve"> </w:t>
+      </w:r>
+      <w:hyperlink r:id="rId75">
+        <w:r>
+          <w:rPr>
+            <w:rStyle w:val="Hyperlink"/>
+          </w:rPr>
+          <w:t xml:space="preserve">Icinga2</w:t>
+        </w:r>
+      </w:hyperlink>
+      <w:r>
+        <w:t xml:space="preserve">/</w:t>
+      </w:r>
+      <w:hyperlink r:id="rId76">
+        <w:r>
+          <w:rPr>
+            <w:rStyle w:val="Hyperlink"/>
+          </w:rPr>
+          <w:t xml:space="preserve">CheckMK</w:t>
+        </w:r>
+      </w:hyperlink>
+      <w:r>
+        <w:t xml:space="preserve">,</w:t>
+      </w:r>
+      <w:r>
+        <w:t xml:space="preserve"> </w:t>
+      </w:r>
+      <w:hyperlink r:id="rId77">
+        <w:r>
+          <w:rPr>
+            <w:rStyle w:val="Hyperlink"/>
+          </w:rPr>
+          <w:t xml:space="preserve">New Relic</w:t>
+        </w:r>
+      </w:hyperlink>
+      <w:r>
+        <w:t xml:space="preserve">,</w:t>
+      </w:r>
+      <w:r>
+        <w:t xml:space="preserve"> </w:t>
+      </w:r>
+      <w:hyperlink r:id="rId78">
+        <w:r>
+          <w:rPr>
+            <w:rStyle w:val="Hyperlink"/>
+          </w:rPr>
+          <w:t xml:space="preserve">Airbrake</w:t>
+        </w:r>
+      </w:hyperlink>
+      <w:r>
+        <w:t xml:space="preserve">,</w:t>
+      </w:r>
+      <w:r>
+        <w:t xml:space="preserve"> </w:t>
+      </w:r>
+      <w:hyperlink r:id="rId79">
+        <w:r>
+          <w:rPr>
+            <w:rStyle w:val="Hyperlink"/>
+          </w:rPr>
+          <w:t xml:space="preserve">Cacti</w:t>
         </w:r>
       </w:hyperlink>
     </w:p>
@@ -950,7 +1320,7 @@
         <w:pStyle w:val="DefinitionTerm"/>
       </w:pPr>
       <w:r>
-        <w:t xml:space="preserve">CI/CD</w:t>
+        <w:t xml:space="preserve">Web</w:t>
       </w:r>
     </w:p>
     <w:p>
@@ -958,68 +1328,96 @@
         <w:pStyle w:val="Compact"/>
         <w:pStyle w:val="Definition"/>
       </w:pPr>
-      <w:hyperlink r:id="rId58">
-        <w:r>
-          <w:rPr>
-            <w:rStyle w:val="Hyperlink"/>
-          </w:rPr>
-          <w:t xml:space="preserve">Gitlab CI</w:t>
-        </w:r>
-      </w:hyperlink>
-      <w:r>
-        <w:t xml:space="preserve">,</w:t>
-      </w:r>
-      <w:r>
-        <w:t xml:space="preserve"> </w:t>
-      </w:r>
-      <w:hyperlink r:id="rId59">
-        <w:r>
-          <w:rPr>
-            <w:rStyle w:val="Hyperlink"/>
-          </w:rPr>
-          <w:t xml:space="preserve">Gitlab Runners</w:t>
-        </w:r>
-      </w:hyperlink>
-      <w:r>
-        <w:t xml:space="preserve">,</w:t>
-      </w:r>
-      <w:r>
-        <w:t xml:space="preserve"> </w:t>
-      </w:r>
-      <w:hyperlink r:id="rId60">
-        <w:r>
-          <w:rPr>
-            <w:rStyle w:val="Hyperlink"/>
-          </w:rPr>
-          <w:t xml:space="preserve">Travis CI</w:t>
-        </w:r>
-      </w:hyperlink>
-      <w:r>
-        <w:t xml:space="preserve">,</w:t>
-      </w:r>
-      <w:r>
-        <w:t xml:space="preserve"> </w:t>
-      </w:r>
-      <w:hyperlink r:id="rId61">
-        <w:r>
-          <w:rPr>
-            <w:rStyle w:val="Hyperlink"/>
-          </w:rPr>
-          <w:t xml:space="preserve">JFrog Artifactory</w:t>
-        </w:r>
-      </w:hyperlink>
-      <w:r>
-        <w:t xml:space="preserve">,</w:t>
-      </w:r>
-      <w:r>
-        <w:t xml:space="preserve"> </w:t>
-      </w:r>
-      <w:hyperlink r:id="rId62">
-        <w:r>
-          <w:rPr>
-            <w:rStyle w:val="Hyperlink"/>
-          </w:rPr>
-          <w:t xml:space="preserve">Jenkins</w:t>
+      <w:hyperlink r:id="rId80">
+        <w:r>
+          <w:rPr>
+            <w:rStyle w:val="Hyperlink"/>
+          </w:rPr>
+          <w:t xml:space="preserve">nginx</w:t>
+        </w:r>
+      </w:hyperlink>
+      <w:r>
+        <w:t xml:space="preserve">,</w:t>
+      </w:r>
+      <w:r>
+        <w:t xml:space="preserve"> </w:t>
+      </w:r>
+      <w:hyperlink r:id="rId81">
+        <w:r>
+          <w:rPr>
+            <w:rStyle w:val="Hyperlink"/>
+          </w:rPr>
+          <w:t xml:space="preserve">Apache</w:t>
+        </w:r>
+      </w:hyperlink>
+      <w:r>
+        <w:t xml:space="preserve">,</w:t>
+      </w:r>
+      <w:r>
+        <w:t xml:space="preserve"> </w:t>
+      </w:r>
+      <w:hyperlink r:id="rId82">
+        <w:r>
+          <w:rPr>
+            <w:rStyle w:val="Hyperlink"/>
+          </w:rPr>
+          <w:t xml:space="preserve">Cloudflare</w:t>
+        </w:r>
+      </w:hyperlink>
+      <w:r>
+        <w:t xml:space="preserve">,</w:t>
+      </w:r>
+      <w:r>
+        <w:t xml:space="preserve"> </w:t>
+      </w:r>
+      <w:hyperlink r:id="rId83">
+        <w:r>
+          <w:rPr>
+            <w:rStyle w:val="Hyperlink"/>
+          </w:rPr>
+          <w:t xml:space="preserve">Citrix NetScaler</w:t>
+        </w:r>
+      </w:hyperlink>
+      <w:r>
+        <w:t xml:space="preserve">,</w:t>
+      </w:r>
+      <w:r>
+        <w:t xml:space="preserve"> </w:t>
+      </w:r>
+      <w:hyperlink r:id="rId84">
+        <w:r>
+          <w:rPr>
+            <w:rStyle w:val="Hyperlink"/>
+          </w:rPr>
+          <w:t xml:space="preserve">Python Flask</w:t>
+        </w:r>
+      </w:hyperlink>
+      <w:r>
+        <w:t xml:space="preserve">,</w:t>
+      </w:r>
+      <w:r>
+        <w:t xml:space="preserve"> </w:t>
+      </w:r>
+      <w:hyperlink r:id="rId85">
+        <w:r>
+          <w:rPr>
+            <w:rStyle w:val="Hyperlink"/>
+          </w:rPr>
+          <w:t xml:space="preserve">REST</w:t>
+        </w:r>
+      </w:hyperlink>
+      <w:r>
+        <w:t xml:space="preserve">,</w:t>
+      </w:r>
+      <w:r>
+        <w:t xml:space="preserve"> </w:t>
+      </w:r>
+      <w:hyperlink r:id="rId86">
+        <w:r>
+          <w:rPr>
+            <w:rStyle w:val="Hyperlink"/>
+          </w:rPr>
+          <w:t xml:space="preserve">Microservices</w:t>
         </w:r>
       </w:hyperlink>
     </w:p>
@@ -1028,7 +1426,7 @@
         <w:pStyle w:val="DefinitionTerm"/>
       </w:pPr>
       <w:r>
-        <w:t xml:space="preserve">Containers</w:t>
+        <w:t xml:space="preserve">Databases</w:t>
       </w:r>
     </w:p>
     <w:p>
@@ -1036,54 +1434,93 @@
         <w:pStyle w:val="Compact"/>
         <w:pStyle w:val="Definition"/>
       </w:pPr>
-      <w:hyperlink r:id="rId63">
-        <w:r>
-          <w:rPr>
-            <w:rStyle w:val="Hyperlink"/>
-          </w:rPr>
-          <w:t xml:space="preserve">docker</w:t>
-        </w:r>
-      </w:hyperlink>
-      <w:r>
-        <w:t xml:space="preserve">,</w:t>
-      </w:r>
-      <w:r>
-        <w:t xml:space="preserve"> </w:t>
-      </w:r>
-      <w:hyperlink r:id="rId64">
-        <w:r>
-          <w:rPr>
-            <w:rStyle w:val="Hyperlink"/>
-          </w:rPr>
-          <w:t xml:space="preserve">docker-compose</w:t>
-        </w:r>
-      </w:hyperlink>
-      <w:r>
-        <w:t xml:space="preserve">,</w:t>
-      </w:r>
-      <w:r>
-        <w:t xml:space="preserve"> </w:t>
-      </w:r>
-      <w:hyperlink r:id="rId65">
-        <w:r>
-          <w:rPr>
-            <w:rStyle w:val="Hyperlink"/>
-          </w:rPr>
-          <w:t xml:space="preserve">Kubernetes</w:t>
-        </w:r>
-      </w:hyperlink>
-      <w:r>
-        <w:t xml:space="preserve">,</w:t>
-      </w:r>
-      <w:r>
-        <w:t xml:space="preserve"> </w:t>
-      </w:r>
-      <w:hyperlink r:id="rId66">
-        <w:r>
-          <w:rPr>
-            <w:rStyle w:val="Hyperlink"/>
-          </w:rPr>
-          <w:t xml:space="preserve">Consul</w:t>
+      <w:hyperlink r:id="rId87">
+        <w:r>
+          <w:rPr>
+            <w:rStyle w:val="Hyperlink"/>
+          </w:rPr>
+          <w:t xml:space="preserve">Postgres</w:t>
+        </w:r>
+      </w:hyperlink>
+      <w:r>
+        <w:t xml:space="preserve">,</w:t>
+      </w:r>
+      <w:r>
+        <w:t xml:space="preserve"> </w:t>
+      </w:r>
+      <w:hyperlink r:id="rId88">
+        <w:r>
+          <w:rPr>
+            <w:rStyle w:val="Hyperlink"/>
+          </w:rPr>
+          <w:t xml:space="preserve">MariaDB</w:t>
+        </w:r>
+      </w:hyperlink>
+      <w:r>
+        <w:t xml:space="preserve">/</w:t>
+      </w:r>
+      <w:hyperlink r:id="rId89">
+        <w:r>
+          <w:rPr>
+            <w:rStyle w:val="Hyperlink"/>
+          </w:rPr>
+          <w:t xml:space="preserve">MySQL</w:t>
+        </w:r>
+      </w:hyperlink>
+      <w:r>
+        <w:t xml:space="preserve">,</w:t>
+      </w:r>
+      <w:r>
+        <w:t xml:space="preserve"> </w:t>
+      </w:r>
+      <w:hyperlink r:id="rId90">
+        <w:r>
+          <w:rPr>
+            <w:rStyle w:val="Hyperlink"/>
+          </w:rPr>
+          <w:t xml:space="preserve">Elasticsearch</w:t>
+        </w:r>
+      </w:hyperlink>
+      <w:r>
+        <w:t xml:space="preserve">,</w:t>
+      </w:r>
+      <w:r>
+        <w:t xml:space="preserve"> </w:t>
+      </w:r>
+      <w:hyperlink r:id="rId91">
+        <w:r>
+          <w:rPr>
+            <w:rStyle w:val="Hyperlink"/>
+          </w:rPr>
+          <w:t xml:space="preserve">CouchDB</w:t>
+        </w:r>
+      </w:hyperlink>
+      <w:r>
+        <w:t xml:space="preserve">,</w:t>
+      </w:r>
+      <w:r>
+        <w:t xml:space="preserve"> </w:t>
+      </w:r>
+      <w:hyperlink r:id="rId92">
+        <w:r>
+          <w:rPr>
+            <w:rStyle w:val="Hyperlink"/>
+          </w:rPr>
+          <w:t xml:space="preserve">Redis</w:t>
+        </w:r>
+      </w:hyperlink>
+      <w:r>
+        <w:t xml:space="preserve">,</w:t>
+      </w:r>
+      <w:r>
+        <w:t xml:space="preserve"> </w:t>
+      </w:r>
+      <w:hyperlink r:id="rId93">
+        <w:r>
+          <w:rPr>
+            <w:rStyle w:val="Hyperlink"/>
+          </w:rPr>
+          <w:t xml:space="preserve">SQLite</w:t>
         </w:r>
       </w:hyperlink>
     </w:p>
@@ -1092,7 +1529,7 @@
         <w:pStyle w:val="DefinitionTerm"/>
       </w:pPr>
       <w:r>
-        <w:t xml:space="preserve">Observability</w:t>
+        <w:t xml:space="preserve">Virtualization</w:t>
       </w:r>
     </w:p>
     <w:p>
@@ -1100,107 +1537,90 @@
         <w:pStyle w:val="Compact"/>
         <w:pStyle w:val="Definition"/>
       </w:pPr>
-      <w:hyperlink r:id="rId67">
-        <w:r>
-          <w:rPr>
-            <w:rStyle w:val="Hyperlink"/>
-          </w:rPr>
-          <w:t xml:space="preserve">Prometheus</w:t>
-        </w:r>
-      </w:hyperlink>
-      <w:r>
-        <w:t xml:space="preserve">,</w:t>
-      </w:r>
-      <w:r>
-        <w:t xml:space="preserve"> </w:t>
-      </w:r>
-      <w:hyperlink r:id="rId68">
-        <w:r>
-          <w:rPr>
-            <w:rStyle w:val="Hyperlink"/>
-          </w:rPr>
-          <w:t xml:space="preserve">Grafana</w:t>
-        </w:r>
-      </w:hyperlink>
-      <w:r>
-        <w:t xml:space="preserve">,</w:t>
-      </w:r>
-      <w:r>
-        <w:t xml:space="preserve"> </w:t>
-      </w:r>
-      <w:hyperlink r:id="rId69">
-        <w:r>
-          <w:rPr>
-            <w:rStyle w:val="Hyperlink"/>
-          </w:rPr>
-          <w:t xml:space="preserve">Graylog2</w:t>
-        </w:r>
-      </w:hyperlink>
-      <w:r>
-        <w:t xml:space="preserve">,</w:t>
-      </w:r>
-      <w:r>
-        <w:t xml:space="preserve"> </w:t>
-      </w:r>
-      <w:hyperlink r:id="rId70">
-        <w:r>
-          <w:rPr>
-            <w:rStyle w:val="Hyperlink"/>
-          </w:rPr>
-          <w:t xml:space="preserve">Icinga2</w:t>
+      <w:hyperlink r:id="rId94">
+        <w:r>
+          <w:rPr>
+            <w:rStyle w:val="Hyperlink"/>
+          </w:rPr>
+          <w:t xml:space="preserve">Citrix</w:t>
+        </w:r>
+      </w:hyperlink>
+      <w:r>
+        <w:t xml:space="preserve"> </w:t>
+      </w:r>
+      <w:hyperlink r:id="rId95">
+        <w:r>
+          <w:rPr>
+            <w:rStyle w:val="Hyperlink"/>
+          </w:rPr>
+          <w:t xml:space="preserve">Hypervisor</w:t>
         </w:r>
       </w:hyperlink>
       <w:r>
         <w:t xml:space="preserve">/</w:t>
       </w:r>
-      <w:hyperlink r:id="rId71">
-        <w:r>
-          <w:rPr>
-            <w:rStyle w:val="Hyperlink"/>
-          </w:rPr>
-          <w:t xml:space="preserve">CheckMK</w:t>
-        </w:r>
-      </w:hyperlink>
-      <w:r>
-        <w:t xml:space="preserve">,</w:t>
-      </w:r>
-      <w:r>
-        <w:t xml:space="preserve"> </w:t>
-      </w:r>
-      <w:hyperlink r:id="rId72">
-        <w:r>
-          <w:rPr>
-            <w:rStyle w:val="Hyperlink"/>
-          </w:rPr>
-          <w:t xml:space="preserve">New Relic</w:t>
-        </w:r>
-      </w:hyperlink>
-      <w:r>
-        <w:t xml:space="preserve">,</w:t>
-      </w:r>
-      <w:r>
-        <w:t xml:space="preserve"> </w:t>
-      </w:r>
-      <w:hyperlink r:id="rId73">
-        <w:r>
-          <w:rPr>
-            <w:rStyle w:val="Hyperlink"/>
-          </w:rPr>
-          <w:t xml:space="preserve">Airbrake</w:t>
-        </w:r>
-      </w:hyperlink>
-      <w:r>
-        <w:t xml:space="preserve">,</w:t>
-      </w:r>
-      <w:r>
-        <w:t xml:space="preserve"> </w:t>
-      </w:r>
-      <w:hyperlink r:id="rId74">
-        <w:r>
-          <w:rPr>
-            <w:rStyle w:val="Hyperlink"/>
-          </w:rPr>
-          <w:t xml:space="preserve">Cacti</w:t>
+      <w:hyperlink r:id="rId96">
+        <w:r>
+          <w:rPr>
+            <w:rStyle w:val="Hyperlink"/>
+          </w:rPr>
+          <w:t xml:space="preserve">XenServer</w:t>
+        </w:r>
+      </w:hyperlink>
+      <w:r>
+        <w:t xml:space="preserve">,</w:t>
+      </w:r>
+      <w:r>
+        <w:t xml:space="preserve"> </w:t>
+      </w:r>
+      <w:hyperlink r:id="rId97">
+        <w:r>
+          <w:rPr>
+            <w:rStyle w:val="Hyperlink"/>
+          </w:rPr>
+          <w:t xml:space="preserve">KVM</w:t>
+        </w:r>
+      </w:hyperlink>
+      <w:r>
+        <w:t xml:space="preserve">,</w:t>
+      </w:r>
+      <w:r>
+        <w:t xml:space="preserve"> </w:t>
+      </w:r>
+      <w:hyperlink r:id="rId98">
+        <w:r>
+          <w:rPr>
+            <w:rStyle w:val="Hyperlink"/>
+          </w:rPr>
+          <w:t xml:space="preserve">Xen</w:t>
+        </w:r>
+      </w:hyperlink>
+      <w:r>
+        <w:t xml:space="preserve">,</w:t>
+      </w:r>
+      <w:r>
+        <w:t xml:space="preserve"> </w:t>
+      </w:r>
+      <w:hyperlink r:id="rId99">
+        <w:r>
+          <w:rPr>
+            <w:rStyle w:val="Hyperlink"/>
+          </w:rPr>
+          <w:t xml:space="preserve">libvirt</w:t>
+        </w:r>
+      </w:hyperlink>
+      <w:r>
+        <w:t xml:space="preserve">,</w:t>
+      </w:r>
+      <w:r>
+        <w:t xml:space="preserve"> </w:t>
+      </w:r>
+      <w:hyperlink r:id="rId100">
+        <w:r>
+          <w:rPr>
+            <w:rStyle w:val="Hyperlink"/>
+          </w:rPr>
+          <w:t xml:space="preserve">Microsoft Hyper-V</w:t>
         </w:r>
       </w:hyperlink>
     </w:p>
@@ -1209,7 +1629,7 @@
         <w:pStyle w:val="DefinitionTerm"/>
       </w:pPr>
       <w:r>
-        <w:t xml:space="preserve">Web</w:t>
+        <w:t xml:space="preserve">Compute Hardware</w:t>
       </w:r>
     </w:p>
     <w:p>
@@ -1217,96 +1637,40 @@
         <w:pStyle w:val="Compact"/>
         <w:pStyle w:val="Definition"/>
       </w:pPr>
-      <w:hyperlink r:id="rId75">
-        <w:r>
-          <w:rPr>
-            <w:rStyle w:val="Hyperlink"/>
-          </w:rPr>
-          <w:t xml:space="preserve">nginx</w:t>
-        </w:r>
-      </w:hyperlink>
-      <w:r>
-        <w:t xml:space="preserve">,</w:t>
-      </w:r>
-      <w:r>
-        <w:t xml:space="preserve"> </w:t>
-      </w:r>
-      <w:hyperlink r:id="rId76">
-        <w:r>
-          <w:rPr>
-            <w:rStyle w:val="Hyperlink"/>
-          </w:rPr>
-          <w:t xml:space="preserve">Apache</w:t>
-        </w:r>
-      </w:hyperlink>
-      <w:r>
-        <w:t xml:space="preserve">,</w:t>
-      </w:r>
-      <w:r>
-        <w:t xml:space="preserve"> </w:t>
-      </w:r>
-      <w:hyperlink r:id="rId77">
-        <w:r>
-          <w:rPr>
-            <w:rStyle w:val="Hyperlink"/>
-          </w:rPr>
-          <w:t xml:space="preserve">Cloudflare</w:t>
-        </w:r>
-      </w:hyperlink>
-      <w:r>
-        <w:t xml:space="preserve">,</w:t>
-      </w:r>
-      <w:r>
-        <w:t xml:space="preserve"> </w:t>
-      </w:r>
-      <w:hyperlink r:id="rId78">
-        <w:r>
-          <w:rPr>
-            <w:rStyle w:val="Hyperlink"/>
-          </w:rPr>
-          <w:t xml:space="preserve">Citrix NetScaler</w:t>
-        </w:r>
-      </w:hyperlink>
-      <w:r>
-        <w:t xml:space="preserve">,</w:t>
-      </w:r>
-      <w:r>
-        <w:t xml:space="preserve"> </w:t>
-      </w:r>
-      <w:hyperlink r:id="rId79">
-        <w:r>
-          <w:rPr>
-            <w:rStyle w:val="Hyperlink"/>
-          </w:rPr>
-          <w:t xml:space="preserve">Python Flask</w:t>
-        </w:r>
-      </w:hyperlink>
-      <w:r>
-        <w:t xml:space="preserve">,</w:t>
-      </w:r>
-      <w:r>
-        <w:t xml:space="preserve"> </w:t>
-      </w:r>
-      <w:hyperlink r:id="rId80">
-        <w:r>
-          <w:rPr>
-            <w:rStyle w:val="Hyperlink"/>
-          </w:rPr>
-          <w:t xml:space="preserve">REST</w:t>
-        </w:r>
-      </w:hyperlink>
-      <w:r>
-        <w:t xml:space="preserve">,</w:t>
-      </w:r>
-      <w:r>
-        <w:t xml:space="preserve"> </w:t>
-      </w:r>
-      <w:hyperlink r:id="rId81">
-        <w:r>
-          <w:rPr>
-            <w:rStyle w:val="Hyperlink"/>
-          </w:rPr>
-          <w:t xml:space="preserve">SOA</w:t>
+      <w:hyperlink r:id="rId101">
+        <w:r>
+          <w:rPr>
+            <w:rStyle w:val="Hyperlink"/>
+          </w:rPr>
+          <w:t xml:space="preserve">Dell PowerEdge</w:t>
+        </w:r>
+      </w:hyperlink>
+      <w:r>
+        <w:t xml:space="preserve">,</w:t>
+      </w:r>
+      <w:r>
+        <w:t xml:space="preserve"> </w:t>
+      </w:r>
+      <w:hyperlink r:id="rId102">
+        <w:r>
+          <w:rPr>
+            <w:rStyle w:val="Hyperlink"/>
+          </w:rPr>
+          <w:t xml:space="preserve">HP Proliant</w:t>
+        </w:r>
+      </w:hyperlink>
+      <w:r>
+        <w:t xml:space="preserve">,</w:t>
+      </w:r>
+      <w:r>
+        <w:t xml:space="preserve"> </w:t>
+      </w:r>
+      <w:hyperlink r:id="rId103">
+        <w:r>
+          <w:rPr>
+            <w:rStyle w:val="Hyperlink"/>
+          </w:rPr>
+          <w:t xml:space="preserve">HP BladeSystem</w:t>
         </w:r>
       </w:hyperlink>
     </w:p>
@@ -1315,7 +1679,7 @@
         <w:pStyle w:val="DefinitionTerm"/>
       </w:pPr>
       <w:r>
-        <w:t xml:space="preserve">Databases</w:t>
+        <w:t xml:space="preserve">Networking</w:t>
       </w:r>
     </w:p>
     <w:p>
@@ -1323,99 +1687,113 @@
         <w:pStyle w:val="Compact"/>
         <w:pStyle w:val="Definition"/>
       </w:pPr>
-      <w:hyperlink r:id="rId82">
-        <w:r>
-          <w:rPr>
-            <w:rStyle w:val="Hyperlink"/>
-          </w:rPr>
-          <w:t xml:space="preserve">Postgres 9+</w:t>
-        </w:r>
-      </w:hyperlink>
-      <w:r>
-        <w:t xml:space="preserve">,</w:t>
-      </w:r>
-      <w:r>
-        <w:t xml:space="preserve"> </w:t>
-      </w:r>
-      <w:hyperlink r:id="rId83">
-        <w:r>
-          <w:rPr>
-            <w:rStyle w:val="Hyperlink"/>
-          </w:rPr>
-          <w:t xml:space="preserve">MariaDB</w:t>
-        </w:r>
-      </w:hyperlink>
-      <w:r>
-        <w:t xml:space="preserve"> </w:t>
-      </w:r>
-      <w:r>
-        <w:t xml:space="preserve">10/</w:t>
-      </w:r>
-      <w:hyperlink r:id="rId84">
-        <w:r>
-          <w:rPr>
-            <w:rStyle w:val="Hyperlink"/>
-          </w:rPr>
-          <w:t xml:space="preserve">MySQL</w:t>
-        </w:r>
-      </w:hyperlink>
-      <w:r>
-        <w:t xml:space="preserve"> </w:t>
-      </w:r>
-      <w:r>
-        <w:t xml:space="preserve">5+,</w:t>
-      </w:r>
-      <w:r>
-        <w:t xml:space="preserve"> </w:t>
-      </w:r>
-      <w:hyperlink r:id="rId85">
-        <w:r>
-          <w:rPr>
-            <w:rStyle w:val="Hyperlink"/>
-          </w:rPr>
-          <w:t xml:space="preserve">Elasticsearch</w:t>
-        </w:r>
-      </w:hyperlink>
-      <w:r>
-        <w:t xml:space="preserve">,</w:t>
-      </w:r>
-      <w:r>
-        <w:t xml:space="preserve"> </w:t>
-      </w:r>
-      <w:hyperlink r:id="rId86">
-        <w:r>
-          <w:rPr>
-            <w:rStyle w:val="Hyperlink"/>
-          </w:rPr>
-          <w:t xml:space="preserve">CouchDB</w:t>
-        </w:r>
-      </w:hyperlink>
-      <w:r>
-        <w:t xml:space="preserve">,</w:t>
-      </w:r>
-      <w:r>
-        <w:t xml:space="preserve"> </w:t>
-      </w:r>
-      <w:hyperlink r:id="rId87">
-        <w:r>
-          <w:rPr>
-            <w:rStyle w:val="Hyperlink"/>
-          </w:rPr>
-          <w:t xml:space="preserve">Redis</w:t>
-        </w:r>
-      </w:hyperlink>
-      <w:r>
-        <w:t xml:space="preserve">,</w:t>
-      </w:r>
-      <w:r>
-        <w:t xml:space="preserve"> </w:t>
-      </w:r>
-      <w:hyperlink r:id="rId88">
-        <w:r>
-          <w:rPr>
-            <w:rStyle w:val="Hyperlink"/>
-          </w:rPr>
-          <w:t xml:space="preserve">SQLite 3</w:t>
+      <w:hyperlink r:id="rId104">
+        <w:r>
+          <w:rPr>
+            <w:rStyle w:val="Hyperlink"/>
+          </w:rPr>
+          <w:t xml:space="preserve">TCP/IP</w:t>
+        </w:r>
+      </w:hyperlink>
+      <w:r>
+        <w:t xml:space="preserve"> </w:t>
+      </w:r>
+      <w:r>
+        <w:t xml:space="preserve">-</w:t>
+      </w:r>
+      <w:r>
+        <w:t xml:space="preserve"> </w:t>
+      </w:r>
+      <w:hyperlink r:id="rId105">
+        <w:r>
+          <w:rPr>
+            <w:rStyle w:val="Hyperlink"/>
+          </w:rPr>
+          <w:t xml:space="preserve">IPv4</w:t>
+        </w:r>
+      </w:hyperlink>
+      <w:r>
+        <w:t xml:space="preserve"> </w:t>
+      </w:r>
+      <w:r>
+        <w:t xml:space="preserve">&amp;</w:t>
+      </w:r>
+      <w:r>
+        <w:t xml:space="preserve"> </w:t>
+      </w:r>
+      <w:hyperlink r:id="rId106">
+        <w:r>
+          <w:rPr>
+            <w:rStyle w:val="Hyperlink"/>
+          </w:rPr>
+          <w:t xml:space="preserve">IPv6</w:t>
+        </w:r>
+      </w:hyperlink>
+      <w:r>
+        <w:t xml:space="preserve">,</w:t>
+      </w:r>
+      <w:r>
+        <w:t xml:space="preserve"> </w:t>
+      </w:r>
+      <w:hyperlink r:id="rId107">
+        <w:r>
+          <w:rPr>
+            <w:rStyle w:val="Hyperlink"/>
+          </w:rPr>
+          <w:t xml:space="preserve">DNS</w:t>
+        </w:r>
+      </w:hyperlink>
+      <w:r>
+        <w:t xml:space="preserve">,</w:t>
+      </w:r>
+      <w:r>
+        <w:t xml:space="preserve"> </w:t>
+      </w:r>
+      <w:hyperlink r:id="rId108">
+        <w:r>
+          <w:rPr>
+            <w:rStyle w:val="Hyperlink"/>
+          </w:rPr>
+          <w:t xml:space="preserve">VPC</w:t>
+        </w:r>
+      </w:hyperlink>
+      <w:r>
+        <w:t xml:space="preserve">/</w:t>
+      </w:r>
+      <w:hyperlink r:id="rId109">
+        <w:r>
+          <w:rPr>
+            <w:rStyle w:val="Hyperlink"/>
+          </w:rPr>
+          <w:t xml:space="preserve">Network Design</w:t>
+        </w:r>
+      </w:hyperlink>
+      <w:r>
+        <w:t xml:space="preserve">,</w:t>
+      </w:r>
+      <w:r>
+        <w:t xml:space="preserve"> </w:t>
+      </w:r>
+      <w:hyperlink r:id="rId110">
+        <w:r>
+          <w:rPr>
+            <w:rStyle w:val="Hyperlink"/>
+          </w:rPr>
+          <w:t xml:space="preserve">VPNs</w:t>
+        </w:r>
+      </w:hyperlink>
+      <w:r>
+        <w:t xml:space="preserve">,</w:t>
+      </w:r>
+      <w:r>
+        <w:t xml:space="preserve"> </w:t>
+      </w:r>
+      <w:hyperlink r:id="rId111">
+        <w:r>
+          <w:rPr>
+            <w:rStyle w:val="Hyperlink"/>
+          </w:rPr>
+          <w:t xml:space="preserve">L4-L7 Load-Balancing</w:t>
         </w:r>
       </w:hyperlink>
     </w:p>
@@ -1424,7 +1802,7 @@
         <w:pStyle w:val="DefinitionTerm"/>
       </w:pPr>
       <w:r>
-        <w:t xml:space="preserve">Networking</w:t>
+        <w:t xml:space="preserve">Storage</w:t>
       </w:r>
     </w:p>
     <w:p>
@@ -1432,82 +1810,107 @@
         <w:pStyle w:val="Compact"/>
         <w:pStyle w:val="Definition"/>
       </w:pPr>
-      <w:hyperlink r:id="rId89">
-        <w:r>
-          <w:rPr>
-            <w:rStyle w:val="Hyperlink"/>
-          </w:rPr>
-          <w:t xml:space="preserve">TCP/IP</w:t>
-        </w:r>
-      </w:hyperlink>
-      <w:r>
-        <w:t xml:space="preserve"> </w:t>
-      </w:r>
-      <w:r>
-        <w:t xml:space="preserve">(IPv4 &amp; IPv6),</w:t>
-      </w:r>
-      <w:r>
-        <w:t xml:space="preserve"> </w:t>
-      </w:r>
-      <w:hyperlink r:id="rId90">
-        <w:r>
-          <w:rPr>
-            <w:rStyle w:val="Hyperlink"/>
-          </w:rPr>
-          <w:t xml:space="preserve">DNS</w:t>
-        </w:r>
-      </w:hyperlink>
-      <w:r>
-        <w:t xml:space="preserve">,</w:t>
-      </w:r>
-      <w:r>
-        <w:t xml:space="preserve"> </w:t>
-      </w:r>
-      <w:hyperlink r:id="rId91">
-        <w:r>
-          <w:rPr>
-            <w:rStyle w:val="Hyperlink"/>
-          </w:rPr>
-          <w:t xml:space="preserve">VPC</w:t>
+      <w:hyperlink r:id="rId112">
+        <w:r>
+          <w:rPr>
+            <w:rStyle w:val="Hyperlink"/>
+          </w:rPr>
+          <w:t xml:space="preserve">NFS</w:t>
+        </w:r>
+      </w:hyperlink>
+      <w:r>
+        <w:t xml:space="preserve">,</w:t>
+      </w:r>
+      <w:r>
+        <w:t xml:space="preserve"> </w:t>
+      </w:r>
+      <w:hyperlink r:id="rId113">
+        <w:r>
+          <w:rPr>
+            <w:rStyle w:val="Hyperlink"/>
+          </w:rPr>
+          <w:t xml:space="preserve">iSCSI</w:t>
+        </w:r>
+      </w:hyperlink>
+      <w:r>
+        <w:t xml:space="preserve">,</w:t>
+      </w:r>
+      <w:r>
+        <w:t xml:space="preserve"> </w:t>
+      </w:r>
+      <w:hyperlink r:id="rId114">
+        <w:r>
+          <w:rPr>
+            <w:rStyle w:val="Hyperlink"/>
+          </w:rPr>
+          <w:t xml:space="preserve">S3</w:t>
         </w:r>
       </w:hyperlink>
       <w:r>
         <w:t xml:space="preserve">/</w:t>
       </w:r>
-      <w:hyperlink r:id="rId92">
-        <w:r>
-          <w:rPr>
-            <w:rStyle w:val="Hyperlink"/>
-          </w:rPr>
-          <w:t xml:space="preserve">Network Design</w:t>
-        </w:r>
-      </w:hyperlink>
-      <w:r>
-        <w:t xml:space="preserve">,</w:t>
-      </w:r>
-      <w:r>
-        <w:t xml:space="preserve"> </w:t>
-      </w:r>
-      <w:hyperlink r:id="rId93">
-        <w:r>
-          <w:rPr>
-            <w:rStyle w:val="Hyperlink"/>
-          </w:rPr>
-          <w:t xml:space="preserve">VPNs</w:t>
-        </w:r>
-      </w:hyperlink>
-      <w:r>
-        <w:t xml:space="preserve">,</w:t>
-      </w:r>
-      <w:r>
-        <w:t xml:space="preserve"> </w:t>
-      </w:r>
-      <w:hyperlink r:id="rId94">
-        <w:r>
-          <w:rPr>
-            <w:rStyle w:val="Hyperlink"/>
-          </w:rPr>
-          <w:t xml:space="preserve">L4/L7 Load-Balancing</w:t>
+      <w:hyperlink r:id="rId115">
+        <w:r>
+          <w:rPr>
+            <w:rStyle w:val="Hyperlink"/>
+          </w:rPr>
+          <w:t xml:space="preserve">Swift</w:t>
+        </w:r>
+      </w:hyperlink>
+      <w:r>
+        <w:t xml:space="preserve">,</w:t>
+      </w:r>
+      <w:r>
+        <w:t xml:space="preserve"> </w:t>
+      </w:r>
+      <w:hyperlink r:id="rId116">
+        <w:r>
+          <w:rPr>
+            <w:rStyle w:val="Hyperlink"/>
+          </w:rPr>
+          <w:t xml:space="preserve">Dell Compellent</w:t>
+        </w:r>
+      </w:hyperlink>
+      <w:r>
+        <w:t xml:space="preserve">,</w:t>
+      </w:r>
+      <w:r>
+        <w:t xml:space="preserve"> </w:t>
+      </w:r>
+      <w:hyperlink r:id="rId117">
+        <w:r>
+          <w:rPr>
+            <w:rStyle w:val="Hyperlink"/>
+          </w:rPr>
+          <w:t xml:space="preserve">NetApp</w:t>
+        </w:r>
+      </w:hyperlink>
+      <w:r>
+        <w:t xml:space="preserve">,</w:t>
+      </w:r>
+      <w:r>
+        <w:t xml:space="preserve"> </w:t>
+      </w:r>
+      <w:hyperlink r:id="rId118">
+        <w:r>
+          <w:rPr>
+            <w:rStyle w:val="Hyperlink"/>
+          </w:rPr>
+          <w:t xml:space="preserve">HP StorageWorks</w:t>
+        </w:r>
+      </w:hyperlink>
+      <w:r>
+        <w:t xml:space="preserve">,</w:t>
+      </w:r>
+      <w:r>
+        <w:t xml:space="preserve"> </w:t>
+      </w:r>
+      <w:hyperlink r:id="rId119">
+        <w:r>
+          <w:rPr>
+            <w:rStyle w:val="Hyperlink"/>
+          </w:rPr>
+          <w:t xml:space="preserve">QuadStor</w:t>
         </w:r>
       </w:hyperlink>
     </w:p>
@@ -1516,7 +1919,7 @@
         <w:pStyle w:val="DefinitionTerm"/>
       </w:pPr>
       <w:r>
-        <w:t xml:space="preserve">Virtualization</w:t>
+        <w:t xml:space="preserve">Other</w:t>
       </w:r>
     </w:p>
     <w:p>
@@ -1524,63 +1927,74 @@
         <w:pStyle w:val="Compact"/>
         <w:pStyle w:val="Definition"/>
       </w:pPr>
-      <w:hyperlink r:id="rId95">
-        <w:r>
-          <w:rPr>
-            <w:rStyle w:val="Hyperlink"/>
-          </w:rPr>
-          <w:t xml:space="preserve">Citrix XenServer</w:t>
-        </w:r>
-      </w:hyperlink>
-      <w:r>
-        <w:t xml:space="preserve">,</w:t>
-      </w:r>
-      <w:r>
-        <w:t xml:space="preserve"> </w:t>
-      </w:r>
-      <w:hyperlink r:id="rId96">
-        <w:r>
-          <w:rPr>
-            <w:rStyle w:val="Hyperlink"/>
-          </w:rPr>
-          <w:t xml:space="preserve">KVM</w:t>
-        </w:r>
-      </w:hyperlink>
-      <w:r>
-        <w:t xml:space="preserve">,</w:t>
-      </w:r>
-      <w:r>
-        <w:t xml:space="preserve"> </w:t>
-      </w:r>
-      <w:hyperlink r:id="rId97">
-        <w:r>
-          <w:rPr>
-            <w:rStyle w:val="Hyperlink"/>
-          </w:rPr>
-          <w:t xml:space="preserve">Xen</w:t>
-        </w:r>
-      </w:hyperlink>
-      <w:r>
-        <w:t xml:space="preserve">,</w:t>
-      </w:r>
-      <w:r>
-        <w:t xml:space="preserve"> </w:t>
-      </w:r>
-      <w:hyperlink r:id="rId98">
-        <w:r>
-          <w:rPr>
-            <w:rStyle w:val="Hyperlink"/>
-          </w:rPr>
-          <w:t xml:space="preserve">Microsoft Hyper-V</w:t>
-        </w:r>
-      </w:hyperlink>
+      <w:r>
+        <w:t xml:space="preserve">See my</w:t>
+      </w:r>
+      <w:r>
+        <w:t xml:space="preserve"> </w:t>
+      </w:r>
+      <w:hyperlink r:id="rId120">
+        <w:r>
+          <w:rPr>
+            <w:rStyle w:val="Hyperlink"/>
+          </w:rPr>
+          <w:t xml:space="preserve">StackOverflow Developer Story</w:t>
+        </w:r>
+      </w:hyperlink>
+      <w:r>
+        <w:t xml:space="preserve"> </w:t>
+      </w:r>
+      <w:r>
+        <w:t xml:space="preserve">for</w:t>
+      </w:r>
+      <w:r>
+        <w:t xml:space="preserve"> </w:t>
+      </w:r>
+      <w:hyperlink r:id="rId121">
+        <w:r>
+          <w:rPr>
+            <w:rStyle w:val="Hyperlink"/>
+          </w:rPr>
+          <w:t xml:space="preserve">assessments</w:t>
+        </w:r>
+      </w:hyperlink>
+      <w:r>
+        <w:t xml:space="preserve"> </w:t>
+      </w:r>
+      <w:r>
+        <w:t xml:space="preserve">and</w:t>
+      </w:r>
+      <w:r>
+        <w:t xml:space="preserve"> </w:t>
+      </w:r>
+      <w:hyperlink r:id="rId122">
+        <w:r>
+          <w:rPr>
+            <w:rStyle w:val="Hyperlink"/>
+          </w:rPr>
+          <w:t xml:space="preserve">opensource work</w:t>
+        </w:r>
+      </w:hyperlink>
+      <w:r>
+        <w:t xml:space="preserve">.</w:t>
+      </w:r>
+    </w:p>
+    <w:p>
+      <w:pPr>
+        <w:pStyle w:val="Heading3"/>
+      </w:pPr>
+      <w:bookmarkStart w:id="123" w:name="professional-experience"/>
+      <w:r>
+        <w:t xml:space="preserve">Professional Experience</w:t>
+      </w:r>
+      <w:bookmarkEnd w:id="123"/>
     </w:p>
     <w:p>
       <w:pPr>
         <w:pStyle w:val="DefinitionTerm"/>
       </w:pPr>
       <w:r>
-        <w:t xml:space="preserve">Hardware</w:t>
+        <w:t xml:space="preserve">Aug 2017 → Present</w:t>
       </w:r>
     </w:p>
     <w:p>
@@ -1588,67 +2002,99 @@
         <w:pStyle w:val="Compact"/>
         <w:pStyle w:val="Definition"/>
       </w:pPr>
-      <w:r>
-        <w:t xml:space="preserve">Dell</w:t>
-      </w:r>
-      <w:r>
-        <w:t xml:space="preserve"> </w:t>
-      </w:r>
-      <w:hyperlink r:id="rId99">
-        <w:r>
-          <w:rPr>
-            <w:rStyle w:val="Hyperlink"/>
-          </w:rPr>
-          <w:t xml:space="preserve">PowerEdge</w:t>
-        </w:r>
-      </w:hyperlink>
-      <w:r>
-        <w:t xml:space="preserve">,</w:t>
-      </w:r>
-      <w:r>
-        <w:t xml:space="preserve"> </w:t>
-      </w:r>
-      <w:r>
-        <w:t xml:space="preserve">HP</w:t>
-      </w:r>
-      <w:r>
-        <w:t xml:space="preserve"> </w:t>
-      </w:r>
-      <w:hyperlink r:id="rId100">
-        <w:r>
-          <w:rPr>
-            <w:rStyle w:val="Hyperlink"/>
-          </w:rPr>
-          <w:t xml:space="preserve">Proliant</w:t>
-        </w:r>
-      </w:hyperlink>
-      <w:r>
-        <w:t xml:space="preserve">,</w:t>
-      </w:r>
-      <w:r>
-        <w:t xml:space="preserve"> </w:t>
-      </w:r>
-      <w:r>
-        <w:t xml:space="preserve">HP</w:t>
-      </w:r>
-      <w:r>
-        <w:t xml:space="preserve"> </w:t>
-      </w:r>
-      <w:hyperlink r:id="rId101">
-        <w:r>
-          <w:rPr>
-            <w:rStyle w:val="Hyperlink"/>
-          </w:rPr>
-          <w:t xml:space="preserve">BladeSystem</w:t>
-        </w:r>
-      </w:hyperlink>
+      <w:hyperlink r:id="rId124">
+        <w:r>
+          <w:rPr>
+            <w:rStyle w:val="Hyperlink"/>
+          </w:rPr>
+          <w:t xml:space="preserve">Deutsche Telekom Pan-Net</w:t>
+        </w:r>
+      </w:hyperlink>
+      <w:r>
+        <w:t xml:space="preserve"> </w:t>
+      </w:r>
+      <w:r>
+        <w:t xml:space="preserve">◦ Bratislava, Slovakia</w:t>
+      </w:r>
+    </w:p>
+    <w:p>
+      <w:pPr>
+        <w:pStyle w:val="FirstParagraph"/>
+      </w:pPr>
+      <w:hyperlink r:id="rId125">
+        <w:r>
+          <w:rPr>
+            <w:rStyle w:val="Hyperlink"/>
+          </w:rPr>
+          <w:t xml:space="preserve">pan-net.cloud</w:t>
+        </w:r>
+      </w:hyperlink>
+      <w:r>
+        <w:t xml:space="preserve"> </w:t>
+      </w:r>
+      <w:r>
+        <w:t xml:space="preserve">provides a pan-european cloud platform</w:t>
+      </w:r>
+      <w:r>
+        <w:t xml:space="preserve"> </w:t>
+      </w:r>
+      <w:r>
+        <w:t xml:space="preserve">and infrastructure services to partners and affiliates in the wider</w:t>
+      </w:r>
+      <w:r>
+        <w:t xml:space="preserve"> </w:t>
+      </w:r>
+      <w:hyperlink r:id="rId126">
+        <w:r>
+          <w:rPr>
+            <w:rStyle w:val="Hyperlink"/>
+          </w:rPr>
+          <w:t xml:space="preserve">Deutsche Telekom</w:t>
+        </w:r>
+      </w:hyperlink>
+      <w:r>
+        <w:t xml:space="preserve"> </w:t>
+      </w:r>
+      <w:r>
+        <w:t xml:space="preserve">group.</w:t>
+      </w:r>
+      <w:r>
+        <w:t xml:space="preserve"> </w:t>
+      </w:r>
+      <w:r>
+        <w:t xml:space="preserve">Being both a platform for</w:t>
+      </w:r>
+      <w:r>
+        <w:t xml:space="preserve"> </w:t>
+      </w:r>
+      <w:r>
+        <w:t xml:space="preserve">specialised Network Technology Services (Voice, Video &amp; Data) and</w:t>
+      </w:r>
+      <w:r>
+        <w:t xml:space="preserve"> </w:t>
+      </w:r>
+      <w:r>
+        <w:t xml:space="preserve">general-purpose/IT cloud workloads,</w:t>
+      </w:r>
+      <w:r>
+        <w:t xml:space="preserve"> </w:t>
+      </w:r>
+      <w:r>
+        <w:t xml:space="preserve">Pan-Net uses best-of-breed cloud technologies</w:t>
+      </w:r>
+      <w:r>
+        <w:t xml:space="preserve"> </w:t>
+      </w:r>
+      <w:r>
+        <w:t xml:space="preserve">to evolve the group’s product lines.</w:t>
+      </w:r>
     </w:p>
     <w:p>
       <w:pPr>
         <w:pStyle w:val="DefinitionTerm"/>
       </w:pPr>
       <w:r>
-        <w:t xml:space="preserve">Storage</w:t>
+        <w:t xml:space="preserve">Jun 2019 → Present</w:t>
       </w:r>
     </w:p>
     <w:p>
@@ -1657,269 +2103,7 @@
         <w:pStyle w:val="Definition"/>
       </w:pPr>
       <w:r>
-        <w:t xml:space="preserve">NFS,</w:t>
-      </w:r>
-      <w:r>
-        <w:t xml:space="preserve"> </w:t>
-      </w:r>
-      <w:r>
-        <w:t xml:space="preserve">iSCSI,</w:t>
-      </w:r>
-      <w:r>
-        <w:t xml:space="preserve"> </w:t>
-      </w:r>
-      <w:hyperlink r:id="rId102">
-        <w:r>
-          <w:rPr>
-            <w:rStyle w:val="Hyperlink"/>
-          </w:rPr>
-          <w:t xml:space="preserve">Swift</w:t>
-        </w:r>
-      </w:hyperlink>
-      <w:r>
-        <w:t xml:space="preserve">/</w:t>
-      </w:r>
-      <w:hyperlink r:id="rId103">
-        <w:r>
-          <w:rPr>
-            <w:rStyle w:val="Hyperlink"/>
-          </w:rPr>
-          <w:t xml:space="preserve">S3</w:t>
-        </w:r>
-      </w:hyperlink>
-      <w:r>
-        <w:t xml:space="preserve">,</w:t>
-      </w:r>
-      <w:r>
-        <w:t xml:space="preserve"> </w:t>
-      </w:r>
-      <w:r>
-        <w:t xml:space="preserve">Dell</w:t>
-      </w:r>
-      <w:r>
-        <w:t xml:space="preserve"> </w:t>
-      </w:r>
-      <w:hyperlink r:id="rId104">
-        <w:r>
-          <w:rPr>
-            <w:rStyle w:val="Hyperlink"/>
-          </w:rPr>
-          <w:t xml:space="preserve">Compellent</w:t>
-        </w:r>
-      </w:hyperlink>
-      <w:r>
-        <w:t xml:space="preserve">,</w:t>
-      </w:r>
-      <w:r>
-        <w:t xml:space="preserve"> </w:t>
-      </w:r>
-      <w:hyperlink r:id="rId105">
-        <w:r>
-          <w:rPr>
-            <w:rStyle w:val="Hyperlink"/>
-          </w:rPr>
-          <w:t xml:space="preserve">NetApp</w:t>
-        </w:r>
-      </w:hyperlink>
-      <w:r>
-        <w:t xml:space="preserve">,</w:t>
-      </w:r>
-      <w:r>
-        <w:t xml:space="preserve"> </w:t>
-      </w:r>
-      <w:hyperlink r:id="rId106">
-        <w:r>
-          <w:rPr>
-            <w:rStyle w:val="Hyperlink"/>
-          </w:rPr>
-          <w:t xml:space="preserve">HP StorageWorks</w:t>
-        </w:r>
-      </w:hyperlink>
-    </w:p>
-    <w:p>
-      <w:pPr>
-        <w:pStyle w:val="DefinitionTerm"/>
-      </w:pPr>
-      <w:r>
-        <w:t xml:space="preserve">Other</w:t>
-      </w:r>
-    </w:p>
-    <w:p>
-      <w:pPr>
-        <w:pStyle w:val="Compact"/>
-        <w:pStyle w:val="Definition"/>
-      </w:pPr>
-      <w:r>
-        <w:t xml:space="preserve">See my</w:t>
-      </w:r>
-      <w:r>
-        <w:t xml:space="preserve"> </w:t>
-      </w:r>
-      <w:hyperlink r:id="rId107">
-        <w:r>
-          <w:rPr>
-            <w:rStyle w:val="Hyperlink"/>
-          </w:rPr>
-          <w:t xml:space="preserve">StackOverflow Developer Story</w:t>
-        </w:r>
-      </w:hyperlink>
-      <w:r>
-        <w:t xml:space="preserve"> </w:t>
-      </w:r>
-      <w:r>
-        <w:t xml:space="preserve">for</w:t>
-      </w:r>
-      <w:r>
-        <w:t xml:space="preserve"> </w:t>
-      </w:r>
-      <w:hyperlink r:id="rId108">
-        <w:r>
-          <w:rPr>
-            <w:rStyle w:val="Hyperlink"/>
-          </w:rPr>
-          <w:t xml:space="preserve">assessments</w:t>
-        </w:r>
-      </w:hyperlink>
-      <w:r>
-        <w:t xml:space="preserve"> </w:t>
-      </w:r>
-      <w:r>
-        <w:t xml:space="preserve">and</w:t>
-      </w:r>
-      <w:r>
-        <w:t xml:space="preserve"> </w:t>
-      </w:r>
-      <w:hyperlink r:id="rId109">
-        <w:r>
-          <w:rPr>
-            <w:rStyle w:val="Hyperlink"/>
-          </w:rPr>
-          <w:t xml:space="preserve">opensource work</w:t>
-        </w:r>
-      </w:hyperlink>
-      <w:r>
-        <w:t xml:space="preserve">.</w:t>
-      </w:r>
-    </w:p>
-    <w:p>
-      <w:pPr>
-        <w:pStyle w:val="Heading3"/>
-      </w:pPr>
-      <w:bookmarkStart w:id="110" w:name="professional-experience"/>
-      <w:r>
-        <w:t xml:space="preserve">Professional Experience</w:t>
-      </w:r>
-      <w:bookmarkEnd w:id="110"/>
-    </w:p>
-    <w:p>
-      <w:pPr>
-        <w:pStyle w:val="DefinitionTerm"/>
-      </w:pPr>
-      <w:r>
-        <w:t xml:space="preserve">Aug 2017 → Present</w:t>
-      </w:r>
-    </w:p>
-    <w:p>
-      <w:pPr>
-        <w:pStyle w:val="Compact"/>
-        <w:pStyle w:val="Definition"/>
-      </w:pPr>
-      <w:hyperlink r:id="rId111">
-        <w:r>
-          <w:rPr>
-            <w:rStyle w:val="Hyperlink"/>
-          </w:rPr>
-          <w:t xml:space="preserve">Deutsche Telekom Pan-Net</w:t>
-        </w:r>
-      </w:hyperlink>
-      <w:r>
-        <w:t xml:space="preserve"> </w:t>
-      </w:r>
-      <w:r>
-        <w:t xml:space="preserve">◦ Bratislava, Slovakia</w:t>
-      </w:r>
-    </w:p>
-    <w:p>
-      <w:pPr>
-        <w:pStyle w:val="FirstParagraph"/>
-      </w:pPr>
-      <w:hyperlink r:id="rId112">
-        <w:r>
-          <w:rPr>
-            <w:rStyle w:val="Hyperlink"/>
-          </w:rPr>
-          <w:t xml:space="preserve">pan-net.cloud</w:t>
-        </w:r>
-      </w:hyperlink>
-      <w:r>
-        <w:t xml:space="preserve"> </w:t>
-      </w:r>
-      <w:r>
-        <w:t xml:space="preserve">provides a pan-european cloud platform</w:t>
-      </w:r>
-      <w:r>
-        <w:t xml:space="preserve"> </w:t>
-      </w:r>
-      <w:r>
-        <w:t xml:space="preserve">and infrastructure services to partners and affiliates in the wider</w:t>
-      </w:r>
-      <w:r>
-        <w:t xml:space="preserve"> </w:t>
-      </w:r>
-      <w:hyperlink r:id="rId113">
-        <w:r>
-          <w:rPr>
-            <w:rStyle w:val="Hyperlink"/>
-          </w:rPr>
-          <w:t xml:space="preserve">Deutsche Telekom</w:t>
-        </w:r>
-      </w:hyperlink>
-      <w:r>
-        <w:t xml:space="preserve"> </w:t>
-      </w:r>
-      <w:r>
-        <w:t xml:space="preserve">group.</w:t>
-      </w:r>
-      <w:r>
-        <w:t xml:space="preserve"> </w:t>
-      </w:r>
-      <w:r>
-        <w:t xml:space="preserve">Providing a platform for specialised Network Technology Services</w:t>
-      </w:r>
-      <w:r>
-        <w:t xml:space="preserve"> </w:t>
-      </w:r>
-      <w:r>
-        <w:t xml:space="preserve">(Voice, Video &amp; Data) and general-purpose IT/Cloud-Native workloads,</w:t>
-      </w:r>
-      <w:r>
-        <w:t xml:space="preserve"> </w:t>
-      </w:r>
-      <w:r>
-        <w:t xml:space="preserve">Pan-Net uses best-of-breed cloud technologies to support backend</w:t>
-      </w:r>
-      <w:r>
-        <w:t xml:space="preserve"> </w:t>
-      </w:r>
-      <w:r>
-        <w:t xml:space="preserve">IaaS/PaaS/SaaS for the Deutsche Telecom product lines.</w:t>
-      </w:r>
-    </w:p>
-    <w:p>
-      <w:pPr>
-        <w:pStyle w:val="DefinitionTerm"/>
-      </w:pPr>
-      <w:r>
-        <w:t xml:space="preserve">Jun 2019 → Present</w:t>
-      </w:r>
-    </w:p>
-    <w:p>
-      <w:pPr>
-        <w:pStyle w:val="Compact"/>
-        <w:pStyle w:val="Definition"/>
-      </w:pPr>
-      <w:r>
-        <w:t xml:space="preserve">Technical Lead/Cloud Infrastructure Engineer, IT PaaS, Pan-Net Cloud</w:t>
+        <w:t xml:space="preserve">Cloud Infrastructure Engineer/Technical Lead, IT PaaS, Pan-Net Cloud</w:t>
       </w:r>
     </w:p>
     <w:p>
@@ -2014,43 +2198,88 @@
         </w:numPr>
       </w:pPr>
       <w:r>
-        <w:t xml:space="preserve">As a Technical Lead:</w:t>
-      </w:r>
-      <w:r>
-        <w:t xml:space="preserve"> </w:t>
-      </w:r>
-      <w:r>
-        <w:t xml:space="preserve">Working closely with Product Owners and peers across units -</w:t>
-      </w:r>
-      <w:r>
-        <w:t xml:space="preserve"> </w:t>
-      </w:r>
-      <w:r>
-        <w:t xml:space="preserve">Agile product roadmap alignment,</w:t>
-      </w:r>
-      <w:r>
-        <w:t xml:space="preserve"> </w:t>
-      </w:r>
-      <w:r>
-        <w:t xml:space="preserve">breakdown of business requirements into user/job stories in product backlogs,</w:t>
-      </w:r>
-      <w:r>
-        <w:t xml:space="preserve"> </w:t>
-      </w:r>
-      <w:r>
-        <w:t xml:space="preserve">technical solution research &amp; development,</w:t>
-      </w:r>
-      <w:r>
-        <w:t xml:space="preserve"> </w:t>
-      </w:r>
-      <w:r>
-        <w:t xml:space="preserve">sprint scheduling,</w:t>
-      </w:r>
-      <w:r>
-        <w:t xml:space="preserve"> </w:t>
-      </w:r>
-      <w:r>
-        <w:t xml:space="preserve">solution reviews.</w:t>
+        <w:t xml:space="preserve">As an Infrastructure Engineer:</w:t>
+      </w:r>
+      <w:r>
+        <w:t xml:space="preserve"> </w:t>
+      </w:r>
+      <w:r>
+        <w:t xml:space="preserve">Participating in team scrums to develop, deliver and advance PaaS offerings</w:t>
+      </w:r>
+      <w:r>
+        <w:t xml:space="preserve"> </w:t>
+      </w:r>
+      <w:r>
+        <w:t xml:space="preserve">in an</w:t>
+      </w:r>
+      <w:r>
+        <w:t xml:space="preserve"> </w:t>
+      </w:r>
+      <w:r>
+        <w:rPr>
+          <w:i/>
+        </w:rPr>
+        <w:t xml:space="preserve">aaS</w:t>
+      </w:r>
+      <w:r>
+        <w:t xml:space="preserve"> </w:t>
+      </w:r>
+      <w:r>
+        <w:t xml:space="preserve">fashion to complement and enrich the Openstack IaaS</w:t>
+      </w:r>
+      <w:r>
+        <w:t xml:space="preserve"> </w:t>
+      </w:r>
+      <w:r>
+        <w:t xml:space="preserve">(e.g.</w:t>
+      </w:r>
+      <w:r>
+        <w:t xml:space="preserve"> </w:t>
+      </w:r>
+      <w:r>
+        <w:t xml:space="preserve">DBaaS,</w:t>
+      </w:r>
+      <w:r>
+        <w:t xml:space="preserve"> </w:t>
+      </w:r>
+      <w:r>
+        <w:t xml:space="preserve">LBaaS,</w:t>
+      </w:r>
+      <w:r>
+        <w:t xml:space="preserve"> </w:t>
+      </w:r>
+      <w:r>
+        <w:t xml:space="preserve">FaaS,</w:t>
+      </w:r>
+      <w:r>
+        <w:t xml:space="preserve"> </w:t>
+      </w:r>
+      <w:r>
+        <w:t xml:space="preserve">Big Data/NoSQL,</w:t>
+      </w:r>
+      <w:r>
+        <w:t xml:space="preserve"> </w:t>
+      </w:r>
+      <w:r>
+        <w:t xml:space="preserve">Service Monitoring,</w:t>
+      </w:r>
+      <w:r>
+        <w:t xml:space="preserve"> </w:t>
+      </w:r>
+      <w:r>
+        <w:t xml:space="preserve">Log Management,</w:t>
+      </w:r>
+      <w:r>
+        <w:t xml:space="preserve"> </w:t>
+      </w:r>
+      <w:r>
+        <w:t xml:space="preserve">Data Archival,</w:t>
+      </w:r>
+      <w:r>
+        <w:t xml:space="preserve"> </w:t>
+      </w:r>
+      <w:r>
+        <w:t xml:space="preserve">Disaster Recovery).</w:t>
       </w:r>
     </w:p>
     <w:p>
@@ -2062,88 +2291,43 @@
         </w:numPr>
       </w:pPr>
       <w:r>
-        <w:t xml:space="preserve">As an Infrastructure Engineer:</w:t>
-      </w:r>
-      <w:r>
-        <w:t xml:space="preserve"> </w:t>
-      </w:r>
-      <w:r>
-        <w:t xml:space="preserve">Participating in team scrums to develop, deliver and advance PaaS offerings</w:t>
-      </w:r>
-      <w:r>
-        <w:t xml:space="preserve"> </w:t>
-      </w:r>
-      <w:r>
-        <w:t xml:space="preserve">in an</w:t>
-      </w:r>
-      <w:r>
-        <w:t xml:space="preserve"> </w:t>
-      </w:r>
-      <w:r>
-        <w:rPr>
-          <w:i/>
-        </w:rPr>
-        <w:t xml:space="preserve">aaS</w:t>
-      </w:r>
-      <w:r>
-        <w:t xml:space="preserve"> </w:t>
-      </w:r>
-      <w:r>
-        <w:t xml:space="preserve">fashion to complement and enrich the Openstack IaaS</w:t>
-      </w:r>
-      <w:r>
-        <w:t xml:space="preserve"> </w:t>
-      </w:r>
-      <w:r>
-        <w:t xml:space="preserve">(e.g.</w:t>
-      </w:r>
-      <w:r>
-        <w:t xml:space="preserve"> </w:t>
-      </w:r>
-      <w:r>
-        <w:t xml:space="preserve">DBaaS,</w:t>
-      </w:r>
-      <w:r>
-        <w:t xml:space="preserve"> </w:t>
-      </w:r>
-      <w:r>
-        <w:t xml:space="preserve">LBaaS,</w:t>
-      </w:r>
-      <w:r>
-        <w:t xml:space="preserve"> </w:t>
-      </w:r>
-      <w:r>
-        <w:t xml:space="preserve">FaaS,</w:t>
-      </w:r>
-      <w:r>
-        <w:t xml:space="preserve"> </w:t>
-      </w:r>
-      <w:r>
-        <w:t xml:space="preserve">Big Data/NoSQL,</w:t>
-      </w:r>
-      <w:r>
-        <w:t xml:space="preserve"> </w:t>
-      </w:r>
-      <w:r>
-        <w:t xml:space="preserve">Service Monitoring,</w:t>
-      </w:r>
-      <w:r>
-        <w:t xml:space="preserve"> </w:t>
-      </w:r>
-      <w:r>
-        <w:t xml:space="preserve">Log Management,</w:t>
-      </w:r>
-      <w:r>
-        <w:t xml:space="preserve"> </w:t>
-      </w:r>
-      <w:r>
-        <w:t xml:space="preserve">Data Archival,</w:t>
-      </w:r>
-      <w:r>
-        <w:t xml:space="preserve"> </w:t>
-      </w:r>
-      <w:r>
-        <w:t xml:space="preserve">Disaster Recovery).</w:t>
+        <w:t xml:space="preserve">As a Technical Lead:</w:t>
+      </w:r>
+      <w:r>
+        <w:t xml:space="preserve"> </w:t>
+      </w:r>
+      <w:r>
+        <w:t xml:space="preserve">PaaS architecture definition,</w:t>
+      </w:r>
+      <w:r>
+        <w:t xml:space="preserve"> </w:t>
+      </w:r>
+      <w:r>
+        <w:t xml:space="preserve">agile roadmap alignment,</w:t>
+      </w:r>
+      <w:r>
+        <w:t xml:space="preserve"> </w:t>
+      </w:r>
+      <w:r>
+        <w:t xml:space="preserve">dependency management,</w:t>
+      </w:r>
+      <w:r>
+        <w:t xml:space="preserve"> </w:t>
+      </w:r>
+      <w:r>
+        <w:t xml:space="preserve">backlog prioritization,</w:t>
+      </w:r>
+      <w:r>
+        <w:t xml:space="preserve"> </w:t>
+      </w:r>
+      <w:r>
+        <w:t xml:space="preserve">sprint scheduling,</w:t>
+      </w:r>
+      <w:r>
+        <w:t xml:space="preserve"> </w:t>
+      </w:r>
+      <w:r>
+        <w:t xml:space="preserve">solution exploration/review.</w:t>
       </w:r>
     </w:p>
     <w:p>
@@ -2196,7 +2380,7 @@
         <w:pStyle w:val="Definition"/>
       </w:pPr>
       <w:r>
-        <w:t xml:space="preserve">Cloud Infrastructure Engineer, NFVI CI/CD, Pan-Net NFVI</w:t>
+        <w:t xml:space="preserve">Cloud Infrastructure Engineer, NFVI DevOps, Pan-Net NFVI</w:t>
       </w:r>
     </w:p>
     <w:p>
@@ -2303,31 +2487,19 @@
         </w:numPr>
       </w:pPr>
       <w:r>
-        <w:t xml:space="preserve">Member of the team tasked with the design, implementation and DevOps of</w:t>
-      </w:r>
-      <w:r>
-        <w:t xml:space="preserve"> </w:t>
-      </w:r>
-      <w:r>
-        <w:t xml:space="preserve">distributed highly-available CI/CD/CT services</w:t>
-      </w:r>
-      <w:r>
-        <w:t xml:space="preserve"> </w:t>
-      </w:r>
-      <w:r>
-        <w:t xml:space="preserve">(i.e. Gitlab CI/CD, Job Runners, Binary Repositories, Library Code)</w:t>
-      </w:r>
-      <w:r>
-        <w:t xml:space="preserve"> </w:t>
-      </w:r>
-      <w:r>
-        <w:t xml:space="preserve">that sustain the IaC and Continuous Delivery activities of</w:t>
-      </w:r>
-      <w:r>
-        <w:t xml:space="preserve"> </w:t>
-      </w:r>
-      <w:r>
-        <w:t xml:space="preserve">Pan-Net platform services.</w:t>
+        <w:t xml:space="preserve">DevOps of CI/CD/CT services</w:t>
+      </w:r>
+      <w:r>
+        <w:t xml:space="preserve"> </w:t>
+      </w:r>
+      <w:r>
+        <w:t xml:space="preserve">(i.e. Gitlab CI/Runners, Binary Repositories, Library Code)</w:t>
+      </w:r>
+      <w:r>
+        <w:t xml:space="preserve"> </w:t>
+      </w:r>
+      <w:r>
+        <w:t xml:space="preserve">to sustain IaC and Continuous Delivery activities of the platform.</w:t>
       </w:r>
     </w:p>
     <w:p>
@@ -2339,25 +2511,19 @@
         </w:numPr>
       </w:pPr>
       <w:r>
-        <w:t xml:space="preserve">Supporting service delivery teams in consultation and design of CI/CD pipelines,</w:t>
-      </w:r>
-      <w:r>
-        <w:t xml:space="preserve"> </w:t>
-      </w:r>
-      <w:r>
-        <w:t xml:space="preserve">git branching and release models,</w:t>
-      </w:r>
-      <w:r>
-        <w:t xml:space="preserve"> </w:t>
-      </w:r>
-      <w:r>
-        <w:t xml:space="preserve">Dev(Sec|Test)Ops processes,</w:t>
-      </w:r>
-      <w:r>
-        <w:t xml:space="preserve"> </w:t>
-      </w:r>
-      <w:r>
-        <w:t xml:space="preserve">Application Lifecycle &amp; Orchestration.</w:t>
+        <w:t xml:space="preserve">Consultation and design of</w:t>
+      </w:r>
+      <w:r>
+        <w:t xml:space="preserve"> </w:t>
+      </w:r>
+      <w:r>
+        <w:t xml:space="preserve">VNF service delivery CI/CD pipelines,</w:t>
+      </w:r>
+      <w:r>
+        <w:t xml:space="preserve"> </w:t>
+      </w:r>
+      <w:r>
+        <w:t xml:space="preserve">branching and release models.</w:t>
       </w:r>
     </w:p>
     <w:p>
@@ -2374,7 +2540,7 @@
         <w:pStyle w:val="Definition"/>
       </w:pPr>
       <w:r>
-        <w:t xml:space="preserve">Cloud Infrastructure Engineer, NFVI Application Orchestration, Pan-Net NFVI</w:t>
+        <w:t xml:space="preserve">Cloud Infrastructure Engineer, Application Orchestration, Pan-Net NFVI</w:t>
       </w:r>
     </w:p>
     <w:p>
@@ -2439,43 +2605,13 @@
         </w:numPr>
       </w:pPr>
       <w:r>
-        <w:t xml:space="preserve">Part of team tasked with developing the Pan-Net VNF Orchestration engines and</w:t>
-      </w:r>
-      <w:r>
-        <w:t xml:space="preserve"> </w:t>
-      </w:r>
-      <w:r>
-        <w:t xml:space="preserve">best-practices around VNF Lifecycle Management (Instantiation, Upgrades,</w:t>
-      </w:r>
-      <w:r>
-        <w:t xml:space="preserve"> </w:t>
-      </w:r>
-      <w:r>
-        <w:t xml:space="preserve">Auto-Healing, Scale in/out, etc).</w:t>
-      </w:r>
-    </w:p>
-    <w:p>
-      <w:pPr>
-        <w:pStyle w:val="Compact"/>
-        <w:numPr>
-          <w:numId w:val="1004"/>
-          <w:ilvl w:val="0"/>
-        </w:numPr>
-      </w:pPr>
-      <w:r>
-        <w:t xml:space="preserve">Participating in product design workshops, scrum &amp; sprint activities.</w:t>
-      </w:r>
-      <w:r>
-        <w:t xml:space="preserve"> </w:t>
-      </w:r>
-      <w:r>
-        <w:t xml:space="preserve">Designing VNF orchestration solutions and automation worklows on OpenStack,</w:t>
-      </w:r>
-      <w:r>
-        <w:t xml:space="preserve"> </w:t>
-      </w:r>
-      <w:r>
-        <w:t xml:space="preserve">CI/CD, systems testing, releases.</w:t>
+        <w:t xml:space="preserve">Development of VNF Orchestrator and practices for</w:t>
+      </w:r>
+      <w:r>
+        <w:t xml:space="preserve"> </w:t>
+      </w:r>
+      <w:r>
+        <w:t xml:space="preserve">VNF Onboarding and Lifecycle Management.</w:t>
       </w:r>
     </w:p>
     <w:p>
@@ -2498,7 +2634,7 @@
         <w:pStyle w:val="Compact"/>
         <w:pStyle w:val="Definition"/>
       </w:pPr>
-      <w:hyperlink r:id="rId114">
+      <w:hyperlink r:id="rId127">
         <w:r>
           <w:rPr>
             <w:rStyle w:val="Hyperlink"/>
@@ -2517,7 +2653,7 @@
       <w:pPr>
         <w:pStyle w:val="FirstParagraph"/>
       </w:pPr>
-      <w:hyperlink r:id="rId114">
+      <w:hyperlink r:id="rId127">
         <w:r>
           <w:rPr>
             <w:rStyle w:val="Hyperlink"/>
@@ -2737,22 +2873,13 @@
         <w:t xml:space="preserve"> </w:t>
       </w:r>
       <w:r>
-        <w:rPr>
-          <w:i/>
-        </w:rPr>
-        <w:t xml:space="preserve">Lift-and-shift</w:t>
-      </w:r>
-      <w:r>
-        <w:t xml:space="preserve"> </w:t>
-      </w:r>
-      <w:r>
-        <w:t xml:space="preserve">platform to public cloud (AWS),</w:t>
-      </w:r>
-      <w:r>
-        <w:t xml:space="preserve"> </w:t>
-      </w:r>
-      <w:r>
-        <w:t xml:space="preserve">improving cloud integration &amp; efficiency/scalability,</w:t>
+        <w:t xml:space="preserve">Lift-and-shift platform to AWS,</w:t>
+      </w:r>
+      <w:r>
+        <w:t xml:space="preserve"> </w:t>
+      </w:r>
+      <w:r>
+        <w:t xml:space="preserve">improving cloud integrations &amp; efficiency,</w:t>
       </w:r>
       <w:r>
         <w:t xml:space="preserve"> </w:t>
@@ -2800,7 +2927,7 @@
         <w:t xml:space="preserve"> </w:t>
       </w:r>
       <w:r>
-        <w:t xml:space="preserve">communications.</w:t>
+        <w:t xml:space="preserve">incident/RCA transparency.</w:t>
       </w:r>
     </w:p>
     <w:p>
@@ -2865,7 +2992,7 @@
         <w:pStyle w:val="Compact"/>
         <w:pStyle w:val="Definition"/>
       </w:pPr>
-      <w:hyperlink r:id="rId115">
+      <w:hyperlink r:id="rId128">
         <w:r>
           <w:rPr>
             <w:rStyle w:val="Hyperlink"/>
@@ -2884,7 +3011,7 @@
       <w:pPr>
         <w:pStyle w:val="FirstParagraph"/>
       </w:pPr>
-      <w:hyperlink r:id="rId115">
+      <w:hyperlink r:id="rId128">
         <w:r>
           <w:rPr>
             <w:rStyle w:val="Hyperlink"/>
@@ -2942,7 +3069,7 @@
       <w:r>
         <w:t xml:space="preserve"> </w:t>
       </w:r>
-      <w:hyperlink r:id="rId116">
+      <w:hyperlink r:id="rId129">
         <w:r>
           <w:rPr>
             <w:rStyle w:val="Hyperlink"/>
@@ -2956,7 +3083,7 @@
       <w:r>
         <w:t xml:space="preserve"> </w:t>
       </w:r>
-      <w:hyperlink r:id="rId117">
+      <w:hyperlink r:id="rId130">
         <w:r>
           <w:rPr>
             <w:rStyle w:val="Hyperlink"/>
@@ -3113,7 +3240,7 @@
       <w:r>
         <w:t xml:space="preserve">(</w:t>
       </w:r>
-      <w:hyperlink r:id="rId118">
+      <w:hyperlink r:id="rId131">
         <w:r>
           <w:rPr>
             <w:rStyle w:val="Hyperlink"/>
@@ -3124,7 +3251,7 @@
       <w:r>
         <w:t xml:space="preserve">/</w:t>
       </w:r>
-      <w:hyperlink r:id="rId119">
+      <w:hyperlink r:id="rId132">
         <w:r>
           <w:rPr>
             <w:rStyle w:val="Hyperlink"/>
@@ -3204,7 +3331,7 @@
       <w:r>
         <w:t xml:space="preserve"> </w:t>
       </w:r>
-      <w:hyperlink r:id="rId120">
+      <w:hyperlink r:id="rId133">
         <w:r>
           <w:rPr>
             <w:rStyle w:val="Hyperlink"/>
@@ -3257,7 +3384,7 @@
       <w:r>
         <w:t xml:space="preserve"> </w:t>
       </w:r>
-      <w:hyperlink r:id="rId121">
+      <w:hyperlink r:id="rId134">
         <w:r>
           <w:rPr>
             <w:rStyle w:val="Hyperlink"/>
@@ -3300,7 +3427,7 @@
       <w:r>
         <w:t xml:space="preserve"> </w:t>
       </w:r>
-      <w:hyperlink r:id="rId116">
+      <w:hyperlink r:id="rId129">
         <w:r>
           <w:rPr>
             <w:rStyle w:val="Hyperlink"/>
@@ -3314,7 +3441,7 @@
       <w:r>
         <w:t xml:space="preserve"> </w:t>
       </w:r>
-      <w:hyperlink r:id="rId117">
+      <w:hyperlink r:id="rId130">
         <w:r>
           <w:rPr>
             <w:rStyle w:val="Hyperlink"/>
@@ -3354,7 +3481,7 @@
       <w:r>
         <w:t xml:space="preserve"> </w:t>
       </w:r>
-      <w:hyperlink r:id="rId117">
+      <w:hyperlink r:id="rId130">
         <w:r>
           <w:rPr>
             <w:rStyle w:val="Hyperlink"/>
@@ -3439,7 +3566,7 @@
         <w:pStyle w:val="Compact"/>
         <w:pStyle w:val="Definition"/>
       </w:pPr>
-      <w:hyperlink r:id="rId122">
+      <w:hyperlink r:id="rId135">
         <w:r>
           <w:rPr>
             <w:rStyle w:val="Hyperlink"/>
@@ -3535,11 +3662,11 @@
       <w:pPr>
         <w:pStyle w:val="Heading3"/>
       </w:pPr>
-      <w:bookmarkStart w:id="123" w:name="education"/>
+      <w:bookmarkStart w:id="136" w:name="education"/>
       <w:r>
         <w:t xml:space="preserve">Education</w:t>
       </w:r>
-      <w:bookmarkEnd w:id="123"/>
+      <w:bookmarkEnd w:id="136"/>
     </w:p>
     <w:p>
       <w:pPr>
@@ -3554,21 +3681,21 @@
         <w:pStyle w:val="Compact"/>
         <w:pStyle w:val="Definition"/>
       </w:pPr>
-      <w:hyperlink r:id="rId124">
-        <w:r>
-          <w:rPr>
-            <w:rStyle w:val="Hyperlink"/>
-          </w:rPr>
-          <w:t xml:space="preserve">BSc (Hons.) Computer Networks</w:t>
-        </w:r>
-      </w:hyperlink>
-      <w:r>
-        <w:t xml:space="preserve">,</w:t>
-      </w:r>
-      <w:r>
-        <w:t xml:space="preserve"> </w:t>
-      </w:r>
-      <w:hyperlink r:id="rId125">
+      <w:hyperlink r:id="rId137">
+        <w:r>
+          <w:rPr>
+            <w:rStyle w:val="Hyperlink"/>
+          </w:rPr>
+          <w:t xml:space="preserve">BSc (1:1, Hons.) Computer Networks</w:t>
+        </w:r>
+      </w:hyperlink>
+      <w:r>
+        <w:t xml:space="preserve">,</w:t>
+      </w:r>
+      <w:r>
+        <w:t xml:space="preserve"> </w:t>
+      </w:r>
+      <w:hyperlink r:id="rId138">
         <w:r>
           <w:rPr>
             <w:rStyle w:val="Hyperlink"/>
@@ -3577,49 +3704,18 @@
         </w:r>
       </w:hyperlink>
       <w:r>
-        <w:t xml:space="preserve">, Sheffield, England (1:1, First Class Honours)</w:t>
-      </w:r>
-    </w:p>
-    <w:p>
-      <w:pPr>
-        <w:pStyle w:val="DefinitionTerm"/>
-      </w:pPr>
-      <w:r>
-        <w:t xml:space="preserve">Jul 2000 → Mar 2001</w:t>
-      </w:r>
-    </w:p>
-    <w:p>
-      <w:pPr>
-        <w:pStyle w:val="Compact"/>
-        <w:pStyle w:val="Definition"/>
-      </w:pPr>
-      <w:r>
-        <w:t xml:space="preserve">BSc (Hons.), Computer Science, Mathematics, Physics, French, English Literature,</w:t>
-      </w:r>
-      <w:r>
-        <w:t xml:space="preserve"> </w:t>
-      </w:r>
-      <w:hyperlink r:id="rId126">
-        <w:r>
-          <w:rPr>
-            <w:rStyle w:val="Hyperlink"/>
-          </w:rPr>
-          <w:t xml:space="preserve">St. Joseph’s College of Science and Arts</w:t>
-        </w:r>
-      </w:hyperlink>
-      <w:r>
-        <w:t xml:space="preserve">, Bangalore, India (Discontinued)</w:t>
+        <w:t xml:space="preserve">, Sheffield</w:t>
       </w:r>
     </w:p>
     <w:p>
       <w:pPr>
         <w:pStyle w:val="Heading3"/>
       </w:pPr>
-      <w:bookmarkStart w:id="127" w:name="training-and-qualifications"/>
+      <w:bookmarkStart w:id="139" w:name="training-and-qualifications"/>
       <w:r>
         <w:t xml:space="preserve">Training and Qualifications</w:t>
       </w:r>
-      <w:bookmarkEnd w:id="127"/>
+      <w:bookmarkEnd w:id="139"/>
     </w:p>
     <w:p>
       <w:pPr>
@@ -3629,8 +3725,16 @@
           <w:ilvl w:val="0"/>
         </w:numPr>
       </w:pPr>
-      <w:r>
-        <w:t xml:space="preserve">Certified Kubernetes Administrator,</w:t>
+      <w:hyperlink r:id="rId140">
+        <w:r>
+          <w:rPr>
+            <w:rStyle w:val="Hyperlink"/>
+          </w:rPr>
+          <w:t xml:space="preserve">Certified Kubernetes Administrator (CKA) 2020</w:t>
+        </w:r>
+      </w:hyperlink>
+      <w:r>
+        <w:t xml:space="preserve">,</w:t>
       </w:r>
       <w:r>
         <w:t xml:space="preserve"> </w:t>
@@ -3639,7 +3743,7 @@
         <w:rPr>
           <w:i/>
         </w:rPr>
-        <w:t xml:space="preserve">Currently Training to Certify</w:t>
+        <w:t xml:space="preserve">Currently Training</w:t>
       </w:r>
     </w:p>
     <w:p>
@@ -3650,7 +3754,7 @@
           <w:ilvl w:val="0"/>
         </w:numPr>
       </w:pPr>
-      <w:hyperlink r:id="rId128">
+      <w:hyperlink r:id="rId141">
         <w:r>
           <w:rPr>
             <w:rStyle w:val="Hyperlink"/>
@@ -3670,7 +3774,7 @@
           <w:ilvl w:val="0"/>
         </w:numPr>
       </w:pPr>
-      <w:hyperlink r:id="rId129">
+      <w:hyperlink r:id="rId142">
         <w:r>
           <w:rPr>
             <w:rStyle w:val="Hyperlink"/>
@@ -3690,12 +3794,12 @@
           <w:ilvl w:val="0"/>
         </w:numPr>
       </w:pPr>
-      <w:hyperlink r:id="rId130">
-        <w:r>
-          <w:rPr>
-            <w:rStyle w:val="Hyperlink"/>
-          </w:rPr>
-          <w:t xml:space="preserve">OpenStack Administration</w:t>
+      <w:hyperlink r:id="rId143">
+        <w:r>
+          <w:rPr>
+            <w:rStyle w:val="Hyperlink"/>
+          </w:rPr>
+          <w:t xml:space="preserve">OpenStack Administration Bootcamp</w:t>
         </w:r>
       </w:hyperlink>
       <w:r>
@@ -3710,12 +3814,12 @@
           <w:ilvl w:val="0"/>
         </w:numPr>
       </w:pPr>
-      <w:hyperlink r:id="rId131">
-        <w:r>
-          <w:rPr>
-            <w:rStyle w:val="Hyperlink"/>
-          </w:rPr>
-          <w:t xml:space="preserve">Citrix NetScaler Essentials, Networking and Administration</w:t>
+      <w:hyperlink r:id="rId144">
+        <w:r>
+          <w:rPr>
+            <w:rStyle w:val="Hyperlink"/>
+          </w:rPr>
+          <w:t xml:space="preserve">Citrix NetScaler ADC Essentials, Networking and Administration</w:t>
         </w:r>
       </w:hyperlink>
       <w:r>
@@ -3730,7 +3834,7 @@
           <w:ilvl w:val="0"/>
         </w:numPr>
       </w:pPr>
-      <w:hyperlink r:id="rId132">
+      <w:hyperlink r:id="rId145">
         <w:r>
           <w:rPr>
             <w:rStyle w:val="Hyperlink"/>
@@ -3750,7 +3854,7 @@
           <w:ilvl w:val="0"/>
         </w:numPr>
       </w:pPr>
-      <w:hyperlink r:id="rId133">
+      <w:hyperlink r:id="rId146">
         <w:r>
           <w:rPr>
             <w:rStyle w:val="Hyperlink"/>
@@ -3770,12 +3874,12 @@
           <w:ilvl w:val="0"/>
         </w:numPr>
       </w:pPr>
-      <w:hyperlink r:id="rId134">
-        <w:r>
-          <w:rPr>
-            <w:rStyle w:val="Hyperlink"/>
-          </w:rPr>
-          <w:t xml:space="preserve">Implementing &amp; Administering a Microsoft Windows 2000 Directory Services Infrastructure</w:t>
+      <w:hyperlink r:id="rId147">
+        <w:r>
+          <w:rPr>
+            <w:rStyle w:val="Hyperlink"/>
+          </w:rPr>
+          <w:t xml:space="preserve">Implementing &amp; Administering a Microsoft Directory Services Infrastructure</w:t>
         </w:r>
       </w:hyperlink>
       <w:r>
@@ -3790,12 +3894,12 @@
           <w:ilvl w:val="0"/>
         </w:numPr>
       </w:pPr>
-      <w:hyperlink r:id="rId135">
-        <w:r>
-          <w:rPr>
-            <w:rStyle w:val="Hyperlink"/>
-          </w:rPr>
-          <w:t xml:space="preserve">Implementing &amp; Administering a Microsoft Windows 2000 Network Infrastructure</w:t>
+      <w:hyperlink r:id="rId148">
+        <w:r>
+          <w:rPr>
+            <w:rStyle w:val="Hyperlink"/>
+          </w:rPr>
+          <w:t xml:space="preserve">Implementing &amp; Administering a Microsoft Network Infrastructure</w:t>
         </w:r>
       </w:hyperlink>
       <w:r>
@@ -3806,18 +3910,120 @@
       <w:pPr>
         <w:pStyle w:val="Heading3"/>
       </w:pPr>
-      <w:bookmarkStart w:id="136" w:name="professional-membership"/>
-      <w:r>
-        <w:t xml:space="preserve">Professional Membership</w:t>
-      </w:r>
-      <w:bookmarkEnd w:id="136"/>
+      <w:bookmarkStart w:id="149" w:name="spoken-languages"/>
+      <w:r>
+        <w:t xml:space="preserve">Spoken Languages</w:t>
+      </w:r>
+      <w:bookmarkEnd w:id="149"/>
+    </w:p>
+    <w:p>
+      <w:pPr>
+        <w:pStyle w:val="FirstParagraph"/>
+      </w:pPr>
+      <w:r>
+        <w:t xml:space="preserve">English (Native), Slovak (Basic Vernacular), French (High School)</w:t>
+      </w:r>
+    </w:p>
+    <w:p>
+      <w:pPr>
+        <w:pStyle w:val="Heading3"/>
+      </w:pPr>
+      <w:bookmarkStart w:id="150" w:name="hobbies-and-interests"/>
+      <w:r>
+        <w:t xml:space="preserve">Hobbies and Interests</w:t>
+      </w:r>
+      <w:bookmarkEnd w:id="150"/>
+    </w:p>
+    <w:p>
+      <w:pPr>
+        <w:pStyle w:val="FirstParagraph"/>
+      </w:pPr>
+      <w:r>
+        <w:t xml:space="preserve">Parenting, Fatherhood ◦</w:t>
+      </w:r>
+      <w:r>
+        <w:t xml:space="preserve"> </w:t>
+      </w:r>
+      <w:r>
+        <w:t xml:space="preserve">Cycling, Running, Outdoors ◦</w:t>
+      </w:r>
+      <w:r>
+        <w:t xml:space="preserve"> </w:t>
+      </w:r>
+      <w:r>
+        <w:t xml:space="preserve">Guitar, Music ◦</w:t>
+      </w:r>
+      <w:r>
+        <w:t xml:space="preserve"> </w:t>
+      </w:r>
+      <w:hyperlink r:id="rId151">
+        <w:r>
+          <w:rPr>
+            <w:rStyle w:val="Hyperlink"/>
+          </w:rPr>
+          <w:t xml:space="preserve">engineeringblogs.xyz</w:t>
+        </w:r>
+      </w:hyperlink>
+      <w:r>
+        <w:t xml:space="preserve">,</w:t>
+      </w:r>
+      <w:r>
+        <w:t xml:space="preserve"> </w:t>
+      </w:r>
+      <w:hyperlink r:id="rId152">
+        <w:r>
+          <w:rPr>
+            <w:rStyle w:val="Hyperlink"/>
+          </w:rPr>
+          <w:t xml:space="preserve">hackernews</w:t>
+        </w:r>
+      </w:hyperlink>
+      <w:r>
+        <w:t xml:space="preserve"> </w:t>
+      </w:r>
+      <w:r>
+        <w:t xml:space="preserve">◦</w:t>
+      </w:r>
+      <w:r>
+        <w:t xml:space="preserve"> </w:t>
+      </w:r>
+      <w:hyperlink r:id="rId153">
+        <w:r>
+          <w:rPr>
+            <w:rStyle w:val="Hyperlink"/>
+          </w:rPr>
+          <w:t xml:space="preserve">Raku/Perl6 Community</w:t>
+        </w:r>
+      </w:hyperlink>
+      <w:r>
+        <w:t xml:space="preserve"> </w:t>
+      </w:r>
+      <w:r>
+        <w:t xml:space="preserve">◦</w:t>
+      </w:r>
+      <w:r>
+        <w:t xml:space="preserve"> </w:t>
+      </w:r>
+      <w:r>
+        <w:t xml:space="preserve">Home IoT w/ Raspberry Pi</w:t>
+      </w:r>
+    </w:p>
+    <w:p>
+      <w:pPr>
+        <w:pStyle w:val="Heading3"/>
+      </w:pPr>
+      <w:bookmarkStart w:id="154" w:name="personal-details"/>
+      <w:r>
+        <w:t xml:space="preserve">Personal Details</w:t>
+      </w:r>
+      <w:bookmarkEnd w:id="154"/>
     </w:p>
     <w:p>
       <w:pPr>
         <w:pStyle w:val="DefinitionTerm"/>
       </w:pPr>
       <w:r>
-        <w:t xml:space="preserve">Jul 2010 → Present</w:t>
+        <w:t xml:space="preserve">Telephone</w:t>
       </w:r>
     </w:p>
     <w:p>
@@ -3825,19 +4031,8 @@
         <w:pStyle w:val="Compact"/>
         <w:pStyle w:val="Definition"/>
       </w:pPr>
-      <w:hyperlink r:id="rId137">
-        <w:r>
-          <w:rPr>
-            <w:rStyle w:val="Hyperlink"/>
-          </w:rPr>
-          <w:t xml:space="preserve">The Institution of Engineering and Technology (IET)</w:t>
-        </w:r>
-      </w:hyperlink>
-      <w:r>
-        <w:t xml:space="preserve"> </w:t>
-      </w:r>
-      <w:r>
-        <w:t xml:space="preserve">(Graduate Member)</w:t>
+      <w:r>
+        <w:t xml:space="preserve">+421 948 140 290</w:t>
       </w:r>
     </w:p>
     <w:p>
@@ -3845,7 +4040,7 @@
         <w:pStyle w:val="DefinitionTerm"/>
       </w:pPr>
       <w:r>
-        <w:t xml:space="preserve">Dec 2008 → Present</w:t>
+        <w:t xml:space="preserve">Email</w:t>
       </w:r>
     </w:p>
     <w:p>
@@ -3853,27 +4048,21 @@
         <w:pStyle w:val="Compact"/>
         <w:pStyle w:val="Definition"/>
       </w:pPr>
-      <w:hyperlink r:id="rId138">
-        <w:r>
-          <w:rPr>
-            <w:rStyle w:val="Hyperlink"/>
-          </w:rPr>
-          <w:t xml:space="preserve">British Computer Society (BCS)</w:t>
-        </w:r>
-      </w:hyperlink>
-      <w:r>
-        <w:t xml:space="preserve"> </w:t>
-      </w:r>
-      <w:r>
-        <w:t xml:space="preserve">(Member)</w:t>
-      </w:r>
+      <w:hyperlink r:id="rId20">
+        <w:r>
+          <w:rPr>
+            <w:rStyle w:val="Hyperlink"/>
+          </w:rPr>
+          <w:t xml:space="preserve">s.bhooshi@gmail.com</w:t>
+        </w:r>
+      </w:hyperlink>
     </w:p>
     <w:p>
       <w:pPr>
         <w:pStyle w:val="DefinitionTerm"/>
       </w:pPr>
       <w:r>
-        <w:t xml:space="preserve">Jan 2008 → May 2012</w:t>
+        <w:t xml:space="preserve">Address</w:t>
       </w:r>
     </w:p>
     <w:p>
@@ -3881,108 +4070,217 @@
         <w:pStyle w:val="Compact"/>
         <w:pStyle w:val="Definition"/>
       </w:pPr>
-      <w:hyperlink r:id="rId139">
-        <w:r>
-          <w:rPr>
-            <w:rStyle w:val="Hyperlink"/>
-          </w:rPr>
-          <w:t xml:space="preserve">Microsoft IT Advisory Council (ITAC)</w:t>
-        </w:r>
-      </w:hyperlink>
-      <w:r>
-        <w:t xml:space="preserve"> </w:t>
-      </w:r>
-      <w:r>
-        <w:t xml:space="preserve">(Member)</w:t>
-      </w:r>
+      <w:hyperlink r:id="rId155">
+        <w:r>
+          <w:rPr>
+            <w:rStyle w:val="Hyperlink"/>
+          </w:rPr>
+          <w:t xml:space="preserve">Tučkova 9, Ružinov II, Bratislava 82105, Slovakia</w:t>
+        </w:r>
+      </w:hyperlink>
+    </w:p>
+    <w:p>
+      <w:pPr>
+        <w:pStyle w:val="DefinitionTerm"/>
+      </w:pPr>
+      <w:r>
+        <w:t xml:space="preserve">Date of Birth</w:t>
+      </w:r>
+    </w:p>
+    <w:p>
+      <w:pPr>
+        <w:pStyle w:val="Compact"/>
+        <w:pStyle w:val="Definition"/>
+      </w:pPr>
+      <w:hyperlink r:id="rId156">
+        <w:r>
+          <w:rPr>
+            <w:rStyle w:val="Hyperlink"/>
+          </w:rPr>
+          <w:t xml:space="preserve">8ᵗʰ Jan, 1983</w:t>
+        </w:r>
+      </w:hyperlink>
+      <w:r>
+        <w:t xml:space="preserve"> </w:t>
+      </w:r>
+      <w:r>
+        <w:t xml:space="preserve">(♑︎)</w:t>
+      </w:r>
+    </w:p>
+    <w:p>
+      <w:pPr>
+        <w:pStyle w:val="DefinitionTerm"/>
+      </w:pPr>
+      <w:r>
+        <w:t xml:space="preserve">Nationality</w:t>
+      </w:r>
+    </w:p>
+    <w:p>
+      <w:pPr>
+        <w:pStyle w:val="Compact"/>
+        <w:pStyle w:val="Definition"/>
+      </w:pPr>
+      <w:r>
+        <w:t xml:space="preserve">British</w:t>
+      </w:r>
+    </w:p>
+    <w:p>
+      <w:pPr>
+        <w:pStyle w:val="DefinitionTerm"/>
+      </w:pPr>
+      <w:r>
+        <w:t xml:space="preserve">Residentship</w:t>
+      </w:r>
+    </w:p>
+    <w:p>
+      <w:pPr>
+        <w:pStyle w:val="Compact"/>
+        <w:pStyle w:val="Definition"/>
+      </w:pPr>
+      <w:r>
+        <w:t xml:space="preserve">Slovak Permanent Residentship</w:t>
+      </w:r>
+    </w:p>
+    <w:p>
+      <w:pPr>
+        <w:pStyle w:val="DefinitionTerm"/>
+      </w:pPr>
+      <w:r>
+        <w:t xml:space="preserve">Links</w:t>
+      </w:r>
+    </w:p>
+    <w:p>
+      <w:pPr>
+        <w:pStyle w:val="Compact"/>
+        <w:pStyle w:val="Definition"/>
+      </w:pPr>
+      <w:hyperlink r:id="rId157">
+        <w:r>
+          <w:rPr>
+            <w:rStyle w:val="Hyperlink"/>
+          </w:rPr>
+          <w:t xml:space="preserve">CV</w:t>
+        </w:r>
+      </w:hyperlink>
+      <w:r>
+        <w:t xml:space="preserve"> </w:t>
+      </w:r>
+      <w:r>
+        <w:t xml:space="preserve">।</w:t>
+      </w:r>
+      <w:r>
+        <w:t xml:space="preserve"> </w:t>
+      </w:r>
+      <w:hyperlink r:id="rId120">
+        <w:r>
+          <w:rPr>
+            <w:rStyle w:val="Hyperlink"/>
+          </w:rPr>
+          <w:t xml:space="preserve">Developer Story</w:t>
+        </w:r>
+      </w:hyperlink>
+      <w:r>
+        <w:t xml:space="preserve"> </w:t>
+      </w:r>
+      <w:r>
+        <w:t xml:space="preserve">।</w:t>
+      </w:r>
+      <w:r>
+        <w:t xml:space="preserve"> </w:t>
+      </w:r>
+      <w:hyperlink r:id="rId121">
+        <w:r>
+          <w:rPr>
+            <w:rStyle w:val="Hyperlink"/>
+          </w:rPr>
+          <w:t xml:space="preserve">PluralSight</w:t>
+        </w:r>
+      </w:hyperlink>
+      <w:r>
+        <w:t xml:space="preserve"> </w:t>
+      </w:r>
+      <w:r>
+        <w:t xml:space="preserve">।</w:t>
+      </w:r>
+      <w:r>
+        <w:t xml:space="preserve"> </w:t>
+      </w:r>
+      <w:hyperlink r:id="rId158">
+        <w:r>
+          <w:rPr>
+            <w:rStyle w:val="Hyperlink"/>
+          </w:rPr>
+          <w:t xml:space="preserve">Github</w:t>
+        </w:r>
+      </w:hyperlink>
+      <w:r>
+        <w:t xml:space="preserve"> </w:t>
+      </w:r>
+      <w:r>
+        <w:t xml:space="preserve">।</w:t>
+      </w:r>
+      <w:r>
+        <w:t xml:space="preserve"> </w:t>
+      </w:r>
+      <w:hyperlink r:id="rId159">
+        <w:r>
+          <w:rPr>
+            <w:rStyle w:val="Hyperlink"/>
+          </w:rPr>
+          <w:t xml:space="preserve">LinkedIn</w:t>
+        </w:r>
+      </w:hyperlink>
+      <w:r>
+        <w:t xml:space="preserve"> </w:t>
+      </w:r>
+      <w:r>
+        <w:t xml:space="preserve">।</w:t>
+      </w:r>
+      <w:r>
+        <w:t xml:space="preserve"> </w:t>
+      </w:r>
+      <w:hyperlink r:id="rId160">
+        <w:r>
+          <w:rPr>
+            <w:rStyle w:val="Hyperlink"/>
+          </w:rPr>
+          <w:t xml:space="preserve">Keybase</w:t>
+        </w:r>
+      </w:hyperlink>
+      <w:r>
+        <w:t xml:space="preserve"> </w:t>
+      </w:r>
+      <w:r>
+        <w:t xml:space="preserve">।</w:t>
+      </w:r>
+      <w:r>
+        <w:t xml:space="preserve"> </w:t>
+      </w:r>
+      <w:hyperlink r:id="rId161">
+        <w:r>
+          <w:rPr>
+            <w:rStyle w:val="Hyperlink"/>
+          </w:rPr>
+          <w:t xml:space="preserve">GC3.2</w:t>
+        </w:r>
+      </w:hyperlink>
     </w:p>
     <w:p>
       <w:pPr>
         <w:pStyle w:val="Heading3"/>
       </w:pPr>
-      <w:bookmarkStart w:id="140" w:name="spoken-languages"/>
-      <w:r>
-        <w:t xml:space="preserve">Spoken Languages</w:t>
-      </w:r>
-      <w:bookmarkEnd w:id="140"/>
-    </w:p>
-    <w:p>
-      <w:pPr>
-        <w:pStyle w:val="FirstParagraph"/>
-      </w:pPr>
-      <w:r>
-        <w:t xml:space="preserve">English (Native), Slovak (Basic Vernacular), French (High School)</w:t>
-      </w:r>
-    </w:p>
-    <w:p>
-      <w:pPr>
-        <w:pStyle w:val="Heading3"/>
-      </w:pPr>
-      <w:bookmarkStart w:id="141" w:name="hobbies-and-interests"/>
-      <w:r>
-        <w:t xml:space="preserve">Hobbies and Interests</w:t>
-      </w:r>
-      <w:bookmarkEnd w:id="141"/>
-    </w:p>
-    <w:p>
-      <w:pPr>
-        <w:pStyle w:val="FirstParagraph"/>
-      </w:pPr>
-      <w:r>
-        <w:t xml:space="preserve">Fatherhood ◦</w:t>
-      </w:r>
-      <w:r>
-        <w:t xml:space="preserve"> </w:t>
-      </w:r>
-      <w:r>
-        <w:t xml:space="preserve">Cycling, Running, Outdoors ◦</w:t>
-      </w:r>
-      <w:r>
-        <w:t xml:space="preserve"> </w:t>
-      </w:r>
-      <w:r>
-        <w:t xml:space="preserve">Guitar, Music ◦</w:t>
-      </w:r>
-      <w:r>
-        <w:t xml:space="preserve"> </w:t>
-      </w:r>
-      <w:hyperlink r:id="rId142">
-        <w:r>
-          <w:rPr>
-            <w:rStyle w:val="Hyperlink"/>
-          </w:rPr>
-          <w:t xml:space="preserve">Raku Community</w:t>
-        </w:r>
-      </w:hyperlink>
-      <w:r>
-        <w:t xml:space="preserve"> </w:t>
-      </w:r>
-      <w:r>
-        <w:t xml:space="preserve">◦</w:t>
-      </w:r>
-      <w:r>
-        <w:t xml:space="preserve"> </w:t>
-      </w:r>
-      <w:r>
-        <w:t xml:space="preserve">Raspberry Pi Hacks</w:t>
-      </w:r>
-    </w:p>
-    <w:p>
-      <w:pPr>
-        <w:pStyle w:val="Heading3"/>
-      </w:pPr>
-      <w:bookmarkStart w:id="143" w:name="personal-details"/>
-      <w:r>
-        <w:t xml:space="preserve">Personal Details</w:t>
-      </w:r>
-      <w:bookmarkEnd w:id="143"/>
+      <w:bookmarkStart w:id="162" w:name="download"/>
+      <w:r>
+        <w:t xml:space="preserve">Download</w:t>
+      </w:r>
+      <w:bookmarkEnd w:id="162"/>
     </w:p>
     <w:p>
       <w:pPr>
         <w:pStyle w:val="DefinitionTerm"/>
       </w:pPr>
       <w:r>
-        <w:t xml:space="preserve">Telephone</w:t>
+        <w:t xml:space="preserve">PDF Version</w:t>
       </w:r>
     </w:p>
     <w:p>
@@ -3990,247 +4288,7 @@
         <w:pStyle w:val="Compact"/>
         <w:pStyle w:val="Definition"/>
       </w:pPr>
-      <w:r>
-        <w:t xml:space="preserve">+421 948 140 290</w:t>
-      </w:r>
-    </w:p>
-    <w:p>
-      <w:pPr>
-        <w:pStyle w:val="DefinitionTerm"/>
-      </w:pPr>
-      <w:r>
-        <w:t xml:space="preserve">Email</w:t>
-      </w:r>
-    </w:p>
-    <w:p>
-      <w:pPr>
-        <w:pStyle w:val="Compact"/>
-        <w:pStyle w:val="Definition"/>
-      </w:pPr>
-      <w:hyperlink r:id="rId20">
-        <w:r>
-          <w:rPr>
-            <w:rStyle w:val="Hyperlink"/>
-          </w:rPr>
-          <w:t xml:space="preserve">s.bhooshi@gmail.com</w:t>
-        </w:r>
-      </w:hyperlink>
-    </w:p>
-    <w:p>
-      <w:pPr>
-        <w:pStyle w:val="DefinitionTerm"/>
-      </w:pPr>
-      <w:r>
-        <w:t xml:space="preserve">Address</w:t>
-      </w:r>
-    </w:p>
-    <w:p>
-      <w:pPr>
-        <w:pStyle w:val="Compact"/>
-        <w:pStyle w:val="Definition"/>
-      </w:pPr>
-      <w:hyperlink r:id="rId144">
-        <w:r>
-          <w:rPr>
-            <w:rStyle w:val="Hyperlink"/>
-          </w:rPr>
-          <w:t xml:space="preserve">Tučkova 9, Ružinov II, Bratislava 82105, Slovakia</w:t>
-        </w:r>
-      </w:hyperlink>
-    </w:p>
-    <w:p>
-      <w:pPr>
-        <w:pStyle w:val="DefinitionTerm"/>
-      </w:pPr>
-      <w:r>
-        <w:t xml:space="preserve">Date of birth</w:t>
-      </w:r>
-    </w:p>
-    <w:p>
-      <w:pPr>
-        <w:pStyle w:val="Compact"/>
-        <w:pStyle w:val="Definition"/>
-      </w:pPr>
-      <w:hyperlink r:id="rId145">
-        <w:r>
-          <w:rPr>
-            <w:rStyle w:val="Hyperlink"/>
-          </w:rPr>
-          <w:t xml:space="preserve">08 Jan, 1983</w:t>
-        </w:r>
-      </w:hyperlink>
-      <w:r>
-        <w:t xml:space="preserve"> </w:t>
-      </w:r>
-      <w:r>
-        <w:t xml:space="preserve">(♑︎)</w:t>
-      </w:r>
-    </w:p>
-    <w:p>
-      <w:pPr>
-        <w:pStyle w:val="DefinitionTerm"/>
-      </w:pPr>
-      <w:r>
-        <w:t xml:space="preserve">Nationality</w:t>
-      </w:r>
-    </w:p>
-    <w:p>
-      <w:pPr>
-        <w:pStyle w:val="Compact"/>
-        <w:pStyle w:val="Definition"/>
-      </w:pPr>
-      <w:r>
-        <w:t xml:space="preserve">British</w:t>
-      </w:r>
-    </w:p>
-    <w:p>
-      <w:pPr>
-        <w:pStyle w:val="DefinitionTerm"/>
-      </w:pPr>
-      <w:r>
-        <w:t xml:space="preserve">Online</w:t>
-      </w:r>
-    </w:p>
-    <w:p>
-      <w:pPr>
-        <w:pStyle w:val="Compact"/>
-        <w:pStyle w:val="Definition"/>
-      </w:pPr>
-      <w:hyperlink r:id="rId146">
-        <w:r>
-          <w:rPr>
-            <w:rStyle w:val="Hyperlink"/>
-          </w:rPr>
-          <w:t xml:space="preserve">CV</w:t>
-        </w:r>
-      </w:hyperlink>
-      <w:r>
-        <w:t xml:space="preserve"> </w:t>
-      </w:r>
-      <w:r>
-        <w:t xml:space="preserve">।</w:t>
-      </w:r>
-      <w:r>
-        <w:t xml:space="preserve"> </w:t>
-      </w:r>
-      <w:hyperlink r:id="rId107">
-        <w:r>
-          <w:rPr>
-            <w:rStyle w:val="Hyperlink"/>
-          </w:rPr>
-          <w:t xml:space="preserve">Developer Story</w:t>
-        </w:r>
-      </w:hyperlink>
-      <w:r>
-        <w:t xml:space="preserve"> </w:t>
-      </w:r>
-      <w:r>
-        <w:t xml:space="preserve">।</w:t>
-      </w:r>
-      <w:r>
-        <w:t xml:space="preserve"> </w:t>
-      </w:r>
-      <w:hyperlink r:id="rId108">
-        <w:r>
-          <w:rPr>
-            <w:rStyle w:val="Hyperlink"/>
-          </w:rPr>
-          <w:t xml:space="preserve">PluralSight</w:t>
-        </w:r>
-      </w:hyperlink>
-      <w:r>
-        <w:t xml:space="preserve"> </w:t>
-      </w:r>
-      <w:r>
-        <w:t xml:space="preserve">।</w:t>
-      </w:r>
-      <w:r>
-        <w:t xml:space="preserve"> </w:t>
-      </w:r>
-      <w:hyperlink r:id="rId147">
-        <w:r>
-          <w:rPr>
-            <w:rStyle w:val="Hyperlink"/>
-          </w:rPr>
-          <w:t xml:space="preserve">Github</w:t>
-        </w:r>
-      </w:hyperlink>
-      <w:r>
-        <w:t xml:space="preserve"> </w:t>
-      </w:r>
-      <w:r>
-        <w:t xml:space="preserve">।</w:t>
-      </w:r>
-      <w:r>
-        <w:t xml:space="preserve"> </w:t>
-      </w:r>
-      <w:hyperlink r:id="rId148">
-        <w:r>
-          <w:rPr>
-            <w:rStyle w:val="Hyperlink"/>
-          </w:rPr>
-          <w:t xml:space="preserve">LinkedIn</w:t>
-        </w:r>
-      </w:hyperlink>
-      <w:r>
-        <w:t xml:space="preserve"> </w:t>
-      </w:r>
-      <w:r>
-        <w:t xml:space="preserve">।</w:t>
-      </w:r>
-      <w:r>
-        <w:t xml:space="preserve"> </w:t>
-      </w:r>
-      <w:hyperlink r:id="rId149">
-        <w:r>
-          <w:rPr>
-            <w:rStyle w:val="Hyperlink"/>
-          </w:rPr>
-          <w:t xml:space="preserve">Keybase</w:t>
-        </w:r>
-      </w:hyperlink>
-      <w:r>
-        <w:t xml:space="preserve"> </w:t>
-      </w:r>
-      <w:r>
-        <w:t xml:space="preserve">।</w:t>
-      </w:r>
-      <w:r>
-        <w:t xml:space="preserve"> </w:t>
-      </w:r>
-      <w:hyperlink r:id="rId150">
-        <w:r>
-          <w:rPr>
-            <w:rStyle w:val="Hyperlink"/>
-          </w:rPr>
-          <w:t xml:space="preserve">GC3.2</w:t>
-        </w:r>
-      </w:hyperlink>
-    </w:p>
-    <w:p>
-      <w:pPr>
-        <w:pStyle w:val="Heading3"/>
-      </w:pPr>
-      <w:bookmarkStart w:id="151" w:name="download"/>
-      <w:r>
-        <w:t xml:space="preserve">Download</w:t>
-      </w:r>
-      <w:bookmarkEnd w:id="151"/>
-    </w:p>
-    <w:p>
-      <w:pPr>
-        <w:pStyle w:val="DefinitionTerm"/>
-      </w:pPr>
-      <w:r>
-        <w:t xml:space="preserve">PDF Version</w:t>
-      </w:r>
-    </w:p>
-    <w:p>
-      <w:pPr>
-        <w:pStyle w:val="Compact"/>
-        <w:pStyle w:val="Definition"/>
-      </w:pPr>
-      <w:hyperlink r:id="rId152">
+      <w:hyperlink r:id="rId163">
         <w:r>
           <w:rPr>
             <w:rStyle w:val="Hyperlink"/>

</xml_diff>

<commit_message>
Build binaries - Sat  8 Aug 21:50:39 CEST 2020
</commit_message>
<xml_diff>
--- a/cv/cv.docx
+++ b/cv/cv.docx
@@ -23,11 +23,31 @@
       <w:r>
         <w:t xml:space="preserve"> </w:t>
       </w:r>
+      <w:r>
+        <w:t xml:space="preserve"> </w:t>
+      </w:r>
       <w:hyperlink r:id="rId20">
         <w:r>
           <w:rPr>
             <w:rStyle w:val="Hyperlink"/>
           </w:rPr>
+          <w:t xml:space="preserve">shalomb.github.io</w:t>
+        </w:r>
+      </w:hyperlink>
+      <w:r>
+        <w:t xml:space="preserve"> </w:t>
+      </w:r>
+      <w:r>
+        <w:t xml:space="preserve">◦</w:t>
+      </w:r>
+      <w:r>
+        <w:t xml:space="preserve"> </w:t>
+      </w:r>
+      <w:hyperlink r:id="rId21">
+        <w:r>
+          <w:rPr>
+            <w:rStyle w:val="Hyperlink"/>
+          </w:rPr>
           <w:t xml:space="preserve">s.bhooshi@gmail.com</w:t>
         </w:r>
       </w:hyperlink>
@@ -387,11 +407,11 @@
       <w:pPr>
         <w:pStyle w:val="Heading3"/>
       </w:pPr>
-      <w:bookmarkStart w:id="21" w:name="core-competencies"/>
+      <w:bookmarkStart w:id="22" w:name="core-competencies"/>
       <w:r>
         <w:t xml:space="preserve">Core Competencies</w:t>
       </w:r>
-      <w:bookmarkEnd w:id="21"/>
+      <w:bookmarkEnd w:id="22"/>
     </w:p>
     <w:p>
       <w:pPr>
@@ -457,11 +477,11 @@
       <w:pPr>
         <w:pStyle w:val="Heading3"/>
       </w:pPr>
-      <w:bookmarkStart w:id="22" w:name="technical-skills"/>
+      <w:bookmarkStart w:id="23" w:name="technical-skills"/>
       <w:r>
         <w:t xml:space="preserve">Technical Skills</w:t>
       </w:r>
-      <w:bookmarkEnd w:id="22"/>
+      <w:bookmarkEnd w:id="23"/>
     </w:p>
     <w:p>
       <w:pPr>
@@ -476,7 +496,7 @@
         <w:pStyle w:val="Compact"/>
         <w:pStyle w:val="Definition"/>
       </w:pPr>
-      <w:hyperlink r:id="rId23">
+      <w:hyperlink r:id="rId24">
         <w:r>
           <w:rPr>
             <w:rStyle w:val="Hyperlink"/>
@@ -490,7 +510,7 @@
       <w:r>
         <w:t xml:space="preserve"> </w:t>
       </w:r>
-      <w:hyperlink r:id="rId24">
+      <w:hyperlink r:id="rId25">
         <w:r>
           <w:rPr>
             <w:rStyle w:val="Hyperlink"/>
@@ -501,7 +521,7 @@
       <w:r>
         <w:t xml:space="preserve">/</w:t>
       </w:r>
-      <w:hyperlink r:id="rId25">
+      <w:hyperlink r:id="rId26">
         <w:r>
           <w:rPr>
             <w:rStyle w:val="Hyperlink"/>
@@ -515,7 +535,7 @@
       <w:r>
         <w:t xml:space="preserve"> </w:t>
       </w:r>
-      <w:hyperlink r:id="rId26">
+      <w:hyperlink r:id="rId27">
         <w:r>
           <w:rPr>
             <w:rStyle w:val="Hyperlink"/>
@@ -529,7 +549,7 @@
       <w:r>
         <w:t xml:space="preserve"> </w:t>
       </w:r>
-      <w:hyperlink r:id="rId27">
+      <w:hyperlink r:id="rId28">
         <w:r>
           <w:rPr>
             <w:rStyle w:val="Hyperlink"/>
@@ -568,7 +588,7 @@
         <w:pStyle w:val="Compact"/>
         <w:pStyle w:val="Definition"/>
       </w:pPr>
-      <w:hyperlink r:id="rId28">
+      <w:hyperlink r:id="rId29">
         <w:r>
           <w:rPr>
             <w:rStyle w:val="Hyperlink"/>
@@ -582,7 +602,7 @@
       <w:r>
         <w:t xml:space="preserve"> </w:t>
       </w:r>
-      <w:hyperlink r:id="rId29">
+      <w:hyperlink r:id="rId30">
         <w:r>
           <w:rPr>
             <w:rStyle w:val="Hyperlink"/>
@@ -596,7 +616,7 @@
       <w:r>
         <w:t xml:space="preserve"> </w:t>
       </w:r>
-      <w:hyperlink r:id="rId30">
+      <w:hyperlink r:id="rId31">
         <w:r>
           <w:rPr>
             <w:rStyle w:val="Hyperlink"/>
@@ -610,7 +630,7 @@
       <w:r>
         <w:t xml:space="preserve"> </w:t>
       </w:r>
-      <w:hyperlink r:id="rId31">
+      <w:hyperlink r:id="rId32">
         <w:r>
           <w:rPr>
             <w:rStyle w:val="Hyperlink"/>
@@ -624,7 +644,7 @@
       <w:r>
         <w:t xml:space="preserve"> </w:t>
       </w:r>
-      <w:hyperlink r:id="rId32">
+      <w:hyperlink r:id="rId33">
         <w:r>
           <w:rPr>
             <w:rStyle w:val="Hyperlink"/>
@@ -638,7 +658,7 @@
       <w:r>
         <w:t xml:space="preserve"> </w:t>
       </w:r>
-      <w:hyperlink r:id="rId33">
+      <w:hyperlink r:id="rId34">
         <w:r>
           <w:rPr>
             <w:rStyle w:val="Hyperlink"/>
@@ -652,7 +672,7 @@
       <w:r>
         <w:t xml:space="preserve"> </w:t>
       </w:r>
-      <w:hyperlink r:id="rId34">
+      <w:hyperlink r:id="rId35">
         <w:r>
           <w:rPr>
             <w:rStyle w:val="Hyperlink"/>
@@ -677,7 +697,7 @@
         <w:pStyle w:val="Compact"/>
         <w:pStyle w:val="Definition"/>
       </w:pPr>
-      <w:hyperlink r:id="rId35">
+      <w:hyperlink r:id="rId36">
         <w:r>
           <w:rPr>
             <w:rStyle w:val="Hyperlink"/>
@@ -688,7 +708,7 @@
       <w:r>
         <w:t xml:space="preserve">/</w:t>
       </w:r>
-      <w:hyperlink r:id="rId36">
+      <w:hyperlink r:id="rId37">
         <w:r>
           <w:rPr>
             <w:rStyle w:val="Hyperlink"/>
@@ -699,7 +719,7 @@
       <w:r>
         <w:t xml:space="preserve">/</w:t>
       </w:r>
-      <w:hyperlink r:id="rId37">
+      <w:hyperlink r:id="rId38">
         <w:r>
           <w:rPr>
             <w:rStyle w:val="Hyperlink"/>
@@ -710,7 +730,7 @@
       <w:r>
         <w:t xml:space="preserve"> </w:t>
       </w:r>
-      <w:hyperlink r:id="rId38">
+      <w:hyperlink r:id="rId39">
         <w:r>
           <w:rPr>
             <w:rStyle w:val="Hyperlink"/>
@@ -724,7 +744,7 @@
       <w:r>
         <w:t xml:space="preserve"> </w:t>
       </w:r>
-      <w:hyperlink r:id="rId39">
+      <w:hyperlink r:id="rId40">
         <w:r>
           <w:rPr>
             <w:rStyle w:val="Hyperlink"/>
@@ -738,7 +758,7 @@
       <w:r>
         <w:t xml:space="preserve"> </w:t>
       </w:r>
-      <w:hyperlink r:id="rId40">
+      <w:hyperlink r:id="rId41">
         <w:r>
           <w:rPr>
             <w:rStyle w:val="Hyperlink"/>
@@ -760,7 +780,7 @@
         <w:pStyle w:val="Compact"/>
         <w:pStyle w:val="Definition"/>
       </w:pPr>
-      <w:hyperlink r:id="rId41">
+      <w:hyperlink r:id="rId42">
         <w:r>
           <w:rPr>
             <w:rStyle w:val="Hyperlink"/>
@@ -774,7 +794,7 @@
       <w:r>
         <w:t xml:space="preserve"> </w:t>
       </w:r>
-      <w:hyperlink r:id="rId42">
+      <w:hyperlink r:id="rId43">
         <w:r>
           <w:rPr>
             <w:rStyle w:val="Hyperlink"/>
@@ -788,7 +808,7 @@
       <w:r>
         <w:t xml:space="preserve"> </w:t>
       </w:r>
-      <w:hyperlink r:id="rId43">
+      <w:hyperlink r:id="rId44">
         <w:r>
           <w:rPr>
             <w:rStyle w:val="Hyperlink"/>
@@ -802,7 +822,7 @@
       <w:r>
         <w:t xml:space="preserve"> </w:t>
       </w:r>
-      <w:hyperlink r:id="rId44">
+      <w:hyperlink r:id="rId45">
         <w:r>
           <w:rPr>
             <w:rStyle w:val="Hyperlink"/>
@@ -816,7 +836,7 @@
       <w:r>
         <w:t xml:space="preserve"> </w:t>
       </w:r>
-      <w:hyperlink r:id="rId45">
+      <w:hyperlink r:id="rId46">
         <w:r>
           <w:rPr>
             <w:rStyle w:val="Hyperlink"/>
@@ -830,7 +850,7 @@
       <w:r>
         <w:t xml:space="preserve"> </w:t>
       </w:r>
-      <w:hyperlink r:id="rId46">
+      <w:hyperlink r:id="rId47">
         <w:r>
           <w:rPr>
             <w:rStyle w:val="Hyperlink"/>
@@ -852,7 +872,7 @@
         <w:pStyle w:val="Compact"/>
         <w:pStyle w:val="Definition"/>
       </w:pPr>
-      <w:hyperlink r:id="rId47">
+      <w:hyperlink r:id="rId48">
         <w:r>
           <w:rPr>
             <w:rStyle w:val="Hyperlink"/>
@@ -866,7 +886,7 @@
       <w:r>
         <w:t xml:space="preserve"> </w:t>
       </w:r>
-      <w:hyperlink r:id="rId48">
+      <w:hyperlink r:id="rId49">
         <w:r>
           <w:rPr>
             <w:rStyle w:val="Hyperlink"/>
@@ -877,7 +897,7 @@
       <w:r>
         <w:t xml:space="preserve">/</w:t>
       </w:r>
-      <w:hyperlink r:id="rId49">
+      <w:hyperlink r:id="rId50">
         <w:r>
           <w:rPr>
             <w:rStyle w:val="Hyperlink"/>
@@ -891,7 +911,7 @@
       <w:r>
         <w:t xml:space="preserve"> </w:t>
       </w:r>
-      <w:hyperlink r:id="rId50">
+      <w:hyperlink r:id="rId51">
         <w:r>
           <w:rPr>
             <w:rStyle w:val="Hyperlink"/>
@@ -905,7 +925,7 @@
       <w:r>
         <w:t xml:space="preserve"> </w:t>
       </w:r>
-      <w:hyperlink r:id="rId51">
+      <w:hyperlink r:id="rId52">
         <w:r>
           <w:rPr>
             <w:rStyle w:val="Hyperlink"/>
@@ -919,7 +939,7 @@
       <w:r>
         <w:t xml:space="preserve"> </w:t>
       </w:r>
-      <w:hyperlink r:id="rId52">
+      <w:hyperlink r:id="rId53">
         <w:r>
           <w:rPr>
             <w:rStyle w:val="Hyperlink"/>
@@ -930,7 +950,7 @@
       <w:r>
         <w:t xml:space="preserve">/</w:t>
       </w:r>
-      <w:hyperlink r:id="rId53">
+      <w:hyperlink r:id="rId54">
         <w:r>
           <w:rPr>
             <w:rStyle w:val="Hyperlink"/>
@@ -944,7 +964,7 @@
       <w:r>
         <w:t xml:space="preserve"> </w:t>
       </w:r>
-      <w:hyperlink r:id="rId54">
+      <w:hyperlink r:id="rId55">
         <w:r>
           <w:rPr>
             <w:rStyle w:val="Hyperlink"/>
@@ -958,7 +978,7 @@
       <w:r>
         <w:t xml:space="preserve"> </w:t>
       </w:r>
-      <w:hyperlink r:id="rId55">
+      <w:hyperlink r:id="rId56">
         <w:r>
           <w:rPr>
             <w:rStyle w:val="Hyperlink"/>
@@ -980,7 +1000,7 @@
         <w:pStyle w:val="Compact"/>
         <w:pStyle w:val="Definition"/>
       </w:pPr>
-      <w:hyperlink r:id="rId56">
+      <w:hyperlink r:id="rId57">
         <w:r>
           <w:rPr>
             <w:rStyle w:val="Hyperlink"/>
@@ -994,7 +1014,7 @@
       <w:r>
         <w:t xml:space="preserve"> </w:t>
       </w:r>
-      <w:hyperlink r:id="rId57">
+      <w:hyperlink r:id="rId58">
         <w:r>
           <w:rPr>
             <w:rStyle w:val="Hyperlink"/>
@@ -1008,7 +1028,7 @@
       <w:r>
         <w:t xml:space="preserve"> </w:t>
       </w:r>
-      <w:hyperlink r:id="rId58">
+      <w:hyperlink r:id="rId59">
         <w:r>
           <w:rPr>
             <w:rStyle w:val="Hyperlink"/>
@@ -1022,7 +1042,7 @@
       <w:r>
         <w:t xml:space="preserve"> </w:t>
       </w:r>
-      <w:hyperlink r:id="rId59">
+      <w:hyperlink r:id="rId60">
         <w:r>
           <w:rPr>
             <w:rStyle w:val="Hyperlink"/>
@@ -1036,7 +1056,7 @@
       <w:r>
         <w:t xml:space="preserve"> </w:t>
       </w:r>
-      <w:hyperlink r:id="rId60">
+      <w:hyperlink r:id="rId61">
         <w:r>
           <w:rPr>
             <w:rStyle w:val="Hyperlink"/>
@@ -1050,7 +1070,7 @@
       <w:r>
         <w:t xml:space="preserve"> </w:t>
       </w:r>
-      <w:hyperlink r:id="rId61">
+      <w:hyperlink r:id="rId62">
         <w:r>
           <w:rPr>
             <w:rStyle w:val="Hyperlink"/>
@@ -1064,7 +1084,7 @@
       <w:r>
         <w:t xml:space="preserve"> </w:t>
       </w:r>
-      <w:hyperlink r:id="rId62">
+      <w:hyperlink r:id="rId63">
         <w:r>
           <w:rPr>
             <w:rStyle w:val="Hyperlink"/>
@@ -1075,7 +1095,7 @@
       <w:r>
         <w:t xml:space="preserve"> </w:t>
       </w:r>
-      <w:hyperlink r:id="rId63">
+      <w:hyperlink r:id="rId64">
         <w:r>
           <w:rPr>
             <w:rStyle w:val="Hyperlink"/>
@@ -1086,7 +1106,7 @@
       <w:r>
         <w:t xml:space="preserve">/</w:t>
       </w:r>
-      <w:hyperlink r:id="rId64">
+      <w:hyperlink r:id="rId65">
         <w:r>
           <w:rPr>
             <w:rStyle w:val="Hyperlink"/>
@@ -1100,7 +1120,7 @@
       <w:r>
         <w:t xml:space="preserve"> </w:t>
       </w:r>
-      <w:hyperlink r:id="rId65">
+      <w:hyperlink r:id="rId66">
         <w:r>
           <w:rPr>
             <w:rStyle w:val="Hyperlink"/>
@@ -1122,7 +1142,7 @@
         <w:pStyle w:val="Compact"/>
         <w:pStyle w:val="Definition"/>
       </w:pPr>
-      <w:hyperlink r:id="rId66">
+      <w:hyperlink r:id="rId67">
         <w:r>
           <w:rPr>
             <w:rStyle w:val="Hyperlink"/>
@@ -1136,7 +1156,7 @@
       <w:r>
         <w:t xml:space="preserve"> </w:t>
       </w:r>
-      <w:hyperlink r:id="rId67">
+      <w:hyperlink r:id="rId68">
         <w:r>
           <w:rPr>
             <w:rStyle w:val="Hyperlink"/>
@@ -1150,7 +1170,7 @@
       <w:r>
         <w:t xml:space="preserve"> </w:t>
       </w:r>
-      <w:hyperlink r:id="rId68">
+      <w:hyperlink r:id="rId69">
         <w:r>
           <w:rPr>
             <w:rStyle w:val="Hyperlink"/>
@@ -1161,7 +1181,7 @@
       <w:r>
         <w:t xml:space="preserve">/</w:t>
       </w:r>
-      <w:hyperlink r:id="rId69">
+      <w:hyperlink r:id="rId70">
         <w:r>
           <w:rPr>
             <w:rStyle w:val="Hyperlink"/>
@@ -1175,7 +1195,7 @@
       <w:r>
         <w:t xml:space="preserve"> </w:t>
       </w:r>
-      <w:hyperlink r:id="rId70">
+      <w:hyperlink r:id="rId71">
         <w:r>
           <w:rPr>
             <w:rStyle w:val="Hyperlink"/>
@@ -1189,7 +1209,7 @@
       <w:r>
         <w:t xml:space="preserve"> </w:t>
       </w:r>
-      <w:hyperlink r:id="rId71">
+      <w:hyperlink r:id="rId72">
         <w:r>
           <w:rPr>
             <w:rStyle w:val="Hyperlink"/>
@@ -1211,7 +1231,7 @@
         <w:pStyle w:val="Compact"/>
         <w:pStyle w:val="Definition"/>
       </w:pPr>
-      <w:hyperlink r:id="rId72">
+      <w:hyperlink r:id="rId73">
         <w:r>
           <w:rPr>
             <w:rStyle w:val="Hyperlink"/>
@@ -1225,7 +1245,7 @@
       <w:r>
         <w:t xml:space="preserve"> </w:t>
       </w:r>
-      <w:hyperlink r:id="rId73">
+      <w:hyperlink r:id="rId74">
         <w:r>
           <w:rPr>
             <w:rStyle w:val="Hyperlink"/>
@@ -1239,7 +1259,7 @@
       <w:r>
         <w:t xml:space="preserve"> </w:t>
       </w:r>
-      <w:hyperlink r:id="rId74">
+      <w:hyperlink r:id="rId75">
         <w:r>
           <w:rPr>
             <w:rStyle w:val="Hyperlink"/>
@@ -1253,7 +1273,7 @@
       <w:r>
         <w:t xml:space="preserve"> </w:t>
       </w:r>
-      <w:hyperlink r:id="rId75">
+      <w:hyperlink r:id="rId76">
         <w:r>
           <w:rPr>
             <w:rStyle w:val="Hyperlink"/>
@@ -1264,7 +1284,7 @@
       <w:r>
         <w:t xml:space="preserve">/</w:t>
       </w:r>
-      <w:hyperlink r:id="rId76">
+      <w:hyperlink r:id="rId77">
         <w:r>
           <w:rPr>
             <w:rStyle w:val="Hyperlink"/>
@@ -1278,7 +1298,7 @@
       <w:r>
         <w:t xml:space="preserve"> </w:t>
       </w:r>
-      <w:hyperlink r:id="rId77">
+      <w:hyperlink r:id="rId78">
         <w:r>
           <w:rPr>
             <w:rStyle w:val="Hyperlink"/>
@@ -1292,7 +1312,7 @@
       <w:r>
         <w:t xml:space="preserve"> </w:t>
       </w:r>
-      <w:hyperlink r:id="rId78">
+      <w:hyperlink r:id="rId79">
         <w:r>
           <w:rPr>
             <w:rStyle w:val="Hyperlink"/>
@@ -1306,7 +1326,7 @@
       <w:r>
         <w:t xml:space="preserve"> </w:t>
       </w:r>
-      <w:hyperlink r:id="rId79">
+      <w:hyperlink r:id="rId80">
         <w:r>
           <w:rPr>
             <w:rStyle w:val="Hyperlink"/>
@@ -1328,7 +1348,7 @@
         <w:pStyle w:val="Compact"/>
         <w:pStyle w:val="Definition"/>
       </w:pPr>
-      <w:hyperlink r:id="rId80">
+      <w:hyperlink r:id="rId81">
         <w:r>
           <w:rPr>
             <w:rStyle w:val="Hyperlink"/>
@@ -1342,7 +1362,7 @@
       <w:r>
         <w:t xml:space="preserve"> </w:t>
       </w:r>
-      <w:hyperlink r:id="rId81">
+      <w:hyperlink r:id="rId82">
         <w:r>
           <w:rPr>
             <w:rStyle w:val="Hyperlink"/>
@@ -1356,7 +1376,7 @@
       <w:r>
         <w:t xml:space="preserve"> </w:t>
       </w:r>
-      <w:hyperlink r:id="rId82">
+      <w:hyperlink r:id="rId83">
         <w:r>
           <w:rPr>
             <w:rStyle w:val="Hyperlink"/>
@@ -1370,7 +1390,7 @@
       <w:r>
         <w:t xml:space="preserve"> </w:t>
       </w:r>
-      <w:hyperlink r:id="rId83">
+      <w:hyperlink r:id="rId84">
         <w:r>
           <w:rPr>
             <w:rStyle w:val="Hyperlink"/>
@@ -1384,7 +1404,7 @@
       <w:r>
         <w:t xml:space="preserve"> </w:t>
       </w:r>
-      <w:hyperlink r:id="rId84">
+      <w:hyperlink r:id="rId85">
         <w:r>
           <w:rPr>
             <w:rStyle w:val="Hyperlink"/>
@@ -1398,7 +1418,7 @@
       <w:r>
         <w:t xml:space="preserve"> </w:t>
       </w:r>
-      <w:hyperlink r:id="rId85">
+      <w:hyperlink r:id="rId86">
         <w:r>
           <w:rPr>
             <w:rStyle w:val="Hyperlink"/>
@@ -1412,7 +1432,7 @@
       <w:r>
         <w:t xml:space="preserve"> </w:t>
       </w:r>
-      <w:hyperlink r:id="rId86">
+      <w:hyperlink r:id="rId87">
         <w:r>
           <w:rPr>
             <w:rStyle w:val="Hyperlink"/>
@@ -1434,7 +1454,7 @@
         <w:pStyle w:val="Compact"/>
         <w:pStyle w:val="Definition"/>
       </w:pPr>
-      <w:hyperlink r:id="rId87">
+      <w:hyperlink r:id="rId88">
         <w:r>
           <w:rPr>
             <w:rStyle w:val="Hyperlink"/>
@@ -1448,7 +1468,7 @@
       <w:r>
         <w:t xml:space="preserve"> </w:t>
       </w:r>
-      <w:hyperlink r:id="rId88">
+      <w:hyperlink r:id="rId89">
         <w:r>
           <w:rPr>
             <w:rStyle w:val="Hyperlink"/>
@@ -1459,7 +1479,7 @@
       <w:r>
         <w:t xml:space="preserve">/</w:t>
       </w:r>
-      <w:hyperlink r:id="rId89">
+      <w:hyperlink r:id="rId90">
         <w:r>
           <w:rPr>
             <w:rStyle w:val="Hyperlink"/>
@@ -1473,7 +1493,7 @@
       <w:r>
         <w:t xml:space="preserve"> </w:t>
       </w:r>
-      <w:hyperlink r:id="rId90">
+      <w:hyperlink r:id="rId91">
         <w:r>
           <w:rPr>
             <w:rStyle w:val="Hyperlink"/>
@@ -1487,7 +1507,7 @@
       <w:r>
         <w:t xml:space="preserve"> </w:t>
       </w:r>
-      <w:hyperlink r:id="rId91">
+      <w:hyperlink r:id="rId92">
         <w:r>
           <w:rPr>
             <w:rStyle w:val="Hyperlink"/>
@@ -1501,7 +1521,7 @@
       <w:r>
         <w:t xml:space="preserve"> </w:t>
       </w:r>
-      <w:hyperlink r:id="rId92">
+      <w:hyperlink r:id="rId93">
         <w:r>
           <w:rPr>
             <w:rStyle w:val="Hyperlink"/>
@@ -1515,7 +1535,7 @@
       <w:r>
         <w:t xml:space="preserve"> </w:t>
       </w:r>
-      <w:hyperlink r:id="rId93">
+      <w:hyperlink r:id="rId94">
         <w:r>
           <w:rPr>
             <w:rStyle w:val="Hyperlink"/>
@@ -1537,7 +1557,7 @@
         <w:pStyle w:val="Compact"/>
         <w:pStyle w:val="Definition"/>
       </w:pPr>
-      <w:hyperlink r:id="rId94">
+      <w:hyperlink r:id="rId95">
         <w:r>
           <w:rPr>
             <w:rStyle w:val="Hyperlink"/>
@@ -1548,7 +1568,7 @@
       <w:r>
         <w:t xml:space="preserve"> </w:t>
       </w:r>
-      <w:hyperlink r:id="rId95">
+      <w:hyperlink r:id="rId96">
         <w:r>
           <w:rPr>
             <w:rStyle w:val="Hyperlink"/>
@@ -1559,7 +1579,7 @@
       <w:r>
         <w:t xml:space="preserve">/</w:t>
       </w:r>
-      <w:hyperlink r:id="rId96">
+      <w:hyperlink r:id="rId97">
         <w:r>
           <w:rPr>
             <w:rStyle w:val="Hyperlink"/>
@@ -1573,7 +1593,7 @@
       <w:r>
         <w:t xml:space="preserve"> </w:t>
       </w:r>
-      <w:hyperlink r:id="rId97">
+      <w:hyperlink r:id="rId98">
         <w:r>
           <w:rPr>
             <w:rStyle w:val="Hyperlink"/>
@@ -1587,7 +1607,7 @@
       <w:r>
         <w:t xml:space="preserve"> </w:t>
       </w:r>
-      <w:hyperlink r:id="rId98">
+      <w:hyperlink r:id="rId99">
         <w:r>
           <w:rPr>
             <w:rStyle w:val="Hyperlink"/>
@@ -1601,7 +1621,7 @@
       <w:r>
         <w:t xml:space="preserve"> </w:t>
       </w:r>
-      <w:hyperlink r:id="rId99">
+      <w:hyperlink r:id="rId100">
         <w:r>
           <w:rPr>
             <w:rStyle w:val="Hyperlink"/>
@@ -1615,7 +1635,7 @@
       <w:r>
         <w:t xml:space="preserve"> </w:t>
       </w:r>
-      <w:hyperlink r:id="rId100">
+      <w:hyperlink r:id="rId101">
         <w:r>
           <w:rPr>
             <w:rStyle w:val="Hyperlink"/>
@@ -1637,7 +1657,7 @@
         <w:pStyle w:val="Compact"/>
         <w:pStyle w:val="Definition"/>
       </w:pPr>
-      <w:hyperlink r:id="rId101">
+      <w:hyperlink r:id="rId102">
         <w:r>
           <w:rPr>
             <w:rStyle w:val="Hyperlink"/>
@@ -1651,7 +1671,7 @@
       <w:r>
         <w:t xml:space="preserve"> </w:t>
       </w:r>
-      <w:hyperlink r:id="rId102">
+      <w:hyperlink r:id="rId103">
         <w:r>
           <w:rPr>
             <w:rStyle w:val="Hyperlink"/>
@@ -1665,7 +1685,7 @@
       <w:r>
         <w:t xml:space="preserve"> </w:t>
       </w:r>
-      <w:hyperlink r:id="rId103">
+      <w:hyperlink r:id="rId104">
         <w:r>
           <w:rPr>
             <w:rStyle w:val="Hyperlink"/>
@@ -1687,7 +1707,7 @@
         <w:pStyle w:val="Compact"/>
         <w:pStyle w:val="Definition"/>
       </w:pPr>
-      <w:hyperlink r:id="rId104">
+      <w:hyperlink r:id="rId105">
         <w:r>
           <w:rPr>
             <w:rStyle w:val="Hyperlink"/>
@@ -1704,7 +1724,7 @@
       <w:r>
         <w:t xml:space="preserve"> </w:t>
       </w:r>
-      <w:hyperlink r:id="rId105">
+      <w:hyperlink r:id="rId106">
         <w:r>
           <w:rPr>
             <w:rStyle w:val="Hyperlink"/>
@@ -1721,7 +1741,7 @@
       <w:r>
         <w:t xml:space="preserve"> </w:t>
       </w:r>
-      <w:hyperlink r:id="rId106">
+      <w:hyperlink r:id="rId107">
         <w:r>
           <w:rPr>
             <w:rStyle w:val="Hyperlink"/>
@@ -1735,7 +1755,7 @@
       <w:r>
         <w:t xml:space="preserve"> </w:t>
       </w:r>
-      <w:hyperlink r:id="rId107">
+      <w:hyperlink r:id="rId108">
         <w:r>
           <w:rPr>
             <w:rStyle w:val="Hyperlink"/>
@@ -1749,7 +1769,7 @@
       <w:r>
         <w:t xml:space="preserve"> </w:t>
       </w:r>
-      <w:hyperlink r:id="rId108">
+      <w:hyperlink r:id="rId109">
         <w:r>
           <w:rPr>
             <w:rStyle w:val="Hyperlink"/>
@@ -1760,7 +1780,7 @@
       <w:r>
         <w:t xml:space="preserve">/</w:t>
       </w:r>
-      <w:hyperlink r:id="rId109">
+      <w:hyperlink r:id="rId110">
         <w:r>
           <w:rPr>
             <w:rStyle w:val="Hyperlink"/>
@@ -1774,7 +1794,7 @@
       <w:r>
         <w:t xml:space="preserve"> </w:t>
       </w:r>
-      <w:hyperlink r:id="rId110">
+      <w:hyperlink r:id="rId111">
         <w:r>
           <w:rPr>
             <w:rStyle w:val="Hyperlink"/>
@@ -1788,7 +1808,7 @@
       <w:r>
         <w:t xml:space="preserve"> </w:t>
       </w:r>
-      <w:hyperlink r:id="rId111">
+      <w:hyperlink r:id="rId112">
         <w:r>
           <w:rPr>
             <w:rStyle w:val="Hyperlink"/>
@@ -1810,7 +1830,7 @@
         <w:pStyle w:val="Compact"/>
         <w:pStyle w:val="Definition"/>
       </w:pPr>
-      <w:hyperlink r:id="rId112">
+      <w:hyperlink r:id="rId113">
         <w:r>
           <w:rPr>
             <w:rStyle w:val="Hyperlink"/>
@@ -1824,7 +1844,7 @@
       <w:r>
         <w:t xml:space="preserve"> </w:t>
       </w:r>
-      <w:hyperlink r:id="rId113">
+      <w:hyperlink r:id="rId114">
         <w:r>
           <w:rPr>
             <w:rStyle w:val="Hyperlink"/>
@@ -1838,7 +1858,7 @@
       <w:r>
         <w:t xml:space="preserve"> </w:t>
       </w:r>
-      <w:hyperlink r:id="rId114">
+      <w:hyperlink r:id="rId115">
         <w:r>
           <w:rPr>
             <w:rStyle w:val="Hyperlink"/>
@@ -1849,7 +1869,7 @@
       <w:r>
         <w:t xml:space="preserve">/</w:t>
       </w:r>
-      <w:hyperlink r:id="rId115">
+      <w:hyperlink r:id="rId116">
         <w:r>
           <w:rPr>
             <w:rStyle w:val="Hyperlink"/>
@@ -1863,7 +1883,7 @@
       <w:r>
         <w:t xml:space="preserve"> </w:t>
       </w:r>
-      <w:hyperlink r:id="rId116">
+      <w:hyperlink r:id="rId117">
         <w:r>
           <w:rPr>
             <w:rStyle w:val="Hyperlink"/>
@@ -1877,7 +1897,7 @@
       <w:r>
         <w:t xml:space="preserve"> </w:t>
       </w:r>
-      <w:hyperlink r:id="rId117">
+      <w:hyperlink r:id="rId118">
         <w:r>
           <w:rPr>
             <w:rStyle w:val="Hyperlink"/>
@@ -1891,7 +1911,7 @@
       <w:r>
         <w:t xml:space="preserve"> </w:t>
       </w:r>
-      <w:hyperlink r:id="rId118">
+      <w:hyperlink r:id="rId119">
         <w:r>
           <w:rPr>
             <w:rStyle w:val="Hyperlink"/>
@@ -1905,7 +1925,7 @@
       <w:r>
         <w:t xml:space="preserve"> </w:t>
       </w:r>
-      <w:hyperlink r:id="rId119">
+      <w:hyperlink r:id="rId120">
         <w:r>
           <w:rPr>
             <w:rStyle w:val="Hyperlink"/>
@@ -1933,7 +1953,7 @@
       <w:r>
         <w:t xml:space="preserve"> </w:t>
       </w:r>
-      <w:hyperlink r:id="rId120">
+      <w:hyperlink r:id="rId121">
         <w:r>
           <w:rPr>
             <w:rStyle w:val="Hyperlink"/>
@@ -1950,7 +1970,7 @@
       <w:r>
         <w:t xml:space="preserve"> </w:t>
       </w:r>
-      <w:hyperlink r:id="rId121">
+      <w:hyperlink r:id="rId122">
         <w:r>
           <w:rPr>
             <w:rStyle w:val="Hyperlink"/>
@@ -1967,7 +1987,7 @@
       <w:r>
         <w:t xml:space="preserve"> </w:t>
       </w:r>
-      <w:hyperlink r:id="rId122">
+      <w:hyperlink r:id="rId123">
         <w:r>
           <w:rPr>
             <w:rStyle w:val="Hyperlink"/>
@@ -1983,11 +2003,11 @@
       <w:pPr>
         <w:pStyle w:val="Heading3"/>
       </w:pPr>
-      <w:bookmarkStart w:id="123" w:name="professional-experience"/>
+      <w:bookmarkStart w:id="124" w:name="professional-experience"/>
       <w:r>
         <w:t xml:space="preserve">Professional Experience</w:t>
       </w:r>
-      <w:bookmarkEnd w:id="123"/>
+      <w:bookmarkEnd w:id="124"/>
     </w:p>
     <w:p>
       <w:pPr>
@@ -2002,7 +2022,7 @@
         <w:pStyle w:val="Compact"/>
         <w:pStyle w:val="Definition"/>
       </w:pPr>
-      <w:hyperlink r:id="rId124">
+      <w:hyperlink r:id="rId125">
         <w:r>
           <w:rPr>
             <w:rStyle w:val="Hyperlink"/>
@@ -2021,7 +2041,7 @@
       <w:pPr>
         <w:pStyle w:val="FirstParagraph"/>
       </w:pPr>
-      <w:hyperlink r:id="rId125">
+      <w:hyperlink r:id="rId126">
         <w:r>
           <w:rPr>
             <w:rStyle w:val="Hyperlink"/>
@@ -2044,7 +2064,7 @@
       <w:r>
         <w:t xml:space="preserve"> </w:t>
       </w:r>
-      <w:hyperlink r:id="rId126">
+      <w:hyperlink r:id="rId127">
         <w:r>
           <w:rPr>
             <w:rStyle w:val="Hyperlink"/>
@@ -2634,7 +2654,7 @@
         <w:pStyle w:val="Compact"/>
         <w:pStyle w:val="Definition"/>
       </w:pPr>
-      <w:hyperlink r:id="rId127">
+      <w:hyperlink r:id="rId128">
         <w:r>
           <w:rPr>
             <w:rStyle w:val="Hyperlink"/>
@@ -2653,7 +2673,7 @@
       <w:pPr>
         <w:pStyle w:val="FirstParagraph"/>
       </w:pPr>
-      <w:hyperlink r:id="rId127">
+      <w:hyperlink r:id="rId128">
         <w:r>
           <w:rPr>
             <w:rStyle w:val="Hyperlink"/>
@@ -2992,7 +3012,7 @@
         <w:pStyle w:val="Compact"/>
         <w:pStyle w:val="Definition"/>
       </w:pPr>
-      <w:hyperlink r:id="rId128">
+      <w:hyperlink r:id="rId129">
         <w:r>
           <w:rPr>
             <w:rStyle w:val="Hyperlink"/>
@@ -3011,7 +3031,7 @@
       <w:pPr>
         <w:pStyle w:val="FirstParagraph"/>
       </w:pPr>
-      <w:hyperlink r:id="rId128">
+      <w:hyperlink r:id="rId129">
         <w:r>
           <w:rPr>
             <w:rStyle w:val="Hyperlink"/>
@@ -3069,7 +3089,7 @@
       <w:r>
         <w:t xml:space="preserve"> </w:t>
       </w:r>
-      <w:hyperlink r:id="rId129">
+      <w:hyperlink r:id="rId130">
         <w:r>
           <w:rPr>
             <w:rStyle w:val="Hyperlink"/>
@@ -3083,7 +3103,7 @@
       <w:r>
         <w:t xml:space="preserve"> </w:t>
       </w:r>
-      <w:hyperlink r:id="rId130">
+      <w:hyperlink r:id="rId131">
         <w:r>
           <w:rPr>
             <w:rStyle w:val="Hyperlink"/>
@@ -3240,7 +3260,7 @@
       <w:r>
         <w:t xml:space="preserve">(</w:t>
       </w:r>
-      <w:hyperlink r:id="rId131">
+      <w:hyperlink r:id="rId132">
         <w:r>
           <w:rPr>
             <w:rStyle w:val="Hyperlink"/>
@@ -3251,7 +3271,7 @@
       <w:r>
         <w:t xml:space="preserve">/</w:t>
       </w:r>
-      <w:hyperlink r:id="rId132">
+      <w:hyperlink r:id="rId133">
         <w:r>
           <w:rPr>
             <w:rStyle w:val="Hyperlink"/>
@@ -3331,7 +3351,7 @@
       <w:r>
         <w:t xml:space="preserve"> </w:t>
       </w:r>
-      <w:hyperlink r:id="rId133">
+      <w:hyperlink r:id="rId134">
         <w:r>
           <w:rPr>
             <w:rStyle w:val="Hyperlink"/>
@@ -3384,7 +3404,7 @@
       <w:r>
         <w:t xml:space="preserve"> </w:t>
       </w:r>
-      <w:hyperlink r:id="rId134">
+      <w:hyperlink r:id="rId135">
         <w:r>
           <w:rPr>
             <w:rStyle w:val="Hyperlink"/>
@@ -3427,7 +3447,7 @@
       <w:r>
         <w:t xml:space="preserve"> </w:t>
       </w:r>
-      <w:hyperlink r:id="rId129">
+      <w:hyperlink r:id="rId130">
         <w:r>
           <w:rPr>
             <w:rStyle w:val="Hyperlink"/>
@@ -3441,7 +3461,7 @@
       <w:r>
         <w:t xml:space="preserve"> </w:t>
       </w:r>
-      <w:hyperlink r:id="rId130">
+      <w:hyperlink r:id="rId131">
         <w:r>
           <w:rPr>
             <w:rStyle w:val="Hyperlink"/>
@@ -3481,7 +3501,7 @@
       <w:r>
         <w:t xml:space="preserve"> </w:t>
       </w:r>
-      <w:hyperlink r:id="rId130">
+      <w:hyperlink r:id="rId131">
         <w:r>
           <w:rPr>
             <w:rStyle w:val="Hyperlink"/>
@@ -3517,7 +3537,7 @@
         <w:pStyle w:val="DefinitionTerm"/>
       </w:pPr>
       <w:r>
-        <w:t xml:space="preserve">May 2007 → Dec 2007</w:t>
+        <w:t xml:space="preserve">Aug 2002 → Dec 2007</w:t>
       </w:r>
     </w:p>
     <w:p>
@@ -3526,7 +3546,7 @@
         <w:pStyle w:val="Definition"/>
       </w:pPr>
       <w:r>
-        <w:t xml:space="preserve">Crystal Amusements (UK) Ltd ◦ London, United Kingdom</w:t>
+        <w:t xml:space="preserve">Greater London Area, United Kingdom</w:t>
       </w:r>
     </w:p>
     <w:p>
@@ -3534,7 +3554,7 @@
         <w:pStyle w:val="DefinitionTerm"/>
       </w:pPr>
       <w:r>
-        <w:t xml:space="preserve">Systems Engineer</w:t>
+        <w:t xml:space="preserve">IT Freelancer</w:t>
       </w:r>
     </w:p>
     <w:p>
@@ -3543,14 +3563,13 @@
         <w:pStyle w:val="Definition"/>
       </w:pPr>
       <w:r>
-        <w:t xml:space="preserve">Windows, JScript/WSH, TCP/IP Routing/Switching, Network Reliability/Security</w:t>
-      </w:r>
-    </w:p>
-    <w:p>
-      <w:r>
-        <w:pict>
-          <v:rect style="width:0;height:1.5pt" o:hralign="center" o:hrstd="t" o:hr="t"/>
-        </w:pict>
+        <w:t xml:space="preserve">Web development/mastering,</w:t>
+      </w:r>
+      <w:r>
+        <w:t xml:space="preserve"> </w:t>
+      </w:r>
+      <w:r>
+        <w:t xml:space="preserve">Office IT network solutions &amp; support</w:t>
       </w:r>
     </w:p>
     <w:p>
@@ -3558,7 +3577,7 @@
         <w:pStyle w:val="DefinitionTerm"/>
       </w:pPr>
       <w:r>
-        <w:t xml:space="preserve">Jan 2007 → May 2007</w:t>
+        <w:t xml:space="preserve">Skills &amp; Experience</w:t>
       </w:r>
     </w:p>
     <w:p>
@@ -3566,89 +3585,44 @@
         <w:pStyle w:val="Compact"/>
         <w:pStyle w:val="Definition"/>
       </w:pPr>
-      <w:hyperlink r:id="rId135">
-        <w:r>
-          <w:rPr>
-            <w:rStyle w:val="Hyperlink"/>
-          </w:rPr>
-          <w:t xml:space="preserve">Sterling Limousines (UK) Ltd</w:t>
-        </w:r>
-      </w:hyperlink>
-      <w:r>
-        <w:t xml:space="preserve"> </w:t>
-      </w:r>
-      <w:r>
-        <w:t xml:space="preserve">◦ Richmond, Surrey, United</w:t>
-      </w:r>
-      <w:r>
-        <w:t xml:space="preserve"> </w:t>
-      </w:r>
-      <w:r>
-        <w:t xml:space="preserve">Kingdom</w:t>
-      </w:r>
-    </w:p>
-    <w:p>
-      <w:pPr>
-        <w:pStyle w:val="DefinitionTerm"/>
-      </w:pPr>
-      <w:r>
-        <w:t xml:space="preserve">LAMP Developer</w:t>
-      </w:r>
-    </w:p>
-    <w:p>
-      <w:pPr>
-        <w:pStyle w:val="Compact"/>
-        <w:pStyle w:val="Definition"/>
-      </w:pPr>
-      <w:r>
-        <w:t xml:space="preserve">Perl, PrototypeJS, Apache/mod_perl, Postgresql, Linux, Windows Server 2003</w:t>
-      </w:r>
-    </w:p>
-    <w:p>
-      <w:r>
-        <w:pict>
-          <v:rect style="width:0;height:1.5pt" o:hralign="center" o:hrstd="t" o:hr="t"/>
-        </w:pict>
-      </w:r>
-    </w:p>
-    <w:p>
-      <w:pPr>
-        <w:pStyle w:val="DefinitionTerm"/>
-      </w:pPr>
-      <w:r>
-        <w:t xml:space="preserve">Aug 2002 → Oct 2006</w:t>
-      </w:r>
-    </w:p>
-    <w:p>
-      <w:pPr>
-        <w:pStyle w:val="Compact"/>
-        <w:pStyle w:val="Definition"/>
-      </w:pPr>
-      <w:r>
-        <w:t xml:space="preserve">Freelance IT Engineer ◦ Greater London Area, United Kingdom</w:t>
-      </w:r>
-    </w:p>
-    <w:p>
-      <w:pPr>
-        <w:pStyle w:val="DefinitionTerm"/>
-      </w:pPr>
-      <w:r>
-        <w:t xml:space="preserve">IT Contractor</w:t>
-      </w:r>
-    </w:p>
-    <w:p>
-      <w:pPr>
-        <w:pStyle w:val="Compact"/>
-        <w:pStyle w:val="Definition"/>
-      </w:pPr>
-      <w:r>
-        <w:t xml:space="preserve">Office LAN Design, Web Design &amp; Mastering, Linux, Windows Workstation/Server,</w:t>
-      </w:r>
-      <w:r>
-        <w:t xml:space="preserve"> </w:t>
-      </w:r>
-      <w:r>
-        <w:t xml:space="preserve">Microsoft Office, TCP/IP Routing/Switching, Apache/IIS, Perl, VBScript/Excel</w:t>
+      <w:r>
+        <w:t xml:space="preserve">Linux, Bash/Shell,</w:t>
+      </w:r>
+      <w:r>
+        <w:t xml:space="preserve"> </w:t>
+      </w:r>
+      <w:r>
+        <w:t xml:space="preserve">Perl/mod_perl, PHP, Apache, Postgres/MySQL, PrototypeJS,</w:t>
+      </w:r>
+      <w:r>
+        <w:t xml:space="preserve"> </w:t>
+      </w:r>
+      <w:r>
+        <w:t xml:space="preserve">IIS, WSH/JScript/VBScript,</w:t>
+      </w:r>
+      <w:r>
+        <w:t xml:space="preserve"> </w:t>
+      </w:r>
+      <w:r>
+        <w:t xml:space="preserve">Office IT Network design/security,</w:t>
+      </w:r>
+      <w:r>
+        <w:t xml:space="preserve"> </w:t>
+      </w:r>
+      <w:r>
+        <w:t xml:space="preserve">Microsoft small-business solutions,</w:t>
+      </w:r>
+      <w:r>
+        <w:t xml:space="preserve"> </w:t>
+      </w:r>
+      <w:r>
+        <w:t xml:space="preserve">Microsoft Office/Frontpage,</w:t>
+      </w:r>
+      <w:r>
+        <w:t xml:space="preserve"> </w:t>
+      </w:r>
+      <w:r>
+        <w:t xml:space="preserve">Webpage/Pamphlet Design,</w:t>
       </w:r>
     </w:p>
     <w:p>
@@ -4048,7 +4022,7 @@
         <w:pStyle w:val="Compact"/>
         <w:pStyle w:val="Definition"/>
       </w:pPr>
-      <w:hyperlink r:id="rId20">
+      <w:hyperlink r:id="rId21">
         <w:r>
           <w:rPr>
             <w:rStyle w:val="Hyperlink"/>
@@ -4159,7 +4133,7 @@
           <w:rPr>
             <w:rStyle w:val="Hyperlink"/>
           </w:rPr>
-          <w:t xml:space="preserve">CV</w:t>
+          <w:t xml:space="preserve">LinkedIn</w:t>
         </w:r>
       </w:hyperlink>
       <w:r>
@@ -4171,7 +4145,24 @@
       <w:r>
         <w:t xml:space="preserve"> </w:t>
       </w:r>
-      <w:hyperlink r:id="rId120">
+      <w:hyperlink r:id="rId158">
+        <w:r>
+          <w:rPr>
+            <w:rStyle w:val="Hyperlink"/>
+          </w:rPr>
+          <w:t xml:space="preserve">Github</w:t>
+        </w:r>
+      </w:hyperlink>
+      <w:r>
+        <w:t xml:space="preserve"> </w:t>
+      </w:r>
+      <w:r>
+        <w:t xml:space="preserve">।</w:t>
+      </w:r>
+      <w:r>
+        <w:t xml:space="preserve"> </w:t>
+      </w:r>
+      <w:hyperlink r:id="rId121">
         <w:r>
           <w:rPr>
             <w:rStyle w:val="Hyperlink"/>
@@ -4188,99 +4179,53 @@
       <w:r>
         <w:t xml:space="preserve"> </w:t>
       </w:r>
-      <w:hyperlink r:id="rId121">
-        <w:r>
-          <w:rPr>
-            <w:rStyle w:val="Hyperlink"/>
-          </w:rPr>
-          <w:t xml:space="preserve">PluralSight</w:t>
-        </w:r>
-      </w:hyperlink>
-      <w:r>
-        <w:t xml:space="preserve"> </w:t>
-      </w:r>
-      <w:r>
-        <w:t xml:space="preserve">।</w:t>
-      </w:r>
-      <w:r>
-        <w:t xml:space="preserve"> </w:t>
-      </w:r>
-      <w:hyperlink r:id="rId158">
-        <w:r>
-          <w:rPr>
-            <w:rStyle w:val="Hyperlink"/>
-          </w:rPr>
-          <w:t xml:space="preserve">Github</w:t>
-        </w:r>
-      </w:hyperlink>
-      <w:r>
-        <w:t xml:space="preserve"> </w:t>
-      </w:r>
-      <w:r>
-        <w:t xml:space="preserve">।</w:t>
-      </w:r>
-      <w:r>
-        <w:t xml:space="preserve"> </w:t>
-      </w:r>
       <w:hyperlink r:id="rId159">
         <w:r>
           <w:rPr>
             <w:rStyle w:val="Hyperlink"/>
           </w:rPr>
-          <w:t xml:space="preserve">LinkedIn</w:t>
-        </w:r>
-      </w:hyperlink>
-      <w:r>
-        <w:t xml:space="preserve"> </w:t>
-      </w:r>
-      <w:r>
-        <w:t xml:space="preserve">।</w:t>
-      </w:r>
-      <w:r>
-        <w:t xml:space="preserve"> </w:t>
-      </w:r>
-      <w:hyperlink r:id="rId160">
-        <w:r>
-          <w:rPr>
-            <w:rStyle w:val="Hyperlink"/>
-          </w:rPr>
           <w:t xml:space="preserve">Keybase</w:t>
         </w:r>
       </w:hyperlink>
-      <w:r>
-        <w:t xml:space="preserve"> </w:t>
-      </w:r>
-      <w:r>
-        <w:t xml:space="preserve">।</w:t>
-      </w:r>
-      <w:r>
-        <w:t xml:space="preserve"> </w:t>
-      </w:r>
+    </w:p>
+    <w:p>
+      <w:pPr>
+        <w:pStyle w:val="Heading3"/>
+      </w:pPr>
+      <w:bookmarkStart w:id="160" w:name="download"/>
+      <w:r>
+        <w:t xml:space="preserve">Download</w:t>
+      </w:r>
+      <w:bookmarkEnd w:id="160"/>
+    </w:p>
+    <w:p>
+      <w:pPr>
+        <w:pStyle w:val="DefinitionTerm"/>
+      </w:pPr>
+      <w:r>
+        <w:t xml:space="preserve">PDF Version</w:t>
+      </w:r>
+    </w:p>
+    <w:p>
+      <w:pPr>
+        <w:pStyle w:val="Compact"/>
+        <w:pStyle w:val="Definition"/>
+      </w:pPr>
       <w:hyperlink r:id="rId161">
         <w:r>
           <w:rPr>
             <w:rStyle w:val="Hyperlink"/>
           </w:rPr>
-          <w:t xml:space="preserve">GC3.2</w:t>
-        </w:r>
-      </w:hyperlink>
-    </w:p>
-    <w:p>
-      <w:pPr>
-        <w:pStyle w:val="Heading3"/>
-      </w:pPr>
-      <w:bookmarkStart w:id="162" w:name="download"/>
-      <w:r>
-        <w:t xml:space="preserve">Download</w:t>
-      </w:r>
-      <w:bookmarkEnd w:id="162"/>
+          <w:t xml:space="preserve">shalom_bhooshi-cv.pdf</w:t>
+        </w:r>
+      </w:hyperlink>
     </w:p>
     <w:p>
       <w:pPr>
         <w:pStyle w:val="DefinitionTerm"/>
       </w:pPr>
       <w:r>
-        <w:t xml:space="preserve">PDF Version</w:t>
+        <w:t xml:space="preserve">Other Versions</w:t>
       </w:r>
     </w:p>
     <w:p>
@@ -4288,12 +4233,40 @@
         <w:pStyle w:val="Compact"/>
         <w:pStyle w:val="Definition"/>
       </w:pPr>
+      <w:hyperlink r:id="rId162">
+        <w:r>
+          <w:rPr>
+            <w:rStyle w:val="Hyperlink"/>
+          </w:rPr>
+          <w:t xml:space="preserve">Online</w:t>
+        </w:r>
+      </w:hyperlink>
+      <w:r>
+        <w:t xml:space="preserve">,</w:t>
+      </w:r>
+      <w:r>
+        <w:t xml:space="preserve"> </w:t>
+      </w:r>
       <w:hyperlink r:id="rId163">
         <w:r>
           <w:rPr>
             <w:rStyle w:val="Hyperlink"/>
           </w:rPr>
-          <w:t xml:space="preserve">shalom_bhooshi-cv.pdf</w:t>
+          <w:t xml:space="preserve">Microsoft Word</w:t>
+        </w:r>
+      </w:hyperlink>
+      <w:r>
+        <w:t xml:space="preserve">,</w:t>
+      </w:r>
+      <w:r>
+        <w:t xml:space="preserve"> </w:t>
+      </w:r>
+      <w:hyperlink r:id="rId164">
+        <w:r>
+          <w:rPr>
+            <w:rStyle w:val="Hyperlink"/>
+          </w:rPr>
+          <w:t xml:space="preserve">OpenDocument Text</w:t>
         </w:r>
       </w:hyperlink>
     </w:p>

</xml_diff>

<commit_message>
Move content to https://shalomb.id
</commit_message>
<xml_diff>
--- a/cv/cv.docx
+++ b/cv/cv.docx
@@ -31,7 +31,7 @@
           <w:rPr>
             <w:rStyle w:val="Hyperlink"/>
           </w:rPr>
-          <w:t xml:space="preserve">shalomb.github.io</w:t>
+          <w:t xml:space="preserve">shalomb.id</w:t>
         </w:r>
       </w:hyperlink>
       <w:r>
@@ -3317,7 +3317,7 @@
           <w:rPr>
             <w:rStyle w:val="Hyperlink"/>
           </w:rPr>
-          <w:t xml:space="preserve">shalomb.github.io</w:t>
+          <w:t xml:space="preserve">shalomb.id</w:t>
         </w:r>
       </w:hyperlink>
       <w:r>

</xml_diff>

<commit_message>
Build binaries - Sun  4 Apr 22:48:13 CEST 2021
</commit_message>
<xml_diff>
--- a/cv/cv.docx
+++ b/cv/cv.docx
@@ -31,7 +31,7 @@
           <w:rPr>
             <w:rStyle w:val="Hyperlink"/>
           </w:rPr>
-          <w:t xml:space="preserve">shalomb.id</w:t>
+          <w:t xml:space="preserve">https://shalomb.id</w:t>
         </w:r>
       </w:hyperlink>
       <w:r>
@@ -141,6 +141,18 @@
         <w:t xml:space="preserve"> </w:t>
       </w:r>
       <w:r>
+        <w:t xml:space="preserve">DevOps</w:t>
+      </w:r>
+      <w:r>
+        <w:t xml:space="preserve"> </w:t>
+      </w:r>
+      <w:r>
+        <w:t xml:space="preserve">&amp;</w:t>
+      </w:r>
+      <w:r>
+        <w:t xml:space="preserve"> </w:t>
+      </w:r>
+      <w:r>
         <w:t xml:space="preserve">agile</w:t>
       </w:r>
       <w:r>
@@ -213,13 +225,7 @@
         <w:t xml:space="preserve"> </w:t>
       </w:r>
       <w:r>
-        <w:t xml:space="preserve">software-defined</w:t>
-      </w:r>
-      <w:r>
-        <w:t xml:space="preserve"> </w:t>
-      </w:r>
-      <w:r>
-        <w:t xml:space="preserve">everything</w:t>
+        <w:t xml:space="preserve">software-defined-everything</w:t>
       </w:r>
       <w:r>
         <w:t xml:space="preserve"> </w:t>
@@ -261,13 +267,7 @@
         <w:t xml:space="preserve"> </w:t>
       </w:r>
       <w:r>
-        <w:t xml:space="preserve">yet</w:t>
-      </w:r>
-      <w:r>
-        <w:t xml:space="preserve"> </w:t>
-      </w:r>
-      <w:r>
-        <w:t xml:space="preserve">flexible</w:t>
+        <w:t xml:space="preserve">technology</w:t>
       </w:r>
       <w:r>
         <w:t xml:space="preserve"> </w:t>
@@ -464,9 +464,9 @@
       <w:pPr>
         <w:pStyle w:val="Heading3"/>
       </w:pPr>
-      <w:bookmarkStart w:id="23" w:name="technical-skills"/>
-      <w:r>
-        <w:t xml:space="preserve">Technical Skills</w:t>
+      <w:bookmarkStart w:id="23" w:name="skills"/>
+      <w:r>
+        <w:t xml:space="preserve">Skills</w:t>
       </w:r>
       <w:bookmarkEnd w:id="23"/>
     </w:p>
@@ -595,14 +595,238 @@
         </w:r>
       </w:hyperlink>
       <w:r>
+        <w:t xml:space="preserve">,</w:t>
+      </w:r>
+      <w:r>
+        <w:t xml:space="preserve"> </w:t>
+      </w:r>
+      <w:hyperlink r:id="rId31">
+        <w:r>
+          <w:rPr>
+            <w:rStyle w:val="Hyperlink"/>
+          </w:rPr>
+          <w:t xml:space="preserve">POSIX Shell</w:t>
+        </w:r>
+      </w:hyperlink>
+      <w:r>
+        <w:t xml:space="preserve">,</w:t>
+      </w:r>
+      <w:r>
+        <w:t xml:space="preserve"> </w:t>
+      </w:r>
+      <w:hyperlink r:id="rId32">
+        <w:r>
+          <w:rPr>
+            <w:rStyle w:val="Hyperlink"/>
+          </w:rPr>
+          <w:t xml:space="preserve">Go</w:t>
+        </w:r>
+      </w:hyperlink>
+      <w:r>
+        <w:t xml:space="preserve">,</w:t>
+      </w:r>
+      <w:r>
+        <w:t xml:space="preserve"> </w:t>
+      </w:r>
+      <w:hyperlink r:id="rId33">
+        <w:r>
+          <w:rPr>
+            <w:rStyle w:val="Hyperlink"/>
+          </w:rPr>
+          <w:t xml:space="preserve">Powershell</w:t>
+        </w:r>
+      </w:hyperlink>
+      <w:r>
+        <w:t xml:space="preserve">,</w:t>
+      </w:r>
+      <w:r>
+        <w:t xml:space="preserve"> </w:t>
+      </w:r>
+      <w:hyperlink r:id="rId34">
+        <w:r>
+          <w:rPr>
+            <w:rStyle w:val="Hyperlink"/>
+          </w:rPr>
+          <w:t xml:space="preserve">Perl</w:t>
+        </w:r>
+      </w:hyperlink>
+      <w:r>
+        <w:t xml:space="preserve">,</w:t>
+      </w:r>
+      <w:r>
+        <w:t xml:space="preserve"> </w:t>
+      </w:r>
+      <w:hyperlink r:id="rId35">
+        <w:r>
+          <w:rPr>
+            <w:rStyle w:val="Hyperlink"/>
+          </w:rPr>
+          <w:t xml:space="preserve">Raku</w:t>
+        </w:r>
+      </w:hyperlink>
+    </w:p>
+    <w:p>
+      <w:pPr>
+        <w:pStyle w:val="DefinitionTerm"/>
+      </w:pPr>
+      <w:r>
+        <w:t xml:space="preserve">DevOps/IaC</w:t>
+      </w:r>
+    </w:p>
+    <w:p>
+      <w:pPr>
+        <w:pStyle w:val="Definition"/>
+      </w:pPr>
+      <w:hyperlink r:id="rId36">
+        <w:r>
+          <w:rPr>
+            <w:rStyle w:val="Hyperlink"/>
+          </w:rPr>
+          <w:t xml:space="preserve">Ansible</w:t>
+        </w:r>
+      </w:hyperlink>
+      <w:r>
+        <w:t xml:space="preserve">,</w:t>
+      </w:r>
+      <w:r>
+        <w:t xml:space="preserve"> </w:t>
+      </w:r>
+      <w:hyperlink r:id="rId37">
+        <w:r>
+          <w:rPr>
+            <w:rStyle w:val="Hyperlink"/>
+          </w:rPr>
+          <w:t xml:space="preserve">Terraform</w:t>
+        </w:r>
+      </w:hyperlink>
+      <w:r>
+        <w:t xml:space="preserve">,</w:t>
+      </w:r>
+      <w:r>
+        <w:t xml:space="preserve"> </w:t>
+      </w:r>
+      <w:hyperlink r:id="rId38">
+        <w:r>
+          <w:rPr>
+            <w:rStyle w:val="Hyperlink"/>
+          </w:rPr>
+          <w:t xml:space="preserve">docker</w:t>
+        </w:r>
+      </w:hyperlink>
+      <w:r>
+        <w:t xml:space="preserve">,</w:t>
+      </w:r>
+      <w:r>
+        <w:t xml:space="preserve"> </w:t>
+      </w:r>
+      <w:hyperlink r:id="rId39">
+        <w:r>
+          <w:rPr>
+            <w:rStyle w:val="Hyperlink"/>
+          </w:rPr>
+          <w:t xml:space="preserve">docker-compose</w:t>
+        </w:r>
+      </w:hyperlink>
+      <w:r>
+        <w:t xml:space="preserve">,</w:t>
+      </w:r>
+      <w:r>
+        <w:t xml:space="preserve"> </w:t>
+      </w:r>
+      <w:hyperlink r:id="rId40">
+        <w:r>
+          <w:rPr>
+            <w:rStyle w:val="Hyperlink"/>
+          </w:rPr>
+          <w:t xml:space="preserve">Kubernetes</w:t>
+        </w:r>
+      </w:hyperlink>
+      <w:r>
+        <w:t xml:space="preserve">,</w:t>
+      </w:r>
+      <w:r>
+        <w:t xml:space="preserve"> </w:t>
+      </w:r>
+      <w:hyperlink r:id="rId41">
+        <w:r>
+          <w:rPr>
+            <w:rStyle w:val="Hyperlink"/>
+          </w:rPr>
+          <w:t xml:space="preserve">goss</w:t>
+        </w:r>
+      </w:hyperlink>
+      <w:r>
+        <w:t xml:space="preserve">,</w:t>
+      </w:r>
+      <w:r>
+        <w:t xml:space="preserve"> </w:t>
+      </w:r>
+      <w:hyperlink r:id="rId42">
+        <w:r>
+          <w:rPr>
+            <w:rStyle w:val="Hyperlink"/>
+          </w:rPr>
+          <w:t xml:space="preserve">Make</w:t>
+        </w:r>
+      </w:hyperlink>
+    </w:p>
+    <w:p>
+      <w:pPr>
+        <w:pStyle w:val="DefinitionTerm"/>
+      </w:pPr>
+      <w:r>
+        <w:t xml:space="preserve">CI/CD</w:t>
+      </w:r>
+    </w:p>
+    <w:p>
+      <w:pPr>
+        <w:pStyle w:val="Definition"/>
+      </w:pPr>
+      <w:hyperlink r:id="rId43">
+        <w:r>
+          <w:rPr>
+            <w:rStyle w:val="Hyperlink"/>
+          </w:rPr>
+          <w:t xml:space="preserve">git</w:t>
+        </w:r>
+      </w:hyperlink>
+      <w:r>
+        <w:t xml:space="preserve">,</w:t>
+      </w:r>
+      <w:r>
+        <w:t xml:space="preserve"> </w:t>
+      </w:r>
+      <w:hyperlink r:id="rId44">
+        <w:r>
+          <w:rPr>
+            <w:rStyle w:val="Hyperlink"/>
+          </w:rPr>
+          <w:t xml:space="preserve">Github</w:t>
+        </w:r>
+      </w:hyperlink>
+      <w:r>
+        <w:t xml:space="preserve">,</w:t>
+      </w:r>
+      <w:r>
+        <w:t xml:space="preserve"> </w:t>
+      </w:r>
+      <w:hyperlink r:id="rId45">
+        <w:r>
+          <w:rPr>
+            <w:rStyle w:val="Hyperlink"/>
+          </w:rPr>
+          <w:t xml:space="preserve">Gitlab CI</w:t>
+        </w:r>
+      </w:hyperlink>
+      <w:r>
         <w:t xml:space="preserve">/</w:t>
       </w:r>
-      <w:hyperlink r:id="rId31">
-        <w:r>
-          <w:rPr>
-            <w:rStyle w:val="Hyperlink"/>
-          </w:rPr>
-          <w:t xml:space="preserve">POSIX Shell</w:t>
+      <w:hyperlink r:id="rId46">
+        <w:r>
+          <w:rPr>
+            <w:rStyle w:val="Hyperlink"/>
+          </w:rPr>
+          <w:t xml:space="preserve">Runners</w:t>
         </w:r>
       </w:hyperlink>
       <w:r>
@@ -611,12 +835,12 @@
       <w:r>
         <w:t xml:space="preserve"> </w:t>
       </w:r>
-      <w:hyperlink r:id="rId32">
-        <w:r>
-          <w:rPr>
-            <w:rStyle w:val="Hyperlink"/>
-          </w:rPr>
-          <w:t xml:space="preserve">Go</w:t>
+      <w:hyperlink r:id="rId47">
+        <w:r>
+          <w:rPr>
+            <w:rStyle w:val="Hyperlink"/>
+          </w:rPr>
+          <w:t xml:space="preserve">Travis CI</w:t>
         </w:r>
       </w:hyperlink>
       <w:r>
@@ -625,12 +849,12 @@
       <w:r>
         <w:t xml:space="preserve"> </w:t>
       </w:r>
-      <w:hyperlink r:id="rId33">
-        <w:r>
-          <w:rPr>
-            <w:rStyle w:val="Hyperlink"/>
-          </w:rPr>
-          <w:t xml:space="preserve">Ruby</w:t>
+      <w:hyperlink r:id="rId48">
+        <w:r>
+          <w:rPr>
+            <w:rStyle w:val="Hyperlink"/>
+          </w:rPr>
+          <w:t xml:space="preserve">Scrutinizer CI</w:t>
         </w:r>
       </w:hyperlink>
       <w:r>
@@ -639,12 +863,33 @@
       <w:r>
         <w:t xml:space="preserve"> </w:t>
       </w:r>
-      <w:hyperlink r:id="rId34">
-        <w:r>
-          <w:rPr>
-            <w:rStyle w:val="Hyperlink"/>
-          </w:rPr>
-          <w:t xml:space="preserve">Powershell</w:t>
+      <w:hyperlink r:id="rId49">
+        <w:r>
+          <w:rPr>
+            <w:rStyle w:val="Hyperlink"/>
+          </w:rPr>
+          <w:t xml:space="preserve">JFrog Artifactory</w:t>
+        </w:r>
+      </w:hyperlink>
+    </w:p>
+    <w:p>
+      <w:pPr>
+        <w:pStyle w:val="DefinitionTerm"/>
+      </w:pPr>
+      <w:r>
+        <w:t xml:space="preserve">Observability</w:t>
+      </w:r>
+    </w:p>
+    <w:p>
+      <w:pPr>
+        <w:pStyle w:val="Definition"/>
+      </w:pPr>
+      <w:hyperlink r:id="rId50">
+        <w:r>
+          <w:rPr>
+            <w:rStyle w:val="Hyperlink"/>
+          </w:rPr>
+          <w:t xml:space="preserve">Prometheus</w:t>
         </w:r>
       </w:hyperlink>
       <w:r>
@@ -653,12 +898,12 @@
       <w:r>
         <w:t xml:space="preserve"> </w:t>
       </w:r>
-      <w:hyperlink r:id="rId35">
-        <w:r>
-          <w:rPr>
-            <w:rStyle w:val="Hyperlink"/>
-          </w:rPr>
-          <w:t xml:space="preserve">Perl</w:t>
+      <w:hyperlink r:id="rId51">
+        <w:r>
+          <w:rPr>
+            <w:rStyle w:val="Hyperlink"/>
+          </w:rPr>
+          <w:t xml:space="preserve">Grafana</w:t>
         </w:r>
       </w:hyperlink>
       <w:r>
@@ -667,12 +912,68 @@
       <w:r>
         <w:t xml:space="preserve"> </w:t>
       </w:r>
-      <w:hyperlink r:id="rId36">
-        <w:r>
-          <w:rPr>
-            <w:rStyle w:val="Hyperlink"/>
-          </w:rPr>
-          <w:t xml:space="preserve">Raku</w:t>
+      <w:hyperlink r:id="rId52">
+        <w:r>
+          <w:rPr>
+            <w:rStyle w:val="Hyperlink"/>
+          </w:rPr>
+          <w:t xml:space="preserve">Graylog2</w:t>
+        </w:r>
+      </w:hyperlink>
+      <w:r>
+        <w:t xml:space="preserve">,</w:t>
+      </w:r>
+      <w:r>
+        <w:t xml:space="preserve"> </w:t>
+      </w:r>
+      <w:hyperlink r:id="rId53">
+        <w:r>
+          <w:rPr>
+            <w:rStyle w:val="Hyperlink"/>
+          </w:rPr>
+          <w:t xml:space="preserve">CloudWatch</w:t>
+        </w:r>
+      </w:hyperlink>
+      <w:r>
+        <w:t xml:space="preserve">,</w:t>
+      </w:r>
+      <w:r>
+        <w:t xml:space="preserve"> </w:t>
+      </w:r>
+      <w:hyperlink r:id="rId54">
+        <w:r>
+          <w:rPr>
+            <w:rStyle w:val="Hyperlink"/>
+          </w:rPr>
+          <w:t xml:space="preserve">Nagios</w:t>
+        </w:r>
+      </w:hyperlink>
+      <w:r>
+        <w:t xml:space="preserve">,</w:t>
+      </w:r>
+      <w:r>
+        <w:t xml:space="preserve"> </w:t>
+      </w:r>
+      <w:hyperlink r:id="rId55">
+        <w:r>
+          <w:rPr>
+            <w:rStyle w:val="Hyperlink"/>
+          </w:rPr>
+          <w:t xml:space="preserve">New Relic</w:t>
+        </w:r>
+      </w:hyperlink>
+      <w:r>
+        <w:t xml:space="preserve">,</w:t>
+      </w:r>
+      <w:r>
+        <w:t xml:space="preserve"> </w:t>
+      </w:r>
+      <w:hyperlink r:id="rId56">
+        <w:r>
+          <w:rPr>
+            <w:rStyle w:val="Hyperlink"/>
+          </w:rPr>
+          <w:t xml:space="preserve">Airbrake</w:t>
         </w:r>
       </w:hyperlink>
     </w:p>
@@ -681,19 +982,19 @@
         <w:pStyle w:val="DefinitionTerm"/>
       </w:pPr>
       <w:r>
-        <w:t xml:space="preserve">Containers</w:t>
+        <w:t xml:space="preserve">Web</w:t>
       </w:r>
     </w:p>
     <w:p>
       <w:pPr>
         <w:pStyle w:val="Definition"/>
       </w:pPr>
-      <w:hyperlink r:id="rId37">
-        <w:r>
-          <w:rPr>
-            <w:rStyle w:val="Hyperlink"/>
-          </w:rPr>
-          <w:t xml:space="preserve">docker</w:t>
+      <w:hyperlink r:id="rId57">
+        <w:r>
+          <w:rPr>
+            <w:rStyle w:val="Hyperlink"/>
+          </w:rPr>
+          <w:t xml:space="preserve">nginx</w:t>
         </w:r>
       </w:hyperlink>
       <w:r>
@@ -702,12 +1003,12 @@
       <w:r>
         <w:t xml:space="preserve"> </w:t>
       </w:r>
-      <w:hyperlink r:id="rId38">
-        <w:r>
-          <w:rPr>
-            <w:rStyle w:val="Hyperlink"/>
-          </w:rPr>
-          <w:t xml:space="preserve">docker-compose</w:t>
+      <w:hyperlink r:id="rId58">
+        <w:r>
+          <w:rPr>
+            <w:rStyle w:val="Hyperlink"/>
+          </w:rPr>
+          <w:t xml:space="preserve">envoy proxy</w:t>
         </w:r>
       </w:hyperlink>
       <w:r>
@@ -716,23 +1017,65 @@
       <w:r>
         <w:t xml:space="preserve"> </w:t>
       </w:r>
-      <w:hyperlink r:id="rId39">
-        <w:r>
-          <w:rPr>
-            <w:rStyle w:val="Hyperlink"/>
-          </w:rPr>
-          <w:t xml:space="preserve">Kubernetes</w:t>
+      <w:hyperlink r:id="rId59">
+        <w:r>
+          <w:rPr>
+            <w:rStyle w:val="Hyperlink"/>
+          </w:rPr>
+          <w:t xml:space="preserve">Cloudflare</w:t>
+        </w:r>
+      </w:hyperlink>
+      <w:r>
+        <w:t xml:space="preserve">,</w:t>
+      </w:r>
+      <w:r>
+        <w:t xml:space="preserve"> </w:t>
+      </w:r>
+      <w:hyperlink r:id="rId60">
+        <w:r>
+          <w:rPr>
+            <w:rStyle w:val="Hyperlink"/>
+          </w:rPr>
+          <w:t xml:space="preserve">Python Flask</w:t>
+        </w:r>
+      </w:hyperlink>
+      <w:r>
+        <w:t xml:space="preserve">,</w:t>
+      </w:r>
+      <w:r>
+        <w:t xml:space="preserve"> </w:t>
+      </w:r>
+      <w:hyperlink r:id="rId61">
+        <w:r>
+          <w:rPr>
+            <w:rStyle w:val="Hyperlink"/>
+          </w:rPr>
+          <w:t xml:space="preserve">HTTP</w:t>
+        </w:r>
+      </w:hyperlink>
+      <w:r>
+        <w:t xml:space="preserve">,</w:t>
+      </w:r>
+      <w:r>
+        <w:t xml:space="preserve"> </w:t>
+      </w:r>
+      <w:hyperlink r:id="rId62">
+        <w:r>
+          <w:rPr>
+            <w:rStyle w:val="Hyperlink"/>
+          </w:rPr>
+          <w:t xml:space="preserve">REST</w:t>
         </w:r>
       </w:hyperlink>
       <w:r>
         <w:t xml:space="preserve">/</w:t>
       </w:r>
-      <w:hyperlink r:id="rId40">
-        <w:r>
-          <w:rPr>
-            <w:rStyle w:val="Hyperlink"/>
-          </w:rPr>
-          <w:t xml:space="preserve">k3s</w:t>
+      <w:hyperlink r:id="rId63">
+        <w:r>
+          <w:rPr>
+            <w:rStyle w:val="Hyperlink"/>
+          </w:rPr>
+          <w:t xml:space="preserve">SOA</w:t>
         </w:r>
       </w:hyperlink>
       <w:r>
@@ -741,12 +1084,33 @@
       <w:r>
         <w:t xml:space="preserve"> </w:t>
       </w:r>
-      <w:hyperlink r:id="rId41">
-        <w:r>
-          <w:rPr>
-            <w:rStyle w:val="Hyperlink"/>
-          </w:rPr>
-          <w:t xml:space="preserve">Consul</w:t>
+      <w:hyperlink r:id="rId64">
+        <w:r>
+          <w:rPr>
+            <w:rStyle w:val="Hyperlink"/>
+          </w:rPr>
+          <w:t xml:space="preserve">L4-L7 Load-Balancing</w:t>
+        </w:r>
+      </w:hyperlink>
+    </w:p>
+    <w:p>
+      <w:pPr>
+        <w:pStyle w:val="DefinitionTerm"/>
+      </w:pPr>
+      <w:r>
+        <w:t xml:space="preserve">Databases</w:t>
+      </w:r>
+    </w:p>
+    <w:p>
+      <w:pPr>
+        <w:pStyle w:val="Definition"/>
+      </w:pPr>
+      <w:hyperlink r:id="rId65">
+        <w:r>
+          <w:rPr>
+            <w:rStyle w:val="Hyperlink"/>
+          </w:rPr>
+          <w:t xml:space="preserve">Postgresql</w:t>
         </w:r>
       </w:hyperlink>
       <w:r>
@@ -755,36 +1119,123 @@
       <w:r>
         <w:t xml:space="preserve"> </w:t>
       </w:r>
-      <w:hyperlink r:id="rId42">
-        <w:r>
-          <w:rPr>
-            <w:rStyle w:val="Hyperlink"/>
-          </w:rPr>
-          <w:t xml:space="preserve">Istio</w:t>
-        </w:r>
-      </w:hyperlink>
-      <w:r>
-        <w:t xml:space="preserve">*</w:t>
-      </w:r>
+      <w:hyperlink r:id="rId66">
+        <w:r>
+          <w:rPr>
+            <w:rStyle w:val="Hyperlink"/>
+          </w:rPr>
+          <w:t xml:space="preserve">MariaDB</w:t>
+        </w:r>
+      </w:hyperlink>
+      <w:r>
+        <w:t xml:space="preserve">,</w:t>
+      </w:r>
+      <w:r>
+        <w:t xml:space="preserve"> </w:t>
+      </w:r>
+      <w:hyperlink r:id="rId67">
+        <w:r>
+          <w:rPr>
+            <w:rStyle w:val="Hyperlink"/>
+          </w:rPr>
+          <w:t xml:space="preserve">Elasticsearch</w:t>
+        </w:r>
+      </w:hyperlink>
+      <w:r>
+        <w:t xml:space="preserve">,</w:t>
+      </w:r>
+      <w:r>
+        <w:t xml:space="preserve"> </w:t>
+      </w:r>
+      <w:hyperlink r:id="rId68">
+        <w:r>
+          <w:rPr>
+            <w:rStyle w:val="Hyperlink"/>
+          </w:rPr>
+          <w:t xml:space="preserve">CouchDB</w:t>
+        </w:r>
+      </w:hyperlink>
+      <w:r>
+        <w:t xml:space="preserve">,</w:t>
+      </w:r>
+      <w:r>
+        <w:t xml:space="preserve"> </w:t>
+      </w:r>
+      <w:hyperlink r:id="rId69">
+        <w:r>
+          <w:rPr>
+            <w:rStyle w:val="Hyperlink"/>
+          </w:rPr>
+          <w:t xml:space="preserve">Redis</w:t>
+        </w:r>
+      </w:hyperlink>
+      <w:r>
+        <w:t xml:space="preserve">,</w:t>
+      </w:r>
+      <w:r>
+        <w:t xml:space="preserve"> </w:t>
+      </w:r>
+      <w:hyperlink r:id="rId70">
+        <w:r>
+          <w:rPr>
+            <w:rStyle w:val="Hyperlink"/>
+          </w:rPr>
+          <w:t xml:space="preserve">SQLite</w:t>
+        </w:r>
+      </w:hyperlink>
     </w:p>
     <w:p>
       <w:pPr>
         <w:pStyle w:val="DefinitionTerm"/>
       </w:pPr>
       <w:r>
-        <w:t xml:space="preserve">IaC</w:t>
+        <w:t xml:space="preserve">Networking</w:t>
       </w:r>
     </w:p>
     <w:p>
       <w:pPr>
         <w:pStyle w:val="Definition"/>
       </w:pPr>
-      <w:hyperlink r:id="rId43">
-        <w:r>
-          <w:rPr>
-            <w:rStyle w:val="Hyperlink"/>
-          </w:rPr>
-          <w:t xml:space="preserve">Ansible</w:t>
+      <w:hyperlink r:id="rId71">
+        <w:r>
+          <w:rPr>
+            <w:rStyle w:val="Hyperlink"/>
+          </w:rPr>
+          <w:t xml:space="preserve">TCP/IP</w:t>
+        </w:r>
+      </w:hyperlink>
+      <w:r>
+        <w:t xml:space="preserve"> </w:t>
+      </w:r>
+      <w:r>
+        <w:t xml:space="preserve">-</w:t>
+      </w:r>
+      <w:r>
+        <w:t xml:space="preserve"> </w:t>
+      </w:r>
+      <w:hyperlink r:id="rId72">
+        <w:r>
+          <w:rPr>
+            <w:rStyle w:val="Hyperlink"/>
+          </w:rPr>
+          <w:t xml:space="preserve">IPv4</w:t>
+        </w:r>
+      </w:hyperlink>
+      <w:r>
+        <w:t xml:space="preserve"> </w:t>
+      </w:r>
+      <w:r>
+        <w:t xml:space="preserve">&amp;</w:t>
+      </w:r>
+      <w:r>
+        <w:t xml:space="preserve"> </w:t>
+      </w:r>
+      <w:hyperlink r:id="rId73">
+        <w:r>
+          <w:rPr>
+            <w:rStyle w:val="Hyperlink"/>
+          </w:rPr>
+          <w:t xml:space="preserve">IPv6</w:t>
         </w:r>
       </w:hyperlink>
       <w:r>
@@ -793,12 +1244,12 @@
       <w:r>
         <w:t xml:space="preserve"> </w:t>
       </w:r>
-      <w:hyperlink r:id="rId44">
-        <w:r>
-          <w:rPr>
-            <w:rStyle w:val="Hyperlink"/>
-          </w:rPr>
-          <w:t xml:space="preserve">Terraform</w:t>
+      <w:hyperlink r:id="rId74">
+        <w:r>
+          <w:rPr>
+            <w:rStyle w:val="Hyperlink"/>
+          </w:rPr>
+          <w:t xml:space="preserve">DNS</w:t>
         </w:r>
       </w:hyperlink>
       <w:r>
@@ -807,12 +1258,23 @@
       <w:r>
         <w:t xml:space="preserve"> </w:t>
       </w:r>
-      <w:hyperlink r:id="rId45">
-        <w:r>
-          <w:rPr>
-            <w:rStyle w:val="Hyperlink"/>
-          </w:rPr>
-          <w:t xml:space="preserve">goss</w:t>
+      <w:hyperlink r:id="rId75">
+        <w:r>
+          <w:rPr>
+            <w:rStyle w:val="Hyperlink"/>
+          </w:rPr>
+          <w:t xml:space="preserve">VPC</w:t>
+        </w:r>
+      </w:hyperlink>
+      <w:r>
+        <w:t xml:space="preserve">/</w:t>
+      </w:r>
+      <w:hyperlink r:id="rId76">
+        <w:r>
+          <w:rPr>
+            <w:rStyle w:val="Hyperlink"/>
+          </w:rPr>
+          <w:t xml:space="preserve">Network Design</w:t>
         </w:r>
       </w:hyperlink>
       <w:r>
@@ -821,12 +1283,12 @@
       <w:r>
         <w:t xml:space="preserve"> </w:t>
       </w:r>
-      <w:hyperlink r:id="rId46">
-        <w:r>
-          <w:rPr>
-            <w:rStyle w:val="Hyperlink"/>
-          </w:rPr>
-          <w:t xml:space="preserve">Make</w:t>
+      <w:hyperlink r:id="rId77">
+        <w:r>
+          <w:rPr>
+            <w:rStyle w:val="Hyperlink"/>
+          </w:rPr>
+          <w:t xml:space="preserve">VPNs</w:t>
         </w:r>
       </w:hyperlink>
       <w:r>
@@ -835,666 +1297,80 @@
       <w:r>
         <w:t xml:space="preserve"> </w:t>
       </w:r>
-      <w:hyperlink r:id="rId47">
-        <w:r>
-          <w:rPr>
-            <w:rStyle w:val="Hyperlink"/>
-          </w:rPr>
-          <w:t xml:space="preserve">CheckInstall</w:t>
-        </w:r>
-      </w:hyperlink>
-      <w:r>
-        <w:t xml:space="preserve">,</w:t>
-      </w:r>
-      <w:r>
-        <w:t xml:space="preserve"> </w:t>
-      </w:r>
-      <w:hyperlink r:id="rId48">
-        <w:r>
-          <w:rPr>
-            <w:rStyle w:val="Hyperlink"/>
-          </w:rPr>
-          <w:t xml:space="preserve">Chef</w:t>
-        </w:r>
-      </w:hyperlink>
+      <w:hyperlink r:id="rId78">
+        <w:r>
+          <w:rPr>
+            <w:rStyle w:val="Hyperlink"/>
+          </w:rPr>
+          <w:t xml:space="preserve">NetSec</w:t>
+        </w:r>
+      </w:hyperlink>
+    </w:p>
+    <w:p>
+      <w:pPr>
+        <w:pStyle w:val="Heading3"/>
+      </w:pPr>
+      <w:bookmarkStart w:id="79" w:name="professional-experience"/>
+      <w:r>
+        <w:t xml:space="preserve">Professional Experience</w:t>
+      </w:r>
+      <w:bookmarkEnd w:id="79"/>
     </w:p>
     <w:p>
       <w:pPr>
         <w:pStyle w:val="DefinitionTerm"/>
       </w:pPr>
       <w:r>
-        <w:t xml:space="preserve">CI/CD</w:t>
+        <w:t xml:space="preserve">Aug 2017 → Present</w:t>
       </w:r>
     </w:p>
     <w:p>
       <w:pPr>
         <w:pStyle w:val="Definition"/>
       </w:pPr>
-      <w:hyperlink r:id="rId49">
-        <w:r>
-          <w:rPr>
-            <w:rStyle w:val="Hyperlink"/>
-          </w:rPr>
-          <w:t xml:space="preserve">git</w:t>
-        </w:r>
-      </w:hyperlink>
-      <w:r>
-        <w:t xml:space="preserve">,</w:t>
-      </w:r>
-      <w:r>
-        <w:t xml:space="preserve"> </w:t>
-      </w:r>
-      <w:hyperlink r:id="rId50">
-        <w:r>
-          <w:rPr>
-            <w:rStyle w:val="Hyperlink"/>
-          </w:rPr>
-          <w:t xml:space="preserve">Github</w:t>
-        </w:r>
-      </w:hyperlink>
-      <w:r>
-        <w:t xml:space="preserve">,</w:t>
-      </w:r>
-      <w:r>
-        <w:t xml:space="preserve"> </w:t>
-      </w:r>
-      <w:hyperlink r:id="rId51">
-        <w:r>
-          <w:rPr>
-            <w:rStyle w:val="Hyperlink"/>
-          </w:rPr>
-          <w:t xml:space="preserve">Gitlab CI</w:t>
-        </w:r>
-      </w:hyperlink>
-      <w:r>
-        <w:t xml:space="preserve">/</w:t>
-      </w:r>
-      <w:hyperlink r:id="rId52">
-        <w:r>
-          <w:rPr>
-            <w:rStyle w:val="Hyperlink"/>
-          </w:rPr>
-          <w:t xml:space="preserve">Runners</w:t>
-        </w:r>
-      </w:hyperlink>
-      <w:r>
-        <w:t xml:space="preserve">,</w:t>
-      </w:r>
-      <w:r>
-        <w:t xml:space="preserve"> </w:t>
-      </w:r>
-      <w:hyperlink r:id="rId53">
-        <w:r>
-          <w:rPr>
-            <w:rStyle w:val="Hyperlink"/>
-          </w:rPr>
-          <w:t xml:space="preserve">Travis CI</w:t>
-        </w:r>
-      </w:hyperlink>
-      <w:r>
-        <w:t xml:space="preserve">,</w:t>
-      </w:r>
-      <w:r>
-        <w:t xml:space="preserve"> </w:t>
-      </w:r>
-      <w:hyperlink r:id="rId54">
-        <w:r>
-          <w:rPr>
-            <w:rStyle w:val="Hyperlink"/>
-          </w:rPr>
-          <w:t xml:space="preserve">Scrutinizer CI</w:t>
-        </w:r>
-      </w:hyperlink>
-      <w:r>
-        <w:t xml:space="preserve">,</w:t>
-      </w:r>
-      <w:r>
-        <w:t xml:space="preserve"> </w:t>
-      </w:r>
-      <w:hyperlink r:id="rId55">
-        <w:r>
-          <w:rPr>
-            <w:rStyle w:val="Hyperlink"/>
-          </w:rPr>
-          <w:t xml:space="preserve">JFrog Artifactory</w:t>
-        </w:r>
-      </w:hyperlink>
-    </w:p>
-    <w:p>
-      <w:pPr>
-        <w:pStyle w:val="DefinitionTerm"/>
-      </w:pPr>
-      <w:r>
-        <w:t xml:space="preserve">Observability</w:t>
-      </w:r>
-    </w:p>
-    <w:p>
-      <w:pPr>
-        <w:pStyle w:val="Definition"/>
-      </w:pPr>
-      <w:hyperlink r:id="rId56">
-        <w:r>
-          <w:rPr>
-            <w:rStyle w:val="Hyperlink"/>
-          </w:rPr>
-          <w:t xml:space="preserve">Prometheus</w:t>
-        </w:r>
-      </w:hyperlink>
-      <w:r>
-        <w:t xml:space="preserve">,</w:t>
-      </w:r>
-      <w:r>
-        <w:t xml:space="preserve"> </w:t>
-      </w:r>
-      <w:hyperlink r:id="rId57">
-        <w:r>
-          <w:rPr>
-            <w:rStyle w:val="Hyperlink"/>
-          </w:rPr>
-          <w:t xml:space="preserve">Grafana</w:t>
-        </w:r>
-      </w:hyperlink>
-      <w:r>
-        <w:t xml:space="preserve">,</w:t>
-      </w:r>
-      <w:r>
-        <w:t xml:space="preserve"> </w:t>
-      </w:r>
-      <w:hyperlink r:id="rId58">
-        <w:r>
-          <w:rPr>
-            <w:rStyle w:val="Hyperlink"/>
-          </w:rPr>
-          <w:t xml:space="preserve">Graylog2</w:t>
-        </w:r>
-      </w:hyperlink>
-      <w:r>
-        <w:t xml:space="preserve">,</w:t>
-      </w:r>
-      <w:r>
-        <w:t xml:space="preserve"> </w:t>
-      </w:r>
-      <w:hyperlink r:id="rId59">
-        <w:r>
-          <w:rPr>
-            <w:rStyle w:val="Hyperlink"/>
-          </w:rPr>
-          <w:t xml:space="preserve">CloudWatch</w:t>
-        </w:r>
-      </w:hyperlink>
-      <w:r>
-        <w:t xml:space="preserve">,</w:t>
-      </w:r>
-      <w:r>
-        <w:t xml:space="preserve"> </w:t>
-      </w:r>
-      <w:hyperlink r:id="rId60">
-        <w:r>
-          <w:rPr>
-            <w:rStyle w:val="Hyperlink"/>
-          </w:rPr>
-          <w:t xml:space="preserve">New Relic</w:t>
-        </w:r>
-      </w:hyperlink>
-      <w:r>
-        <w:t xml:space="preserve">,</w:t>
-      </w:r>
-      <w:r>
-        <w:t xml:space="preserve"> </w:t>
-      </w:r>
-      <w:hyperlink r:id="rId61">
-        <w:r>
-          <w:rPr>
-            <w:rStyle w:val="Hyperlink"/>
-          </w:rPr>
-          <w:t xml:space="preserve">Airbrake</w:t>
-        </w:r>
-      </w:hyperlink>
-    </w:p>
-    <w:p>
-      <w:pPr>
-        <w:pStyle w:val="DefinitionTerm"/>
-      </w:pPr>
-      <w:r>
-        <w:t xml:space="preserve">Web</w:t>
-      </w:r>
-    </w:p>
-    <w:p>
-      <w:pPr>
-        <w:pStyle w:val="Definition"/>
-      </w:pPr>
-      <w:hyperlink r:id="rId62">
-        <w:r>
-          <w:rPr>
-            <w:rStyle w:val="Hyperlink"/>
-          </w:rPr>
-          <w:t xml:space="preserve">nginx</w:t>
-        </w:r>
-      </w:hyperlink>
-      <w:r>
-        <w:t xml:space="preserve">,</w:t>
-      </w:r>
-      <w:r>
-        <w:t xml:space="preserve"> </w:t>
-      </w:r>
-      <w:hyperlink r:id="rId63">
-        <w:r>
-          <w:rPr>
-            <w:rStyle w:val="Hyperlink"/>
-          </w:rPr>
-          <w:t xml:space="preserve">Apache</w:t>
-        </w:r>
-      </w:hyperlink>
-      <w:r>
-        <w:t xml:space="preserve">,</w:t>
-      </w:r>
-      <w:r>
-        <w:t xml:space="preserve"> </w:t>
-      </w:r>
-      <w:hyperlink r:id="rId64">
-        <w:r>
-          <w:rPr>
-            <w:rStyle w:val="Hyperlink"/>
-          </w:rPr>
-          <w:t xml:space="preserve">Cloudflare</w:t>
-        </w:r>
-      </w:hyperlink>
-      <w:r>
-        <w:t xml:space="preserve">,</w:t>
-      </w:r>
-      <w:r>
-        <w:t xml:space="preserve"> </w:t>
-      </w:r>
-      <w:hyperlink r:id="rId65">
-        <w:r>
-          <w:rPr>
-            <w:rStyle w:val="Hyperlink"/>
-          </w:rPr>
-          <w:t xml:space="preserve">Citrix NetScaler</w:t>
-        </w:r>
-      </w:hyperlink>
-      <w:r>
-        <w:t xml:space="preserve">,</w:t>
-      </w:r>
-      <w:r>
-        <w:t xml:space="preserve"> </w:t>
-      </w:r>
-      <w:hyperlink r:id="rId66">
-        <w:r>
-          <w:rPr>
-            <w:rStyle w:val="Hyperlink"/>
-          </w:rPr>
-          <w:t xml:space="preserve">Python Flask</w:t>
-        </w:r>
-      </w:hyperlink>
-      <w:r>
-        <w:t xml:space="preserve">,</w:t>
-      </w:r>
-      <w:r>
-        <w:t xml:space="preserve"> </w:t>
-      </w:r>
-      <w:hyperlink r:id="rId67">
-        <w:r>
-          <w:rPr>
-            <w:rStyle w:val="Hyperlink"/>
-          </w:rPr>
-          <w:t xml:space="preserve">HTTP</w:t>
-        </w:r>
-      </w:hyperlink>
-      <w:r>
-        <w:t xml:space="preserve">,</w:t>
-      </w:r>
-      <w:r>
-        <w:t xml:space="preserve"> </w:t>
-      </w:r>
-      <w:hyperlink r:id="rId68">
-        <w:r>
-          <w:rPr>
-            <w:rStyle w:val="Hyperlink"/>
-          </w:rPr>
-          <w:t xml:space="preserve">REST</w:t>
-        </w:r>
-      </w:hyperlink>
-    </w:p>
-    <w:p>
-      <w:pPr>
-        <w:pStyle w:val="DefinitionTerm"/>
-      </w:pPr>
-      <w:r>
-        <w:t xml:space="preserve">Databases</w:t>
-      </w:r>
-    </w:p>
-    <w:p>
-      <w:pPr>
-        <w:pStyle w:val="Definition"/>
-      </w:pPr>
-      <w:hyperlink r:id="rId69">
-        <w:r>
-          <w:rPr>
-            <w:rStyle w:val="Hyperlink"/>
-          </w:rPr>
-          <w:t xml:space="preserve">Postgres</w:t>
-        </w:r>
-      </w:hyperlink>
-      <w:r>
-        <w:t xml:space="preserve">,</w:t>
-      </w:r>
-      <w:r>
-        <w:t xml:space="preserve"> </w:t>
-      </w:r>
-      <w:hyperlink r:id="rId70">
-        <w:r>
-          <w:rPr>
-            <w:rStyle w:val="Hyperlink"/>
-          </w:rPr>
-          <w:t xml:space="preserve">MariaDB</w:t>
-        </w:r>
-      </w:hyperlink>
-      <w:r>
-        <w:t xml:space="preserve">,</w:t>
-      </w:r>
-      <w:r>
-        <w:t xml:space="preserve"> </w:t>
-      </w:r>
-      <w:hyperlink r:id="rId71">
-        <w:r>
-          <w:rPr>
-            <w:rStyle w:val="Hyperlink"/>
-          </w:rPr>
-          <w:t xml:space="preserve">Elasticsearch</w:t>
-        </w:r>
-      </w:hyperlink>
-      <w:r>
-        <w:t xml:space="preserve">,</w:t>
-      </w:r>
-      <w:r>
-        <w:t xml:space="preserve"> </w:t>
-      </w:r>
-      <w:hyperlink r:id="rId72">
-        <w:r>
-          <w:rPr>
-            <w:rStyle w:val="Hyperlink"/>
-          </w:rPr>
-          <w:t xml:space="preserve">CouchDB</w:t>
-        </w:r>
-      </w:hyperlink>
-      <w:r>
-        <w:t xml:space="preserve">,</w:t>
-      </w:r>
-      <w:r>
-        <w:t xml:space="preserve"> </w:t>
-      </w:r>
-      <w:hyperlink r:id="rId73">
-        <w:r>
-          <w:rPr>
-            <w:rStyle w:val="Hyperlink"/>
-          </w:rPr>
-          <w:t xml:space="preserve">Redis</w:t>
-        </w:r>
-      </w:hyperlink>
-      <w:r>
-        <w:t xml:space="preserve">,</w:t>
-      </w:r>
-      <w:r>
-        <w:t xml:space="preserve"> </w:t>
-      </w:r>
-      <w:hyperlink r:id="rId74">
-        <w:r>
-          <w:rPr>
-            <w:rStyle w:val="Hyperlink"/>
-          </w:rPr>
-          <w:t xml:space="preserve">SQLite</w:t>
-        </w:r>
-      </w:hyperlink>
-    </w:p>
-    <w:p>
-      <w:pPr>
-        <w:pStyle w:val="DefinitionTerm"/>
-      </w:pPr>
-      <w:r>
-        <w:t xml:space="preserve">Networking</w:t>
-      </w:r>
-    </w:p>
-    <w:p>
-      <w:pPr>
-        <w:pStyle w:val="Definition"/>
-      </w:pPr>
-      <w:hyperlink r:id="rId75">
-        <w:r>
-          <w:rPr>
-            <w:rStyle w:val="Hyperlink"/>
-          </w:rPr>
-          <w:t xml:space="preserve">TCP/IP</w:t>
-        </w:r>
-      </w:hyperlink>
-      <w:r>
-        <w:t xml:space="preserve"> </w:t>
-      </w:r>
-      <w:r>
-        <w:t xml:space="preserve">-</w:t>
-      </w:r>
-      <w:r>
-        <w:t xml:space="preserve"> </w:t>
-      </w:r>
-      <w:hyperlink r:id="rId76">
-        <w:r>
-          <w:rPr>
-            <w:rStyle w:val="Hyperlink"/>
-          </w:rPr>
-          <w:t xml:space="preserve">IPv4</w:t>
-        </w:r>
-      </w:hyperlink>
-      <w:r>
-        <w:t xml:space="preserve"> </w:t>
-      </w:r>
-      <w:r>
-        <w:t xml:space="preserve">&amp;</w:t>
-      </w:r>
-      <w:r>
-        <w:t xml:space="preserve"> </w:t>
-      </w:r>
-      <w:hyperlink r:id="rId77">
-        <w:r>
-          <w:rPr>
-            <w:rStyle w:val="Hyperlink"/>
-          </w:rPr>
-          <w:t xml:space="preserve">IPv6</w:t>
-        </w:r>
-      </w:hyperlink>
-      <w:r>
-        <w:t xml:space="preserve">,</w:t>
-      </w:r>
-      <w:r>
-        <w:t xml:space="preserve"> </w:t>
-      </w:r>
-      <w:hyperlink r:id="rId78">
-        <w:r>
-          <w:rPr>
-            <w:rStyle w:val="Hyperlink"/>
-          </w:rPr>
-          <w:t xml:space="preserve">DNS</w:t>
-        </w:r>
-      </w:hyperlink>
-      <w:r>
-        <w:t xml:space="preserve">,</w:t>
-      </w:r>
-      <w:r>
-        <w:t xml:space="preserve"> </w:t>
-      </w:r>
-      <w:hyperlink r:id="rId79">
-        <w:r>
-          <w:rPr>
-            <w:rStyle w:val="Hyperlink"/>
-          </w:rPr>
-          <w:t xml:space="preserve">VPC</w:t>
-        </w:r>
-      </w:hyperlink>
-      <w:r>
-        <w:t xml:space="preserve">/</w:t>
-      </w:r>
       <w:hyperlink r:id="rId80">
         <w:r>
           <w:rPr>
             <w:rStyle w:val="Hyperlink"/>
           </w:rPr>
-          <w:t xml:space="preserve">Network Design</w:t>
-        </w:r>
-      </w:hyperlink>
-      <w:r>
-        <w:t xml:space="preserve">,</w:t>
-      </w:r>
-      <w:r>
-        <w:t xml:space="preserve"> </w:t>
-      </w:r>
+          <w:t xml:space="preserve">Deutsche Telekom Pan-Net</w:t>
+        </w:r>
+      </w:hyperlink>
+      <w:r>
+        <w:t xml:space="preserve"> </w:t>
+      </w:r>
+      <w:r>
+        <w:t xml:space="preserve">◦ Bratislava, Slovakia</w:t>
+      </w:r>
+    </w:p>
+    <w:p>
+      <w:pPr>
+        <w:pStyle w:val="FirstParagraph"/>
+      </w:pPr>
       <w:hyperlink r:id="rId81">
         <w:r>
           <w:rPr>
             <w:rStyle w:val="Hyperlink"/>
           </w:rPr>
-          <w:t xml:space="preserve">VPNs</w:t>
-        </w:r>
-      </w:hyperlink>
-      <w:r>
-        <w:t xml:space="preserve">,</w:t>
+          <w:t xml:space="preserve">pan-net.cloud</w:t>
+        </w:r>
+      </w:hyperlink>
+      <w:r>
+        <w:t xml:space="preserve"> </w:t>
+      </w:r>
+      <w:r>
+        <w:t xml:space="preserve">provides a pan-european cloud platform</w:t>
+      </w:r>
+      <w:r>
+        <w:t xml:space="preserve"> </w:t>
+      </w:r>
+      <w:r>
+        <w:t xml:space="preserve">and infrastructure services to partners and affiliates in the wider</w:t>
       </w:r>
       <w:r>
         <w:t xml:space="preserve"> </w:t>
       </w:r>
       <w:hyperlink r:id="rId82">
-        <w:r>
-          <w:rPr>
-            <w:rStyle w:val="Hyperlink"/>
-          </w:rPr>
-          <w:t xml:space="preserve">L4-L7 Load-Balancing</w:t>
-        </w:r>
-      </w:hyperlink>
-    </w:p>
-    <w:p>
-      <w:pPr>
-        <w:pStyle w:val="DefinitionTerm"/>
-      </w:pPr>
-      <w:r>
-        <w:t xml:space="preserve">Other</w:t>
-      </w:r>
-    </w:p>
-    <w:p>
-      <w:pPr>
-        <w:pStyle w:val="Definition"/>
-      </w:pPr>
-      <w:r>
-        <w:t xml:space="preserve">Also see my</w:t>
-      </w:r>
-      <w:r>
-        <w:t xml:space="preserve"> </w:t>
-      </w:r>
-      <w:hyperlink r:id="rId83">
-        <w:r>
-          <w:rPr>
-            <w:rStyle w:val="Hyperlink"/>
-          </w:rPr>
-          <w:t xml:space="preserve">Developer Story</w:t>
-        </w:r>
-      </w:hyperlink>
-      <w:r>
-        <w:t xml:space="preserve"> </w:t>
-      </w:r>
-      <w:r>
-        <w:t xml:space="preserve">for</w:t>
-      </w:r>
-      <w:r>
-        <w:t xml:space="preserve"> </w:t>
-      </w:r>
-      <w:hyperlink r:id="rId84">
-        <w:r>
-          <w:rPr>
-            <w:rStyle w:val="Hyperlink"/>
-          </w:rPr>
-          <w:t xml:space="preserve">self-assessments</w:t>
-        </w:r>
-      </w:hyperlink>
-      <w:r>
-        <w:t xml:space="preserve">,</w:t>
-      </w:r>
-      <w:r>
-        <w:t xml:space="preserve"> </w:t>
-      </w:r>
-      <w:hyperlink r:id="rId85">
-        <w:r>
-          <w:rPr>
-            <w:rStyle w:val="Hyperlink"/>
-          </w:rPr>
-          <w:t xml:space="preserve">opensource work</w:t>
-        </w:r>
-      </w:hyperlink>
-      <w:r>
-        <w:t xml:space="preserve">, etc.</w:t>
-      </w:r>
-    </w:p>
-    <w:p>
-      <w:pPr>
-        <w:pStyle w:val="Heading3"/>
-      </w:pPr>
-      <w:bookmarkStart w:id="86" w:name="professional-experience"/>
-      <w:r>
-        <w:t xml:space="preserve">Professional Experience</w:t>
-      </w:r>
-      <w:bookmarkEnd w:id="86"/>
-    </w:p>
-    <w:p>
-      <w:pPr>
-        <w:pStyle w:val="DefinitionTerm"/>
-      </w:pPr>
-      <w:r>
-        <w:t xml:space="preserve">Aug 2017 → Present</w:t>
-      </w:r>
-    </w:p>
-    <w:p>
-      <w:pPr>
-        <w:pStyle w:val="Definition"/>
-      </w:pPr>
-      <w:hyperlink r:id="rId87">
-        <w:r>
-          <w:rPr>
-            <w:rStyle w:val="Hyperlink"/>
-          </w:rPr>
-          <w:t xml:space="preserve">Deutsche Telekom Pan-Net</w:t>
-        </w:r>
-      </w:hyperlink>
-      <w:r>
-        <w:t xml:space="preserve"> </w:t>
-      </w:r>
-      <w:r>
-        <w:t xml:space="preserve">◦ Bratislava, Slovakia</w:t>
-      </w:r>
-    </w:p>
-    <w:p>
-      <w:pPr>
-        <w:pStyle w:val="FirstParagraph"/>
-      </w:pPr>
-      <w:hyperlink r:id="rId88">
-        <w:r>
-          <w:rPr>
-            <w:rStyle w:val="Hyperlink"/>
-          </w:rPr>
-          <w:t xml:space="preserve">pan-net.cloud</w:t>
-        </w:r>
-      </w:hyperlink>
-      <w:r>
-        <w:t xml:space="preserve"> </w:t>
-      </w:r>
-      <w:r>
-        <w:t xml:space="preserve">provides a pan-european cloud platform</w:t>
-      </w:r>
-      <w:r>
-        <w:t xml:space="preserve"> </w:t>
-      </w:r>
-      <w:r>
-        <w:t xml:space="preserve">and infrastructure services to partners and affiliates in the wider</w:t>
-      </w:r>
-      <w:r>
-        <w:t xml:space="preserve"> </w:t>
-      </w:r>
-      <w:hyperlink r:id="rId89">
         <w:r>
           <w:rPr>
             <w:rStyle w:val="Hyperlink"/>
@@ -1652,7 +1528,7 @@
         <w:t xml:space="preserve"> </w:t>
       </w:r>
       <w:r>
-        <w:t xml:space="preserve">Participating in team scrums to develop, deliver and advance PaaS offerings</w:t>
+        <w:t xml:space="preserve">Participating in team scrums to develop and operate PaaS offerings</w:t>
       </w:r>
       <w:r>
         <w:t xml:space="preserve"> </w:t>
@@ -1673,7 +1549,7 @@
         <w:t xml:space="preserve"> </w:t>
       </w:r>
       <w:r>
-        <w:t xml:space="preserve">fashion to enrich and advance the Pan-Net platform</w:t>
+        <w:t xml:space="preserve">fashion to enrich the Pan-Net IaaS platform</w:t>
       </w:r>
       <w:r>
         <w:t xml:space="preserve"> </w:t>
@@ -1685,13 +1561,7 @@
         <w:t xml:space="preserve"> </w:t>
       </w:r>
       <w:r>
-        <w:t xml:space="preserve">DBaaS,</w:t>
-      </w:r>
-      <w:r>
-        <w:t xml:space="preserve"> </w:t>
-      </w:r>
-      <w:r>
-        <w:t xml:space="preserve">LBaaS,</w:t>
+        <w:t xml:space="preserve">Cloud Databases,</w:t>
       </w:r>
       <w:r>
         <w:t xml:space="preserve"> </w:t>
@@ -1739,25 +1609,19 @@
         <w:t xml:space="preserve"> </w:t>
       </w:r>
       <w:r>
-        <w:t xml:space="preserve">PaaS architecture definition,</w:t>
-      </w:r>
-      <w:r>
-        <w:t xml:space="preserve"> </w:t>
-      </w:r>
-      <w:r>
-        <w:t xml:space="preserve">agile roadmap alignment,</w:t>
-      </w:r>
-      <w:r>
-        <w:t xml:space="preserve"> </w:t>
-      </w:r>
-      <w:r>
-        <w:t xml:space="preserve">dependency management,</w:t>
-      </w:r>
-      <w:r>
-        <w:t xml:space="preserve"> </w:t>
-      </w:r>
-      <w:r>
-        <w:t xml:space="preserve">backlog prioritization,</w:t>
+        <w:t xml:space="preserve">Stakeholder engagement,</w:t>
+      </w:r>
+      <w:r>
+        <w:t xml:space="preserve"> </w:t>
+      </w:r>
+      <w:r>
+        <w:t xml:space="preserve">technology ownership &amp; architecture definition,</w:t>
+      </w:r>
+      <w:r>
+        <w:t xml:space="preserve"> </w:t>
+      </w:r>
+      <w:r>
+        <w:t xml:space="preserve">agile roadmap/backlog management,</w:t>
       </w:r>
       <w:r>
         <w:t xml:space="preserve"> </w:t>
@@ -1933,13 +1797,13 @@
         <w:t xml:space="preserve"> </w:t>
       </w:r>
       <w:r>
-        <w:t xml:space="preserve">(i.e. Gitlab CI/Runners, Binary Repositories, CI/CD Pipeline Best-Practices, Library Code)</w:t>
-      </w:r>
-      <w:r>
-        <w:t xml:space="preserve"> </w:t>
-      </w:r>
-      <w:r>
-        <w:t xml:space="preserve">to sustain IaC and Continuous Delivery activities of the Pan-Net platform.</w:t>
+        <w:t xml:space="preserve">(i.e. Gitlab CI/Runners, Binary Repositories, Library Code, CI/CD Best-Practices)</w:t>
+      </w:r>
+      <w:r>
+        <w:t xml:space="preserve"> </w:t>
+      </w:r>
+      <w:r>
+        <w:t xml:space="preserve">to sustain IaC and Continuous Delivery activities of the wider Pan-Net platform.</w:t>
       </w:r>
     </w:p>
     <w:p>
@@ -1963,7 +1827,19 @@
         <w:t xml:space="preserve"> </w:t>
       </w:r>
       <w:r>
-        <w:t xml:space="preserve">branching and release models.</w:t>
+        <w:t xml:space="preserve">branching and deployment models,</w:t>
+      </w:r>
+      <w:r>
+        <w:t xml:space="preserve"> </w:t>
+      </w:r>
+      <w:r>
+        <w:t xml:space="preserve">shift-left testing/security,</w:t>
+      </w:r>
+      <w:r>
+        <w:t xml:space="preserve"> </w:t>
+      </w:r>
+      <w:r>
+        <w:t xml:space="preserve">gitops.</w:t>
       </w:r>
     </w:p>
     <w:p>
@@ -2025,13 +1901,7 @@
         <w:t xml:space="preserve"> </w:t>
       </w:r>
       <w:r>
-        <w:t xml:space="preserve">OASIS TOSCA,</w:t>
-      </w:r>
-      <w:r>
-        <w:t xml:space="preserve"> </w:t>
-      </w:r>
-      <w:r>
-        <w:t xml:space="preserve">StackStorm</w:t>
+        <w:t xml:space="preserve">OASIS TOSCA</w:t>
       </w:r>
     </w:p>
     <w:p>
@@ -2043,13 +1913,13 @@
         <w:pStyle w:val="Compact"/>
       </w:pPr>
       <w:r>
-        <w:t xml:space="preserve">Development of VNF Orchestrator and practices for</w:t>
-      </w:r>
-      <w:r>
-        <w:t xml:space="preserve"> </w:t>
-      </w:r>
-      <w:r>
-        <w:t xml:space="preserve">VNF Onboarding and Lifecycle Management.</w:t>
+        <w:t xml:space="preserve">Part of team developing the application orchestration &amp; DevOps best practices</w:t>
+      </w:r>
+      <w:r>
+        <w:t xml:space="preserve"> </w:t>
+      </w:r>
+      <w:r>
+        <w:t xml:space="preserve">for VNF Lifecycle Management on the Pan-Net NFVI platform.</w:t>
       </w:r>
     </w:p>
     <w:p>
@@ -2071,7 +1941,7 @@
       <w:pPr>
         <w:pStyle w:val="Definition"/>
       </w:pPr>
-      <w:hyperlink r:id="rId90">
+      <w:hyperlink r:id="rId83">
         <w:r>
           <w:rPr>
             <w:rStyle w:val="Hyperlink"/>
@@ -2090,7 +1960,7 @@
       <w:pPr>
         <w:pStyle w:val="FirstParagraph"/>
       </w:pPr>
-      <w:hyperlink r:id="rId90">
+      <w:hyperlink r:id="rId83">
         <w:r>
           <w:rPr>
             <w:rStyle w:val="Hyperlink"/>
@@ -2164,31 +2034,19 @@
         <w:pStyle w:val="Definition"/>
       </w:pPr>
       <w:r>
+        <w:t xml:space="preserve">Project Management,</w:t>
+      </w:r>
+      <w:r>
+        <w:t xml:space="preserve"> </w:t>
+      </w:r>
+      <w:r>
         <w:t xml:space="preserve">Amazon AWS,</w:t>
       </w:r>
       <w:r>
         <w:t xml:space="preserve"> </w:t>
       </w:r>
       <w:r>
-        <w:t xml:space="preserve">Project Planning,</w:t>
-      </w:r>
-      <w:r>
-        <w:t xml:space="preserve"> </w:t>
-      </w:r>
-      <w:r>
-        <w:t xml:space="preserve">SRE,</w:t>
-      </w:r>
-      <w:r>
-        <w:t xml:space="preserve"> </w:t>
-      </w:r>
-      <w:r>
-        <w:t xml:space="preserve">DevSecOps,</w:t>
-      </w:r>
-      <w:r>
-        <w:t xml:space="preserve"> </w:t>
-      </w:r>
-      <w:r>
-        <w:t xml:space="preserve">Jira,</w:t>
+        <w:t xml:space="preserve">SRE/DevSecOps,</w:t>
       </w:r>
       <w:r>
         <w:t xml:space="preserve"> </w:t>
@@ -2344,7 +2202,7 @@
         <w:t xml:space="preserve"> </w:t>
       </w:r>
       <w:r>
-        <w:t xml:space="preserve">Improving DevOps operating procedures,</w:t>
+        <w:t xml:space="preserve">Improving DevOps,</w:t>
       </w:r>
       <w:r>
         <w:t xml:space="preserve"> </w:t>
@@ -2362,7 +2220,13 @@
         <w:t xml:space="preserve"> </w:t>
       </w:r>
       <w:r>
-        <w:t xml:space="preserve">incident/RCA transparency.</w:t>
+        <w:t xml:space="preserve">incident management,</w:t>
+      </w:r>
+      <w:r>
+        <w:t xml:space="preserve"> </w:t>
+      </w:r>
+      <w:r>
+        <w:t xml:space="preserve">reporting &amp; communications.</w:t>
       </w:r>
     </w:p>
     <w:p>
@@ -2426,7 +2290,7 @@
       <w:pPr>
         <w:pStyle w:val="Definition"/>
       </w:pPr>
-      <w:hyperlink r:id="rId91">
+      <w:hyperlink r:id="rId84">
         <w:r>
           <w:rPr>
             <w:rStyle w:val="Hyperlink"/>
@@ -2445,7 +2309,7 @@
       <w:pPr>
         <w:pStyle w:val="FirstParagraph"/>
       </w:pPr>
-      <w:hyperlink r:id="rId91">
+      <w:hyperlink r:id="rId84">
         <w:r>
           <w:rPr>
             <w:rStyle w:val="Hyperlink"/>
@@ -2502,7 +2366,7 @@
       <w:r>
         <w:t xml:space="preserve"> </w:t>
       </w:r>
-      <w:hyperlink r:id="rId92">
+      <w:hyperlink r:id="rId85">
         <w:r>
           <w:rPr>
             <w:rStyle w:val="Hyperlink"/>
@@ -2516,7 +2380,7 @@
       <w:r>
         <w:t xml:space="preserve"> </w:t>
       </w:r>
-      <w:hyperlink r:id="rId93">
+      <w:hyperlink r:id="rId86">
         <w:r>
           <w:rPr>
             <w:rStyle w:val="Hyperlink"/>
@@ -2693,7 +2557,7 @@
       <w:r>
         <w:t xml:space="preserve"> </w:t>
       </w:r>
-      <w:hyperlink r:id="rId94">
+      <w:hyperlink r:id="rId87">
         <w:r>
           <w:rPr>
             <w:rStyle w:val="Hyperlink"/>
@@ -2746,7 +2610,7 @@
       <w:r>
         <w:t xml:space="preserve"> </w:t>
       </w:r>
-      <w:hyperlink r:id="rId95">
+      <w:hyperlink r:id="rId88">
         <w:r>
           <w:rPr>
             <w:rStyle w:val="Hyperlink"/>
@@ -2860,11 +2724,11 @@
       <w:pPr>
         <w:pStyle w:val="Heading3"/>
       </w:pPr>
-      <w:bookmarkStart w:id="96" w:name="education"/>
+      <w:bookmarkStart w:id="89" w:name="education"/>
       <w:r>
         <w:t xml:space="preserve">Education</w:t>
       </w:r>
-      <w:bookmarkEnd w:id="96"/>
+      <w:bookmarkEnd w:id="89"/>
     </w:p>
     <w:p>
       <w:pPr>
@@ -2878,7 +2742,7 @@
       <w:pPr>
         <w:pStyle w:val="Definition"/>
       </w:pPr>
-      <w:hyperlink r:id="rId97">
+      <w:hyperlink r:id="rId90">
         <w:r>
           <w:rPr>
             <w:rStyle w:val="Hyperlink"/>
@@ -2892,7 +2756,7 @@
       <w:r>
         <w:t xml:space="preserve"> </w:t>
       </w:r>
-      <w:hyperlink r:id="rId98">
+      <w:hyperlink r:id="rId91">
         <w:r>
           <w:rPr>
             <w:rStyle w:val="Hyperlink"/>
@@ -2908,11 +2772,11 @@
       <w:pPr>
         <w:pStyle w:val="Heading3"/>
       </w:pPr>
-      <w:bookmarkStart w:id="99" w:name="training-and-qualifications"/>
+      <w:bookmarkStart w:id="92" w:name="training-and-qualifications"/>
       <w:r>
         <w:t xml:space="preserve">Training and Qualifications</w:t>
       </w:r>
-      <w:bookmarkEnd w:id="99"/>
+      <w:bookmarkEnd w:id="92"/>
     </w:p>
     <w:p>
       <w:pPr>
@@ -2922,7 +2786,7 @@
         </w:numPr>
         <w:pStyle w:val="Compact"/>
       </w:pPr>
-      <w:hyperlink r:id="rId100">
+      <w:hyperlink r:id="rId93">
         <w:r>
           <w:rPr>
             <w:rStyle w:val="Hyperlink"/>
@@ -2951,7 +2815,7 @@
         </w:numPr>
         <w:pStyle w:val="Compact"/>
       </w:pPr>
-      <w:hyperlink r:id="rId101">
+      <w:hyperlink r:id="rId94">
         <w:r>
           <w:rPr>
             <w:rStyle w:val="Hyperlink"/>
@@ -2971,7 +2835,7 @@
         </w:numPr>
         <w:pStyle w:val="Compact"/>
       </w:pPr>
-      <w:hyperlink r:id="rId102">
+      <w:hyperlink r:id="rId95">
         <w:r>
           <w:rPr>
             <w:rStyle w:val="Hyperlink"/>
@@ -2991,7 +2855,7 @@
         </w:numPr>
         <w:pStyle w:val="Compact"/>
       </w:pPr>
-      <w:hyperlink r:id="rId103">
+      <w:hyperlink r:id="rId96">
         <w:r>
           <w:rPr>
             <w:rStyle w:val="Hyperlink"/>
@@ -3011,7 +2875,7 @@
         </w:numPr>
         <w:pStyle w:val="Compact"/>
       </w:pPr>
-      <w:hyperlink r:id="rId104">
+      <w:hyperlink r:id="rId97">
         <w:r>
           <w:rPr>
             <w:rStyle w:val="Hyperlink"/>
@@ -3031,7 +2895,7 @@
         </w:numPr>
         <w:pStyle w:val="Compact"/>
       </w:pPr>
-      <w:hyperlink r:id="rId105">
+      <w:hyperlink r:id="rId98">
         <w:r>
           <w:rPr>
             <w:rStyle w:val="Hyperlink"/>
@@ -3051,7 +2915,7 @@
         </w:numPr>
         <w:pStyle w:val="Compact"/>
       </w:pPr>
-      <w:hyperlink r:id="rId106">
+      <w:hyperlink r:id="rId99">
         <w:r>
           <w:rPr>
             <w:rStyle w:val="Hyperlink"/>
@@ -3071,7 +2935,7 @@
         </w:numPr>
         <w:pStyle w:val="Compact"/>
       </w:pPr>
-      <w:hyperlink r:id="rId107">
+      <w:hyperlink r:id="rId100">
         <w:r>
           <w:rPr>
             <w:rStyle w:val="Hyperlink"/>
@@ -3091,16 +2955,178 @@
         </w:numPr>
         <w:pStyle w:val="Compact"/>
       </w:pPr>
+      <w:hyperlink r:id="rId101">
+        <w:r>
+          <w:rPr>
+            <w:rStyle w:val="Hyperlink"/>
+          </w:rPr>
+          <w:t xml:space="preserve">Implementing &amp; Administering a Microsoft Network Infrastructure</w:t>
+        </w:r>
+      </w:hyperlink>
+      <w:r>
+        <w:t xml:space="preserve">, Apr 2003</w:t>
+      </w:r>
+    </w:p>
+    <w:p>
+      <w:pPr>
+        <w:pStyle w:val="Heading3"/>
+      </w:pPr>
+      <w:bookmarkStart w:id="102" w:name="professional-community-profiles"/>
+      <w:r>
+        <w:t xml:space="preserve">Professional &amp; Community Profiles</w:t>
+      </w:r>
+      <w:bookmarkEnd w:id="102"/>
+    </w:p>
+    <w:p>
+      <w:pPr>
+        <w:numPr>
+          <w:ilvl w:val="0"/>
+          <w:numId w:val="1008"/>
+        </w:numPr>
+        <w:pStyle w:val="Compact"/>
+      </w:pPr>
+      <w:hyperlink r:id="rId20">
+        <w:r>
+          <w:rPr>
+            <w:rStyle w:val="Hyperlink"/>
+          </w:rPr>
+          <w:t xml:space="preserve">shalomb.id</w:t>
+        </w:r>
+      </w:hyperlink>
+      <w:r>
+        <w:t xml:space="preserve"> </w:t>
+      </w:r>
+      <w:r>
+        <w:t xml:space="preserve">— My webpage/blog</w:t>
+      </w:r>
+    </w:p>
+    <w:p>
+      <w:pPr>
+        <w:numPr>
+          <w:ilvl w:val="0"/>
+          <w:numId w:val="1008"/>
+        </w:numPr>
+        <w:pStyle w:val="Compact"/>
+      </w:pPr>
+      <w:hyperlink r:id="rId103">
+        <w:r>
+          <w:rPr>
+            <w:rStyle w:val="Hyperlink"/>
+          </w:rPr>
+          <w:t xml:space="preserve">Keybase</w:t>
+        </w:r>
+      </w:hyperlink>
+      <w:r>
+        <w:t xml:space="preserve"> </w:t>
+      </w:r>
+      <w:r>
+        <w:t xml:space="preserve">— My cryptographically-verified online identities</w:t>
+      </w:r>
+    </w:p>
+    <w:p>
+      <w:pPr>
+        <w:numPr>
+          <w:ilvl w:val="0"/>
+          <w:numId w:val="1008"/>
+        </w:numPr>
+        <w:pStyle w:val="Compact"/>
+      </w:pPr>
+      <w:hyperlink r:id="rId104">
+        <w:r>
+          <w:rPr>
+            <w:rStyle w:val="Hyperlink"/>
+          </w:rPr>
+          <w:t xml:space="preserve">Github</w:t>
+        </w:r>
+      </w:hyperlink>
+      <w:r>
+        <w:t xml:space="preserve">,</w:t>
+      </w:r>
+      <w:r>
+        <w:t xml:space="preserve"> </w:t>
+      </w:r>
+      <w:hyperlink r:id="rId105">
+        <w:r>
+          <w:rPr>
+            <w:rStyle w:val="Hyperlink"/>
+          </w:rPr>
+          <w:t xml:space="preserve">Gitlab</w:t>
+        </w:r>
+      </w:hyperlink>
+      <w:r>
+        <w:t xml:space="preserve"> </w:t>
+      </w:r>
+      <w:r>
+        <w:t xml:space="preserve">— My code projects including opensource contributions</w:t>
+      </w:r>
+    </w:p>
+    <w:p>
+      <w:pPr>
+        <w:numPr>
+          <w:ilvl w:val="0"/>
+          <w:numId w:val="1008"/>
+        </w:numPr>
+        <w:pStyle w:val="Compact"/>
+      </w:pPr>
+      <w:hyperlink r:id="rId106">
+        <w:r>
+          <w:rPr>
+            <w:rStyle w:val="Hyperlink"/>
+          </w:rPr>
+          <w:t xml:space="preserve">StackOverflow Developer Story</w:t>
+        </w:r>
+      </w:hyperlink>
+      <w:r>
+        <w:t xml:space="preserve"> </w:t>
+      </w:r>
+      <w:r>
+        <w:t xml:space="preserve">— My professional journey, learning and opensource contributions</w:t>
+      </w:r>
+    </w:p>
+    <w:p>
+      <w:pPr>
+        <w:numPr>
+          <w:ilvl w:val="0"/>
+          <w:numId w:val="1008"/>
+        </w:numPr>
+        <w:pStyle w:val="Compact"/>
+      </w:pPr>
+      <w:hyperlink r:id="rId107">
+        <w:r>
+          <w:rPr>
+            <w:rStyle w:val="Hyperlink"/>
+          </w:rPr>
+          <w:t xml:space="preserve">Pluralsight Profile</w:t>
+        </w:r>
+      </w:hyperlink>
+      <w:r>
+        <w:t xml:space="preserve"> </w:t>
+      </w:r>
+      <w:r>
+        <w:t xml:space="preserve">— My learning &amp; skills self-assessments against various technologies</w:t>
+      </w:r>
+    </w:p>
+    <w:p>
+      <w:pPr>
+        <w:numPr>
+          <w:ilvl w:val="0"/>
+          <w:numId w:val="1008"/>
+        </w:numPr>
+        <w:pStyle w:val="Compact"/>
+      </w:pPr>
       <w:hyperlink r:id="rId108">
         <w:r>
           <w:rPr>
             <w:rStyle w:val="Hyperlink"/>
           </w:rPr>
-          <w:t xml:space="preserve">Implementing &amp; Administering a Microsoft Network Infrastructure</w:t>
-        </w:r>
-      </w:hyperlink>
-      <w:r>
-        <w:t xml:space="preserve">, Apr 2003</w:t>
+          <w:t xml:space="preserve">Linkedin</w:t>
+        </w:r>
+      </w:hyperlink>
+      <w:r>
+        <w:t xml:space="preserve"> </w:t>
+      </w:r>
+      <w:r>
+        <w:t xml:space="preserve">— My linkedin profile</w:t>
       </w:r>
     </w:p>
     <w:p>
@@ -3302,165 +3328,76 @@
     </w:p>
     <w:p>
       <w:pPr>
+        <w:pStyle w:val="Heading3"/>
+      </w:pPr>
+      <w:bookmarkStart w:id="116" w:name="download"/>
+      <w:r>
+        <w:t xml:space="preserve">Download</w:t>
+      </w:r>
+      <w:bookmarkEnd w:id="116"/>
+    </w:p>
+    <w:p>
+      <w:pPr>
         <w:pStyle w:val="DefinitionTerm"/>
       </w:pPr>
       <w:r>
-        <w:t xml:space="preserve">Links</w:t>
+        <w:t xml:space="preserve">PDF Version</w:t>
       </w:r>
     </w:p>
     <w:p>
       <w:pPr>
         <w:pStyle w:val="Definition"/>
       </w:pPr>
-      <w:hyperlink r:id="rId20">
-        <w:r>
-          <w:rPr>
-            <w:rStyle w:val="Hyperlink"/>
-          </w:rPr>
-          <w:t xml:space="preserve">shalomb.id</w:t>
-        </w:r>
-      </w:hyperlink>
-      <w:r>
-        <w:t xml:space="preserve"> </w:t>
-      </w:r>
-      <w:r>
-        <w:t xml:space="preserve">।</w:t>
-      </w:r>
-      <w:r>
-        <w:t xml:space="preserve"> </w:t>
-      </w:r>
-      <w:hyperlink r:id="rId116">
-        <w:r>
-          <w:rPr>
-            <w:rStyle w:val="Hyperlink"/>
-          </w:rPr>
-          <w:t xml:space="preserve">LinkedIn</w:t>
-        </w:r>
-      </w:hyperlink>
-      <w:r>
-        <w:t xml:space="preserve"> </w:t>
-      </w:r>
-      <w:r>
-        <w:t xml:space="preserve">।</w:t>
-      </w:r>
-      <w:r>
-        <w:t xml:space="preserve"> </w:t>
-      </w:r>
       <w:hyperlink r:id="rId117">
         <w:r>
           <w:rPr>
             <w:rStyle w:val="Hyperlink"/>
           </w:rPr>
-          <w:t xml:space="preserve">Github</w:t>
-        </w:r>
-      </w:hyperlink>
-      <w:r>
-        <w:t xml:space="preserve"> </w:t>
-      </w:r>
-      <w:r>
-        <w:t xml:space="preserve">।</w:t>
-      </w:r>
-      <w:r>
-        <w:t xml:space="preserve"> </w:t>
-      </w:r>
-      <w:hyperlink r:id="rId83">
-        <w:r>
-          <w:rPr>
-            <w:rStyle w:val="Hyperlink"/>
-          </w:rPr>
-          <w:t xml:space="preserve">Developer Story</w:t>
-        </w:r>
-      </w:hyperlink>
-      <w:r>
-        <w:t xml:space="preserve"> </w:t>
-      </w:r>
-      <w:r>
-        <w:t xml:space="preserve">।</w:t>
-      </w:r>
-      <w:r>
-        <w:t xml:space="preserve"> </w:t>
-      </w:r>
+          <w:t xml:space="preserve">shalom_bhooshi-cv.pdf</w:t>
+        </w:r>
+      </w:hyperlink>
+    </w:p>
+    <w:p>
+      <w:pPr>
+        <w:pStyle w:val="DefinitionTerm"/>
+      </w:pPr>
+      <w:r>
+        <w:t xml:space="preserve">Other Versions</w:t>
+      </w:r>
+    </w:p>
+    <w:p>
+      <w:pPr>
+        <w:pStyle w:val="Definition"/>
+      </w:pPr>
       <w:hyperlink r:id="rId118">
         <w:r>
           <w:rPr>
             <w:rStyle w:val="Hyperlink"/>
           </w:rPr>
-          <w:t xml:space="preserve">Keybase</w:t>
-        </w:r>
-      </w:hyperlink>
-    </w:p>
-    <w:p>
-      <w:pPr>
-        <w:pStyle w:val="Heading3"/>
-      </w:pPr>
-      <w:bookmarkStart w:id="119" w:name="download"/>
-      <w:r>
-        <w:t xml:space="preserve">Download</w:t>
-      </w:r>
-      <w:bookmarkEnd w:id="119"/>
-    </w:p>
-    <w:p>
-      <w:pPr>
-        <w:pStyle w:val="DefinitionTerm"/>
-      </w:pPr>
-      <w:r>
-        <w:t xml:space="preserve">PDF Version</w:t>
-      </w:r>
-    </w:p>
-    <w:p>
-      <w:pPr>
-        <w:pStyle w:val="Definition"/>
-      </w:pPr>
+          <w:t xml:space="preserve">Online</w:t>
+        </w:r>
+      </w:hyperlink>
+      <w:r>
+        <w:t xml:space="preserve">,</w:t>
+      </w:r>
+      <w:r>
+        <w:t xml:space="preserve"> </w:t>
+      </w:r>
+      <w:hyperlink r:id="rId119">
+        <w:r>
+          <w:rPr>
+            <w:rStyle w:val="Hyperlink"/>
+          </w:rPr>
+          <w:t xml:space="preserve">Microsoft Word</w:t>
+        </w:r>
+      </w:hyperlink>
+      <w:r>
+        <w:t xml:space="preserve">,</w:t>
+      </w:r>
+      <w:r>
+        <w:t xml:space="preserve"> </w:t>
+      </w:r>
       <w:hyperlink r:id="rId120">
-        <w:r>
-          <w:rPr>
-            <w:rStyle w:val="Hyperlink"/>
-          </w:rPr>
-          <w:t xml:space="preserve">shalom_bhooshi-cv.pdf</w:t>
-        </w:r>
-      </w:hyperlink>
-    </w:p>
-    <w:p>
-      <w:pPr>
-        <w:pStyle w:val="DefinitionTerm"/>
-      </w:pPr>
-      <w:r>
-        <w:t xml:space="preserve">Other Versions</w:t>
-      </w:r>
-    </w:p>
-    <w:p>
-      <w:pPr>
-        <w:pStyle w:val="Definition"/>
-      </w:pPr>
-      <w:hyperlink r:id="rId121">
-        <w:r>
-          <w:rPr>
-            <w:rStyle w:val="Hyperlink"/>
-          </w:rPr>
-          <w:t xml:space="preserve">Online</w:t>
-        </w:r>
-      </w:hyperlink>
-      <w:r>
-        <w:t xml:space="preserve">,</w:t>
-      </w:r>
-      <w:r>
-        <w:t xml:space="preserve"> </w:t>
-      </w:r>
-      <w:hyperlink r:id="rId122">
-        <w:r>
-          <w:rPr>
-            <w:rStyle w:val="Hyperlink"/>
-          </w:rPr>
-          <w:t xml:space="preserve">Microsoft Word</w:t>
-        </w:r>
-      </w:hyperlink>
-      <w:r>
-        <w:t xml:space="preserve">,</w:t>
-      </w:r>
-      <w:r>
-        <w:t xml:space="preserve"> </w:t>
-      </w:r>
-      <w:hyperlink r:id="rId123">
         <w:r>
           <w:rPr>
             <w:rStyle w:val="Hyperlink"/>
@@ -3735,6 +3672,9 @@
     <w:abstractNumId w:val="991"/>
   </w:num>
   <w:num w:numId="1007">
+    <w:abstractNumId w:val="991"/>
+  </w:num>
+  <w:num w:numId="1008">
     <w:abstractNumId w:val="991"/>
   </w:num>
 </w:numbering>

</xml_diff>